<commit_message>
Class diagram (a mess) and documentation updates
</commit_message>
<xml_diff>
--- a/UltimateSnake/Documentation.docx
+++ b/UltimateSnake/Documentation.docx
@@ -13,8 +13,6 @@
           <w:sz w:val="44"/>
         </w:rPr>
       </w:pPr>
-      <w:bookmarkStart w:id="0" w:name="_GoBack"/>
-      <w:bookmarkEnd w:id="0"/>
       <w:r>
         <w:rPr>
           <w:noProof/>
@@ -1282,8 +1280,17 @@
                 <w:rFonts w:ascii="Arial" w:hAnsi="Arial"/>
                 <w:color w:val="262626"/>
               </w:rPr>
-              <w:t>Simen Bekkhus</w:t>
+              <w:t xml:space="preserve">Simen </w:t>
             </w:r>
+            <w:proofErr w:type="spellStart"/>
+            <w:r>
+              <w:rPr>
+                <w:rFonts w:ascii="Arial" w:hAnsi="Arial"/>
+                <w:color w:val="262626"/>
+              </w:rPr>
+              <w:t>Bekkhus</w:t>
+            </w:r>
+            <w:proofErr w:type="spellEnd"/>
           </w:p>
         </w:tc>
         <w:tc>
@@ -1373,13 +1380,23 @@
               </w:rPr>
               <w:t xml:space="preserve">Studentens signatur er også en bekreftelse av at hun/han har gjort seg kjent med, og fulgt, </w:t>
             </w:r>
+            <w:proofErr w:type="spellStart"/>
             <w:r>
               <w:rPr>
                 <w:rFonts w:ascii="Arial" w:hAnsi="Arial"/>
                 <w:b/>
                 <w:color w:val="262626"/>
               </w:rPr>
-              <w:t>NITHs retningslinjer for intellektuell redelighet (tilgjengelig på intranett).</w:t>
+              <w:t>NITHs</w:t>
+            </w:r>
+            <w:proofErr w:type="spellEnd"/>
+            <w:r>
+              <w:rPr>
+                <w:rFonts w:ascii="Arial" w:hAnsi="Arial"/>
+                <w:b/>
+                <w:color w:val="262626"/>
+              </w:rPr>
+              <w:t xml:space="preserve"> retningslinjer for intellektuell redelighet (tilgjengelig på intranett).</w:t>
             </w:r>
           </w:p>
           <w:p>
@@ -1417,17 +1434,18 @@
       <w:r>
         <w:br w:type="page"/>
       </w:r>
-      <w:bookmarkStart w:id="1" w:name="_Toc340246244"/>
+      <w:bookmarkStart w:id="0" w:name="_Toc340434055"/>
       <w:r>
         <w:lastRenderedPageBreak/>
         <w:t>Innholdsfortegnelse</w:t>
       </w:r>
-      <w:bookmarkEnd w:id="1"/>
+      <w:bookmarkEnd w:id="0"/>
     </w:p>
     <w:p>
       <w:pPr>
         <w:pStyle w:val="INNH1"/>
         <w:rPr>
+          <w:rFonts w:asciiTheme="minorHAnsi" w:eastAsiaTheme="minorEastAsia" w:hAnsiTheme="minorHAnsi" w:cstheme="minorBidi"/>
           <w:noProof/>
         </w:rPr>
       </w:pPr>
@@ -1440,7 +1458,7 @@
       <w:r>
         <w:fldChar w:fldCharType="separate"/>
       </w:r>
-      <w:hyperlink w:anchor="_Toc340246244" w:history="1">
+      <w:hyperlink w:anchor="_Toc340434055" w:history="1">
         <w:r>
           <w:rPr>
             <w:rStyle w:val="Hyperkobling"/>
@@ -1467,7 +1485,7 @@
             <w:noProof/>
             <w:webHidden/>
           </w:rPr>
-          <w:instrText xml:space="preserve"> PAGEREF _Toc340246244 \h </w:instrText>
+          <w:instrText xml:space="preserve"> PAGEREF _Toc340434055 \h </w:instrText>
         </w:r>
         <w:r>
           <w:rPr>
@@ -1502,16 +1520,17 @@
       <w:pPr>
         <w:pStyle w:val="INNH1"/>
         <w:rPr>
+          <w:rFonts w:asciiTheme="minorHAnsi" w:eastAsiaTheme="minorEastAsia" w:hAnsiTheme="minorHAnsi" w:cstheme="minorBidi"/>
           <w:noProof/>
         </w:rPr>
       </w:pPr>
-      <w:hyperlink w:anchor="_Toc340246245" w:history="1">
+      <w:hyperlink w:anchor="_Toc340434056" w:history="1">
         <w:r>
           <w:rPr>
             <w:rStyle w:val="Hyperkobling"/>
             <w:noProof/>
           </w:rPr>
-          <w:t>Deloppgave 1 av 2: SnakeMess</w:t>
+          <w:t>Oppgave 1 a): UML</w:t>
         </w:r>
         <w:r>
           <w:rPr>
@@ -1532,7 +1551,73 @@
             <w:noProof/>
             <w:webHidden/>
           </w:rPr>
-          <w:instrText xml:space="preserve"> PAGEREF _Toc340246245 \h </w:instrText>
+          <w:instrText xml:space="preserve"> PAGEREF _Toc340434056 \h </w:instrText>
+        </w:r>
+        <w:r>
+          <w:rPr>
+            <w:noProof/>
+            <w:webHidden/>
+          </w:rPr>
+        </w:r>
+        <w:r>
+          <w:rPr>
+            <w:noProof/>
+            <w:webHidden/>
+          </w:rPr>
+          <w:fldChar w:fldCharType="separate"/>
+        </w:r>
+        <w:r>
+          <w:rPr>
+            <w:noProof/>
+            <w:webHidden/>
+          </w:rPr>
+          <w:t>3</w:t>
+        </w:r>
+        <w:r>
+          <w:rPr>
+            <w:noProof/>
+            <w:webHidden/>
+          </w:rPr>
+          <w:fldChar w:fldCharType="end"/>
+        </w:r>
+      </w:hyperlink>
+    </w:p>
+    <w:p>
+      <w:pPr>
+        <w:pStyle w:val="INNH1"/>
+        <w:rPr>
+          <w:rFonts w:asciiTheme="minorHAnsi" w:eastAsiaTheme="minorEastAsia" w:hAnsiTheme="minorHAnsi" w:cstheme="minorBidi"/>
+          <w:noProof/>
+        </w:rPr>
+      </w:pPr>
+      <w:hyperlink w:anchor="_Toc340434057" w:history="1">
+        <w:r>
+          <w:rPr>
+            <w:rStyle w:val="Hyperkobling"/>
+            <w:noProof/>
+          </w:rPr>
+          <w:t>Oppgave 1 b): Implementasjon i Visual C#</w:t>
+        </w:r>
+        <w:r>
+          <w:rPr>
+            <w:noProof/>
+            <w:webHidden/>
+          </w:rPr>
+          <w:tab/>
+        </w:r>
+        <w:r>
+          <w:rPr>
+            <w:noProof/>
+            <w:webHidden/>
+          </w:rPr>
+          <w:fldChar w:fldCharType="begin"/>
+        </w:r>
+        <w:r>
+          <w:rPr>
+            <w:noProof/>
+            <w:webHidden/>
+          </w:rPr>
+          <w:instrText xml:space="preserve"> PAGEREF _Toc340434057 \h </w:instrText>
         </w:r>
         <w:r>
           <w:rPr>
@@ -1569,12 +1654,12 @@
         <w:tabs>
           <w:tab w:val="right" w:leader="dot" w:pos="8680"/>
         </w:tabs>
-        <w:spacing w:line="240" w:lineRule="auto"/>
         <w:rPr>
+          <w:rFonts w:asciiTheme="minorHAnsi" w:eastAsiaTheme="minorEastAsia" w:hAnsiTheme="minorHAnsi" w:cstheme="minorBidi"/>
           <w:noProof/>
         </w:rPr>
       </w:pPr>
-      <w:hyperlink w:anchor="_Toc340246246" w:history="1">
+      <w:hyperlink w:anchor="_Toc340434058" w:history="1">
         <w:r>
           <w:rPr>
             <w:rStyle w:val="Hyperkobling"/>
@@ -1601,7 +1686,7 @@
             <w:noProof/>
             <w:webHidden/>
           </w:rPr>
-          <w:instrText xml:space="preserve"> PAGEREF _Toc340246246 \h </w:instrText>
+          <w:instrText xml:space="preserve"> PAGEREF _Toc340434058 \h </w:instrText>
         </w:r>
         <w:r>
           <w:rPr>
@@ -1638,12 +1723,12 @@
         <w:tabs>
           <w:tab w:val="right" w:leader="dot" w:pos="8680"/>
         </w:tabs>
-        <w:spacing w:line="240" w:lineRule="auto"/>
         <w:rPr>
+          <w:rFonts w:asciiTheme="minorHAnsi" w:eastAsiaTheme="minorEastAsia" w:hAnsiTheme="minorHAnsi" w:cstheme="minorBidi"/>
           <w:noProof/>
         </w:rPr>
       </w:pPr>
-      <w:hyperlink w:anchor="_Toc340246247" w:history="1">
+      <w:hyperlink w:anchor="_Toc340434059" w:history="1">
         <w:r>
           <w:rPr>
             <w:rStyle w:val="Hyperkobling"/>
@@ -1670,7 +1755,7 @@
             <w:noProof/>
             <w:webHidden/>
           </w:rPr>
-          <w:instrText xml:space="preserve"> PAGEREF _Toc340246247 \h </w:instrText>
+          <w:instrText xml:space="preserve"> PAGEREF _Toc340434059 \h </w:instrText>
         </w:r>
         <w:r>
           <w:rPr>
@@ -1707,12 +1792,12 @@
         <w:tabs>
           <w:tab w:val="right" w:leader="dot" w:pos="8680"/>
         </w:tabs>
-        <w:spacing w:line="240" w:lineRule="auto"/>
         <w:rPr>
+          <w:rFonts w:asciiTheme="minorHAnsi" w:eastAsiaTheme="minorEastAsia" w:hAnsiTheme="minorHAnsi" w:cstheme="minorBidi"/>
           <w:noProof/>
         </w:rPr>
       </w:pPr>
-      <w:hyperlink w:anchor="_Toc340246248" w:history="1">
+      <w:hyperlink w:anchor="_Toc340434060" w:history="1">
         <w:r>
           <w:rPr>
             <w:rStyle w:val="Hyperkobling"/>
@@ -1739,7 +1824,7 @@
             <w:noProof/>
             <w:webHidden/>
           </w:rPr>
-          <w:instrText xml:space="preserve"> PAGEREF _Toc340246248 \h </w:instrText>
+          <w:instrText xml:space="preserve"> PAGEREF _Toc340434060 \h </w:instrText>
         </w:r>
         <w:r>
           <w:rPr>
@@ -1776,17 +1861,155 @@
         <w:tabs>
           <w:tab w:val="right" w:leader="dot" w:pos="8680"/>
         </w:tabs>
-        <w:spacing w:line="240" w:lineRule="auto"/>
         <w:rPr>
+          <w:rFonts w:asciiTheme="minorHAnsi" w:eastAsiaTheme="minorEastAsia" w:hAnsiTheme="minorHAnsi" w:cstheme="minorBidi"/>
           <w:noProof/>
         </w:rPr>
       </w:pPr>
-      <w:hyperlink w:anchor="_Toc340246249" w:history="1">
+      <w:hyperlink w:anchor="_Toc340434061" w:history="1">
         <w:r>
           <w:rPr>
             <w:rStyle w:val="Hyperkobling"/>
             <w:noProof/>
           </w:rPr>
+          <w:t>Beskrivelse av og begrunnelse for eksistensen til klasser</w:t>
+        </w:r>
+        <w:r>
+          <w:rPr>
+            <w:noProof/>
+            <w:webHidden/>
+          </w:rPr>
+          <w:tab/>
+        </w:r>
+        <w:r>
+          <w:rPr>
+            <w:noProof/>
+            <w:webHidden/>
+          </w:rPr>
+          <w:fldChar w:fldCharType="begin"/>
+        </w:r>
+        <w:r>
+          <w:rPr>
+            <w:noProof/>
+            <w:webHidden/>
+          </w:rPr>
+          <w:instrText xml:space="preserve"> PAGEREF _Toc340434061 \h </w:instrText>
+        </w:r>
+        <w:r>
+          <w:rPr>
+            <w:noProof/>
+            <w:webHidden/>
+          </w:rPr>
+        </w:r>
+        <w:r>
+          <w:rPr>
+            <w:noProof/>
+            <w:webHidden/>
+          </w:rPr>
+          <w:fldChar w:fldCharType="separate"/>
+        </w:r>
+        <w:r>
+          <w:rPr>
+            <w:noProof/>
+            <w:webHidden/>
+          </w:rPr>
+          <w:t>3</w:t>
+        </w:r>
+        <w:r>
+          <w:rPr>
+            <w:noProof/>
+            <w:webHidden/>
+          </w:rPr>
+          <w:fldChar w:fldCharType="end"/>
+        </w:r>
+      </w:hyperlink>
+    </w:p>
+    <w:p>
+      <w:pPr>
+        <w:pStyle w:val="INNH3"/>
+        <w:tabs>
+          <w:tab w:val="right" w:leader="dot" w:pos="8680"/>
+        </w:tabs>
+        <w:rPr>
+          <w:rFonts w:asciiTheme="minorHAnsi" w:eastAsiaTheme="minorEastAsia" w:hAnsiTheme="minorHAnsi" w:cstheme="minorBidi"/>
+          <w:noProof/>
+        </w:rPr>
+      </w:pPr>
+      <w:hyperlink w:anchor="_Toc340434062" w:history="1">
+        <w:r>
+          <w:rPr>
+            <w:rStyle w:val="Hyperkobling"/>
+            <w:noProof/>
+          </w:rPr>
+          <w:t>Klasse-, metode-, og variabelnavn</w:t>
+        </w:r>
+        <w:r>
+          <w:rPr>
+            <w:noProof/>
+            <w:webHidden/>
+          </w:rPr>
+          <w:tab/>
+        </w:r>
+        <w:r>
+          <w:rPr>
+            <w:noProof/>
+            <w:webHidden/>
+          </w:rPr>
+          <w:fldChar w:fldCharType="begin"/>
+        </w:r>
+        <w:r>
+          <w:rPr>
+            <w:noProof/>
+            <w:webHidden/>
+          </w:rPr>
+          <w:instrText xml:space="preserve"> PAGEREF _Toc340434062 \h </w:instrText>
+        </w:r>
+        <w:r>
+          <w:rPr>
+            <w:noProof/>
+            <w:webHidden/>
+          </w:rPr>
+        </w:r>
+        <w:r>
+          <w:rPr>
+            <w:noProof/>
+            <w:webHidden/>
+          </w:rPr>
+          <w:fldChar w:fldCharType="separate"/>
+        </w:r>
+        <w:r>
+          <w:rPr>
+            <w:noProof/>
+            <w:webHidden/>
+          </w:rPr>
+          <w:t>4</w:t>
+        </w:r>
+        <w:r>
+          <w:rPr>
+            <w:noProof/>
+            <w:webHidden/>
+          </w:rPr>
+          <w:fldChar w:fldCharType="end"/>
+        </w:r>
+      </w:hyperlink>
+    </w:p>
+    <w:p>
+      <w:pPr>
+        <w:pStyle w:val="INNH3"/>
+        <w:tabs>
+          <w:tab w:val="right" w:leader="dot" w:pos="8680"/>
+        </w:tabs>
+        <w:rPr>
+          <w:rFonts w:asciiTheme="minorHAnsi" w:eastAsiaTheme="minorEastAsia" w:hAnsiTheme="minorHAnsi" w:cstheme="minorBidi"/>
+          <w:noProof/>
+        </w:rPr>
+      </w:pPr>
+      <w:hyperlink w:anchor="_Toc340434063" w:history="1">
+        <w:r>
+          <w:rPr>
+            <w:rStyle w:val="Hyperkobling"/>
+            <w:noProof/>
+          </w:rPr>
           <w:t>Objektorientering</w:t>
         </w:r>
         <w:r>
@@ -1808,7 +2031,7 @@
             <w:noProof/>
             <w:webHidden/>
           </w:rPr>
-          <w:instrText xml:space="preserve"> PAGEREF _Toc340246249 \h </w:instrText>
+          <w:instrText xml:space="preserve"> PAGEREF _Toc340434063 \h </w:instrText>
         </w:r>
         <w:r>
           <w:rPr>
@@ -1828,7 +2051,76 @@
             <w:noProof/>
             <w:webHidden/>
           </w:rPr>
-          <w:t>3</w:t>
+          <w:t>5</w:t>
+        </w:r>
+        <w:r>
+          <w:rPr>
+            <w:noProof/>
+            <w:webHidden/>
+          </w:rPr>
+          <w:fldChar w:fldCharType="end"/>
+        </w:r>
+      </w:hyperlink>
+    </w:p>
+    <w:p>
+      <w:pPr>
+        <w:pStyle w:val="INNH3"/>
+        <w:tabs>
+          <w:tab w:val="right" w:leader="dot" w:pos="8680"/>
+        </w:tabs>
+        <w:rPr>
+          <w:rFonts w:asciiTheme="minorHAnsi" w:eastAsiaTheme="minorEastAsia" w:hAnsiTheme="minorHAnsi" w:cstheme="minorBidi"/>
+          <w:noProof/>
+        </w:rPr>
+      </w:pPr>
+      <w:hyperlink w:anchor="_Toc340434064" w:history="1">
+        <w:r>
+          <w:rPr>
+            <w:rStyle w:val="Hyperkobling"/>
+            <w:noProof/>
+          </w:rPr>
+          <w:t>Arv</w:t>
+        </w:r>
+        <w:r>
+          <w:rPr>
+            <w:noProof/>
+            <w:webHidden/>
+          </w:rPr>
+          <w:tab/>
+        </w:r>
+        <w:r>
+          <w:rPr>
+            <w:noProof/>
+            <w:webHidden/>
+          </w:rPr>
+          <w:fldChar w:fldCharType="begin"/>
+        </w:r>
+        <w:r>
+          <w:rPr>
+            <w:noProof/>
+            <w:webHidden/>
+          </w:rPr>
+          <w:instrText xml:space="preserve"> PAGEREF _Toc340434064 \h </w:instrText>
+        </w:r>
+        <w:r>
+          <w:rPr>
+            <w:noProof/>
+            <w:webHidden/>
+          </w:rPr>
+        </w:r>
+        <w:r>
+          <w:rPr>
+            <w:noProof/>
+            <w:webHidden/>
+          </w:rPr>
+          <w:fldChar w:fldCharType="separate"/>
+        </w:r>
+        <w:r>
+          <w:rPr>
+            <w:noProof/>
+            <w:webHidden/>
+          </w:rPr>
+          <w:t>5</w:t>
         </w:r>
         <w:r>
           <w:rPr>
@@ -1843,10 +2135,11 @@
       <w:pPr>
         <w:pStyle w:val="INNH1"/>
         <w:rPr>
+          <w:rFonts w:asciiTheme="minorHAnsi" w:eastAsiaTheme="minorEastAsia" w:hAnsiTheme="minorHAnsi" w:cstheme="minorBidi"/>
           <w:noProof/>
         </w:rPr>
       </w:pPr>
-      <w:hyperlink w:anchor="_Toc340246250" w:history="1">
+      <w:hyperlink w:anchor="_Toc340434065" w:history="1">
         <w:r>
           <w:rPr>
             <w:rStyle w:val="Hyperkobling"/>
@@ -1873,7 +2166,7 @@
             <w:noProof/>
             <w:webHidden/>
           </w:rPr>
-          <w:instrText xml:space="preserve"> PAGEREF _Toc340246250 \h </w:instrText>
+          <w:instrText xml:space="preserve"> PAGEREF _Toc340434065 \h </w:instrText>
         </w:r>
         <w:r>
           <w:rPr>
@@ -1893,7 +2186,7 @@
             <w:noProof/>
             <w:webHidden/>
           </w:rPr>
-          <w:t>5</w:t>
+          <w:t>6</w:t>
         </w:r>
         <w:r>
           <w:rPr>
@@ -1910,12 +2203,12 @@
         <w:tabs>
           <w:tab w:val="right" w:leader="dot" w:pos="8680"/>
         </w:tabs>
-        <w:spacing w:line="240" w:lineRule="auto"/>
         <w:rPr>
+          <w:rFonts w:asciiTheme="minorHAnsi" w:eastAsiaTheme="minorEastAsia" w:hAnsiTheme="minorHAnsi" w:cstheme="minorBidi"/>
           <w:noProof/>
         </w:rPr>
       </w:pPr>
-      <w:hyperlink w:anchor="_Toc340246251" w:history="1">
+      <w:hyperlink w:anchor="_Toc340434066" w:history="1">
         <w:r>
           <w:rPr>
             <w:rStyle w:val="Hyperkobling"/>
@@ -1942,7 +2235,7 @@
             <w:noProof/>
             <w:webHidden/>
           </w:rPr>
-          <w:instrText xml:space="preserve"> PAGEREF _Toc340246251 \h </w:instrText>
+          <w:instrText xml:space="preserve"> PAGEREF _Toc340434066 \h </w:instrText>
         </w:r>
         <w:r>
           <w:rPr>
@@ -1962,7 +2255,7 @@
             <w:noProof/>
             <w:webHidden/>
           </w:rPr>
-          <w:t>5</w:t>
+          <w:t>6</w:t>
         </w:r>
         <w:r>
           <w:rPr>
@@ -1979,12 +2272,12 @@
         <w:tabs>
           <w:tab w:val="right" w:leader="dot" w:pos="8680"/>
         </w:tabs>
-        <w:spacing w:line="240" w:lineRule="auto"/>
         <w:rPr>
+          <w:rFonts w:asciiTheme="minorHAnsi" w:eastAsiaTheme="minorEastAsia" w:hAnsiTheme="minorHAnsi" w:cstheme="minorBidi"/>
           <w:noProof/>
         </w:rPr>
       </w:pPr>
-      <w:hyperlink w:anchor="_Toc340246252" w:history="1">
+      <w:hyperlink w:anchor="_Toc340434067" w:history="1">
         <w:r>
           <w:rPr>
             <w:rStyle w:val="Hyperkobling"/>
@@ -2011,7 +2304,7 @@
             <w:noProof/>
             <w:webHidden/>
           </w:rPr>
-          <w:instrText xml:space="preserve"> PAGEREF _Toc340246252 \h </w:instrText>
+          <w:instrText xml:space="preserve"> PAGEREF _Toc340434067 \h </w:instrText>
         </w:r>
         <w:r>
           <w:rPr>
@@ -2031,7 +2324,7 @@
             <w:noProof/>
             <w:webHidden/>
           </w:rPr>
-          <w:t>5</w:t>
+          <w:t>6</w:t>
         </w:r>
         <w:r>
           <w:rPr>
@@ -2048,12 +2341,12 @@
         <w:tabs>
           <w:tab w:val="right" w:leader="dot" w:pos="8680"/>
         </w:tabs>
-        <w:spacing w:line="240" w:lineRule="auto"/>
         <w:rPr>
+          <w:rFonts w:asciiTheme="minorHAnsi" w:eastAsiaTheme="minorEastAsia" w:hAnsiTheme="minorHAnsi" w:cstheme="minorBidi"/>
           <w:noProof/>
         </w:rPr>
       </w:pPr>
-      <w:hyperlink w:anchor="_Toc340246253" w:history="1">
+      <w:hyperlink w:anchor="_Toc340434068" w:history="1">
         <w:r>
           <w:rPr>
             <w:rStyle w:val="Hyperkobling"/>
@@ -2080,7 +2373,7 @@
             <w:noProof/>
             <w:webHidden/>
           </w:rPr>
-          <w:instrText xml:space="preserve"> PAGEREF _Toc340246253 \h </w:instrText>
+          <w:instrText xml:space="preserve"> PAGEREF _Toc340434068 \h </w:instrText>
         </w:r>
         <w:r>
           <w:rPr>
@@ -2100,7 +2393,7 @@
             <w:noProof/>
             <w:webHidden/>
           </w:rPr>
-          <w:t>5</w:t>
+          <w:t>6</w:t>
         </w:r>
         <w:r>
           <w:rPr>
@@ -2125,13 +2418,11 @@
     </w:p>
     <w:p>
       <w:pPr>
-        <w:pStyle w:val="Overskrift1"/>
-        <w:spacing w:line="360" w:lineRule="auto"/>
+        <w:pStyle w:val="Tittel"/>
       </w:pPr>
       <w:r>
         <w:br w:type="page"/>
       </w:r>
-      <w:bookmarkStart w:id="2" w:name="_Toc340246245"/>
       <w:r>
         <w:lastRenderedPageBreak/>
         <w:t>Deloppgave 1</w:t>
@@ -2143,21 +2434,90 @@
         <w:t>2</w:t>
       </w:r>
       <w:r>
-        <w:t>: SnakeMess</w:t>
+        <w:t xml:space="preserve">: </w:t>
+      </w:r>
+      <w:proofErr w:type="spellStart"/>
+      <w:r>
+        <w:t>SnakeMess</w:t>
+      </w:r>
+      <w:proofErr w:type="spellEnd"/>
+    </w:p>
+    <w:p>
+      <w:pPr>
+        <w:pStyle w:val="Overskrift1"/>
+      </w:pPr>
+      <w:bookmarkStart w:id="1" w:name="_Toc340434056"/>
+      <w:r>
+        <w:t>Oppgave 1 a): UML</w:t>
+      </w:r>
+      <w:bookmarkEnd w:id="1"/>
+    </w:p>
+    <w:p>
+      <w:r>
+        <w:t>Bilder ligger vedlagt.</w:t>
+      </w:r>
+    </w:p>
+    <w:p>
+      <w:pPr>
+        <w:pStyle w:val="Overskrift1"/>
+      </w:pPr>
+      <w:bookmarkStart w:id="2" w:name="_Toc340434057"/>
+      <w:r>
+        <w:t>Op</w:t>
+      </w:r>
+      <w:r>
+        <w:t xml:space="preserve">pgave 1 b): </w:t>
+      </w:r>
+      <w:r>
+        <w:t>Implementasjon i Visual C#</w:t>
       </w:r>
       <w:bookmarkEnd w:id="2"/>
     </w:p>
     <w:p>
+      <w:r>
+        <w:t>Kode ligger vedlagt.</w:t>
+      </w:r>
+    </w:p>
+    <w:p>
+      <w:pPr>
+        <w:pStyle w:val="Overskriftforinnholdsfortegnelse"/>
+      </w:pPr>
+      <w:r>
+        <w:t xml:space="preserve">Oppgave 1 </w:t>
+      </w:r>
+      <w:r>
+        <w:t>c</w:t>
+      </w:r>
+      <w:r>
+        <w:t>)</w:t>
+      </w:r>
+      <w:r>
+        <w:t>:</w:t>
+      </w:r>
+      <w:r>
+        <w:t xml:space="preserve"> dokumentasjon av </w:t>
+      </w:r>
+      <w:r>
+        <w:t xml:space="preserve">og begrunnelse for </w:t>
+      </w:r>
+      <w:r>
+        <w:t>løsningen</w:t>
+      </w:r>
+    </w:p>
+    <w:p>
       <w:pPr>
         <w:pStyle w:val="Overskrift2"/>
       </w:pPr>
-      <w:bookmarkStart w:id="3" w:name="_Toc340246246"/>
+      <w:bookmarkStart w:id="3" w:name="_Toc340434058"/>
       <w:r>
         <w:t>GUI</w:t>
       </w:r>
       <w:bookmarkEnd w:id="3"/>
     </w:p>
     <w:p>
+      <w:pPr>
+        <w:jc w:val="both"/>
+      </w:pPr>
       <w:r>
         <w:t xml:space="preserve">Alt av GUI var gitt i </w:t>
       </w:r>
@@ -2171,20 +2531,31 @@
         <w:t>h</w:t>
       </w:r>
       <w:r>
-        <w:t>old (inkludert at det blir generert et linjeskift hvis man «dør» helt nederst i høyre hjørne, selv om dette nok er å regne som en bug).</w:t>
+        <w:t xml:space="preserve">old (inkludert at det blir generert et linjeskift hvis man «dør» helt nederst i høyre hjørne, selv om dette nok er å regne som en </w:t>
+      </w:r>
+      <w:proofErr w:type="spellStart"/>
+      <w:r>
+        <w:t>bug</w:t>
+      </w:r>
+      <w:proofErr w:type="spellEnd"/>
+      <w:r>
+        <w:t>).</w:t>
       </w:r>
     </w:p>
     <w:p>
       <w:pPr>
         <w:pStyle w:val="Overskrift2"/>
       </w:pPr>
-      <w:bookmarkStart w:id="4" w:name="_Toc340246247"/>
+      <w:bookmarkStart w:id="4" w:name="_Toc340434059"/>
       <w:r>
         <w:t>UI</w:t>
       </w:r>
       <w:bookmarkEnd w:id="4"/>
     </w:p>
     <w:p>
+      <w:pPr>
+        <w:jc w:val="both"/>
+      </w:pPr>
       <w:r>
         <w:t>Brukeren kan ben</w:t>
       </w:r>
@@ -2195,7 +2566,15 @@
         <w:t xml:space="preserve">stene, som definert i oppgaven; WASD; </w:t>
       </w:r>
       <w:r>
-        <w:t xml:space="preserve">eller NumPad 1 og 9 eller 3 og 7 for å navigere, tilsvarende det </w:t>
+        <w:t xml:space="preserve">eller </w:t>
+      </w:r>
+      <w:proofErr w:type="spellStart"/>
+      <w:r>
+        <w:t>NumPad</w:t>
+      </w:r>
+      <w:proofErr w:type="spellEnd"/>
+      <w:r>
+        <w:t xml:space="preserve"> 1 og 9 eller 3 og 7 for å navigere, tilsvarende det </w:t>
       </w:r>
       <w:r>
         <w:t>«</w:t>
@@ -2217,7 +2596,7 @@
       <w:pPr>
         <w:pStyle w:val="Overskrift2"/>
       </w:pPr>
-      <w:bookmarkStart w:id="5" w:name="_Toc340246248"/>
+      <w:bookmarkStart w:id="5" w:name="_Toc340434060"/>
       <w:r>
         <w:t>Designvalg på kodenivå</w:t>
       </w:r>
@@ -2227,80 +2606,52 @@
       <w:pPr>
         <w:pStyle w:val="Overskrift3"/>
       </w:pPr>
-      <w:bookmarkStart w:id="6" w:name="_Toc340246249"/>
-      <w:r>
-        <w:t>Objektorientering</w:t>
+      <w:bookmarkStart w:id="6" w:name="_Toc340434061"/>
+      <w:r>
+        <w:t>Beskrivelse av og begrunnelse for eksistensen til klasser</w:t>
       </w:r>
       <w:bookmarkEnd w:id="6"/>
     </w:p>
     <w:p>
       <w:pPr>
+        <w:pStyle w:val="Overskrift4"/>
+      </w:pPr>
+      <w:r>
+        <w:t>Generelt</w:t>
+      </w:r>
+    </w:p>
+    <w:p>
+      <w:pPr>
+        <w:pStyle w:val="Overskrift5"/>
+      </w:pPr>
+      <w:proofErr w:type="spellStart"/>
+      <w:r>
+        <w:t>SnakeGame</w:t>
+      </w:r>
+      <w:proofErr w:type="spellEnd"/>
+    </w:p>
+    <w:p>
+      <w:pPr>
         <w:jc w:val="both"/>
       </w:pPr>
       <w:r>
-        <w:t>Vi har splittet oppgaven inn i 16 klasser</w:t>
-      </w:r>
-      <w:r>
-        <w:t xml:space="preserve">. Vi innser at dette er en ekstrem overdrivelse for dette lille prosjektet, </w:t>
-      </w:r>
-      <w:r>
-        <w:t xml:space="preserve">men vi har skrevet programmet for at det skal være enkelt utvidbart til andre plattformer og/eller </w:t>
-      </w:r>
-      <w:r>
-        <w:t xml:space="preserve">visninger </w:t>
-      </w:r>
-      <w:r>
-        <w:t>i konsollen</w:t>
-      </w:r>
-      <w:r>
-        <w:t>, i tillegg til andre systeme</w:t>
-      </w:r>
-      <w:r>
-        <w:t>r for å hente input</w:t>
-      </w:r>
+        <w:t xml:space="preserve">En abstrakt base for selve spillet. Definerer vindusstørrelse og </w:t>
+      </w:r>
+      <w:proofErr w:type="spellStart"/>
+      <w:r>
+        <w:t>framerate</w:t>
+      </w:r>
+      <w:proofErr w:type="spellEnd"/>
+      <w:r>
+        <w:t xml:space="preserve">. For å utvide programmet, må det skrives nye klasser som arver fra </w:t>
+      </w:r>
+      <w:proofErr w:type="spellStart"/>
+      <w:r>
+        <w:t>SnakeGame</w:t>
+      </w:r>
+      <w:proofErr w:type="spellEnd"/>
       <w:r>
         <w:t>.</w:t>
-      </w:r>
-    </w:p>
-    <w:p>
-      <w:pPr>
-        <w:pStyle w:val="Overskrift3"/>
-      </w:pPr>
-      <w:r>
-        <w:t xml:space="preserve">Beskrivelse av </w:t>
-      </w:r>
-      <w:r>
-        <w:t xml:space="preserve">og begrunnelse for </w:t>
-      </w:r>
-      <w:r>
-        <w:t>klasser</w:t>
-      </w:r>
-    </w:p>
-    <w:p>
-      <w:pPr>
-        <w:pStyle w:val="Overskrift4"/>
-      </w:pPr>
-      <w:r>
-        <w:t>Generelt</w:t>
-      </w:r>
-    </w:p>
-    <w:p>
-      <w:pPr>
-        <w:pStyle w:val="Overskrift5"/>
-      </w:pPr>
-      <w:r>
-        <w:t>SnakeGame</w:t>
-      </w:r>
-    </w:p>
-    <w:p>
-      <w:pPr>
-        <w:jc w:val="both"/>
-      </w:pPr>
-      <w:r>
-        <w:t>En abstrakt base for selve spillet. Definerer vindusstørrelse og framerate.</w:t>
-      </w:r>
-      <w:r>
-        <w:t xml:space="preserve"> For å utvide programmet, må det skrives nye klasser som arver fra SnakeGame.</w:t>
       </w:r>
     </w:p>
     <w:p>
@@ -2308,74 +2659,57 @@
         <w:pStyle w:val="Overskrift5"/>
         <w:jc w:val="both"/>
       </w:pPr>
-      <w:r>
-        <w:t>ConsoleSakeGame</w:t>
-      </w:r>
+      <w:proofErr w:type="spellStart"/>
+      <w:r>
+        <w:t>ConsoleS</w:t>
+      </w:r>
+      <w:r>
+        <w:t>n</w:t>
+      </w:r>
+      <w:r>
+        <w:t>akeGame</w:t>
+      </w:r>
+      <w:proofErr w:type="spellEnd"/>
     </w:p>
     <w:p>
       <w:pPr>
         <w:jc w:val="both"/>
       </w:pPr>
       <w:r>
-        <w:t>Arver fra SnakeGame, og tar seg av å sette opp spillet spesifikt for konsollen.</w:t>
+        <w:t xml:space="preserve">Arver fra </w:t>
+      </w:r>
+      <w:proofErr w:type="spellStart"/>
+      <w:r>
+        <w:t>SnakeGame</w:t>
+      </w:r>
+      <w:proofErr w:type="spellEnd"/>
+      <w:r>
+        <w:t>, og tar seg av å sette opp spillet spesifikt for konsollen.</w:t>
       </w:r>
     </w:p>
     <w:p>
       <w:pPr>
         <w:pStyle w:val="Overskrift5"/>
         <w:jc w:val="both"/>
-        <w:rPr>
-          <w:lang w:val="en-US"/>
-        </w:rPr>
-      </w:pPr>
-      <w:r>
-        <w:rPr>
-          <w:lang w:val="en-US"/>
-        </w:rPr>
+      </w:pPr>
+      <w:r>
         <w:t>Program</w:t>
       </w:r>
     </w:p>
     <w:p>
-      <w:pPr>
-        <w:jc w:val="both"/>
-      </w:pPr>
       <w:r>
         <w:t>Definerer hvilken plattform programmet skal kjøre p</w:t>
       </w:r>
       <w:r>
-        <w:t xml:space="preserve">å og </w:t>
-      </w:r>
-      <w:r>
-        <w:t xml:space="preserve">starter </w:t>
-      </w:r>
-      <w:r>
-        <w:t>«</w:t>
-      </w:r>
-      <w:r>
-        <w:t>Game Loop</w:t>
-      </w:r>
-      <w:r>
-        <w:t>»</w:t>
-      </w:r>
-      <w:r>
-        <w:t>-en</w:t>
-      </w:r>
-      <w:r>
-        <w:t>.</w:t>
+        <w:t>å og starter «Game Loop»-en.</w:t>
       </w:r>
     </w:p>
     <w:p>
       <w:pPr>
         <w:pStyle w:val="Overskrift4"/>
         <w:jc w:val="both"/>
-        <w:rPr>
-          <w:lang w:val="en-US"/>
-        </w:rPr>
-      </w:pPr>
-      <w:r>
-        <w:rPr>
-          <w:lang w:val="en-US"/>
-        </w:rPr>
+      </w:pPr>
+      <w:r>
         <w:t>Spillobjekter (Game Objects)</w:t>
       </w:r>
     </w:p>
@@ -2383,16 +2717,12 @@
       <w:pPr>
         <w:pStyle w:val="Overskrift5"/>
         <w:jc w:val="both"/>
-        <w:rPr>
-          <w:lang w:val="en-US"/>
-        </w:rPr>
-      </w:pPr>
-      <w:r>
-        <w:rPr>
-          <w:lang w:val="en-US"/>
-        </w:rPr>
+      </w:pPr>
+      <w:proofErr w:type="spellStart"/>
+      <w:r>
         <w:t>DrawableGameObject</w:t>
       </w:r>
+      <w:proofErr w:type="spellEnd"/>
     </w:p>
     <w:p>
       <w:pPr>
@@ -2422,31 +2752,15 @@
         <w:jc w:val="both"/>
       </w:pPr>
       <w:r>
-        <w:t>Selve slangen</w:t>
-      </w:r>
-      <w:r>
-        <w:t xml:space="preserve"> i form av en liste av alle krop</w:t>
-      </w:r>
-      <w:r>
-        <w:t>psdeler. O</w:t>
-      </w:r>
-      <w:r>
-        <w:t>ppdatere</w:t>
-      </w:r>
-      <w:r>
-        <w:t>r</w:t>
-      </w:r>
-      <w:r>
-        <w:t xml:space="preserve"> posisjon</w:t>
-      </w:r>
-      <w:r>
-        <w:t>en til hver enkelt kroppsdel</w:t>
-      </w:r>
-      <w:r>
-        <w:t xml:space="preserve"> for å «flytte» </w:t>
-      </w:r>
-      <w:r>
-        <w:t>slangen.</w:t>
+        <w:t xml:space="preserve">Selve slangen i form av en liste av alle kroppsdeler. Oppdaterer posisjonen til hver enkelt kroppsdel for </w:t>
+      </w:r>
+      <w:proofErr w:type="gramStart"/>
+      <w:r>
+        <w:t>å</w:t>
+      </w:r>
+      <w:proofErr w:type="gramEnd"/>
+      <w:r>
+        <w:t xml:space="preserve"> «flytte» slangen.</w:t>
       </w:r>
     </w:p>
     <w:p>
@@ -2454,35 +2768,32 @@
         <w:pStyle w:val="Overskrift5"/>
         <w:jc w:val="both"/>
       </w:pPr>
+      <w:proofErr w:type="spellStart"/>
       <w:r>
         <w:t>SnakeHead</w:t>
       </w:r>
+      <w:proofErr w:type="spellEnd"/>
     </w:p>
     <w:p>
       <w:pPr>
         <w:jc w:val="both"/>
       </w:pPr>
       <w:r>
-        <w:t xml:space="preserve">Slangens hode. Har sin egen klasse </w:t>
-      </w:r>
-      <w:r>
-        <w:t xml:space="preserve">i stedet for å være </w:t>
-      </w:r>
-      <w:r>
-        <w:t xml:space="preserve">den samme klassen som SnakeBodyPart </w:t>
-      </w:r>
-      <w:r>
-        <w:t xml:space="preserve">for å </w:t>
-      </w:r>
-      <w:r>
-        <w:t xml:space="preserve">slippe å gjøre konsollspesifikke kall fra </w:t>
-      </w:r>
-      <w:r>
-        <w:t xml:space="preserve">andre steder enn </w:t>
-      </w:r>
+        <w:t xml:space="preserve">Slangens hode. Har sin egen klasse i stedet for å være den samme klassen som </w:t>
+      </w:r>
+      <w:proofErr w:type="spellStart"/>
+      <w:r>
+        <w:t>SnakeBodyPart</w:t>
+      </w:r>
+      <w:proofErr w:type="spellEnd"/>
+      <w:r>
+        <w:t xml:space="preserve"> for å slippe å gjøre konsollspesifikke kall fra andre steder enn </w:t>
+      </w:r>
+      <w:proofErr w:type="spellStart"/>
       <w:r>
         <w:t>ConsoleView</w:t>
       </w:r>
+      <w:proofErr w:type="spellEnd"/>
       <w:r>
         <w:t>.</w:t>
       </w:r>
@@ -2492,47 +2803,39 @@
         <w:pStyle w:val="Overskrift5"/>
         <w:jc w:val="both"/>
       </w:pPr>
-      <w:r>
+      <w:proofErr w:type="spellStart"/>
+      <w:r>
+        <w:lastRenderedPageBreak/>
         <w:t>SnakeBodyPart</w:t>
       </w:r>
+      <w:proofErr w:type="spellEnd"/>
     </w:p>
     <w:p>
       <w:pPr>
         <w:jc w:val="both"/>
       </w:pPr>
       <w:r>
-        <w:t>Hver enkelt av</w:t>
-      </w:r>
-      <w:r>
-        <w:t xml:space="preserve"> individuelle</w:t>
-      </w:r>
-      <w:r>
-        <w:t xml:space="preserve"> kroppsdel</w:t>
-      </w:r>
-      <w:r>
-        <w:t>er</w:t>
-      </w:r>
-      <w:r>
-        <w:t>. Har ansvar for posisjon, tekstur, og eventuell farge.</w:t>
+        <w:t>Hver enkelt av individuelle kroppsdeler. Har ansvar for posisjon, tekstur, og eventuell farge.</w:t>
       </w:r>
       <w:r>
         <w:t xml:space="preserve"> </w:t>
       </w:r>
       <w:r>
-        <w:t xml:space="preserve">Har sin egen klasse </w:t>
-      </w:r>
-      <w:r>
-        <w:t xml:space="preserve">i stedet for å </w:t>
-      </w:r>
-      <w:r>
-        <w:t xml:space="preserve">være en del av SnakeHead </w:t>
-      </w:r>
-      <w:r>
-        <w:t xml:space="preserve">for å slippe å gjøre konsollspesifikke kall fra </w:t>
-      </w:r>
-      <w:r>
-        <w:t>andre steder enn ConsoleView</w:t>
-      </w:r>
+        <w:t xml:space="preserve">Har sin egen klasse i stedet for å være en del av </w:t>
+      </w:r>
+      <w:proofErr w:type="spellStart"/>
+      <w:r>
+        <w:t>SnakeHead</w:t>
+      </w:r>
+      <w:proofErr w:type="spellEnd"/>
+      <w:r>
+        <w:t xml:space="preserve"> for å slippe å gjøre konsollspesifikke kall fra andre steder enn </w:t>
+      </w:r>
+      <w:proofErr w:type="spellStart"/>
+      <w:r>
+        <w:t>ConsoleView</w:t>
+      </w:r>
+      <w:proofErr w:type="spellEnd"/>
       <w:r>
         <w:t>.</w:t>
       </w:r>
@@ -2542,38 +2845,18 @@
         <w:pStyle w:val="Overskrift5"/>
         <w:jc w:val="both"/>
       </w:pPr>
-      <w:r>
-        <w:lastRenderedPageBreak/>
-        <w:t>Console</w:t>
-      </w:r>
-      <w:r>
-        <w:t>Blank</w:t>
-      </w:r>
+      <w:proofErr w:type="spellStart"/>
+      <w:r>
+        <w:t>ConsoleBlank</w:t>
+      </w:r>
+      <w:proofErr w:type="spellEnd"/>
     </w:p>
     <w:p>
       <w:pPr>
         <w:jc w:val="both"/>
       </w:pPr>
       <w:r>
-        <w:t xml:space="preserve">Skriver over det bakerste elementet på slangen </w:t>
-      </w:r>
-      <w:r>
-        <w:t xml:space="preserve">ved oppdatering </w:t>
-      </w:r>
-      <w:r>
-        <w:t>for at slangen</w:t>
-      </w:r>
-      <w:r>
-        <w:t xml:space="preserve"> skal</w:t>
-      </w:r>
-      <w:r>
-        <w:t xml:space="preserve"> </w:t>
-      </w:r>
-      <w:r>
-        <w:t>«bevege seg»</w:t>
-      </w:r>
-      <w:r>
-        <w:t>.</w:t>
+        <w:t>Skriver over det bakerste elementet på slangen ved oppdatering for at slangen skal «bevege seg».</w:t>
       </w:r>
     </w:p>
     <w:p>
@@ -2581,34 +2864,26 @@
         <w:pStyle w:val="Overskrift5"/>
         <w:jc w:val="both"/>
       </w:pPr>
+      <w:proofErr w:type="spellStart"/>
       <w:r>
         <w:t>Loot</w:t>
       </w:r>
+      <w:proofErr w:type="spellEnd"/>
     </w:p>
     <w:p>
       <w:pPr>
         <w:jc w:val="both"/>
       </w:pPr>
       <w:r>
-        <w:t xml:space="preserve">«Eplet» slangen skal </w:t>
-      </w:r>
-      <w:r>
-        <w:t>«spise»</w:t>
-      </w:r>
-      <w:r>
-        <w:t xml:space="preserve">. </w:t>
-      </w:r>
-      <w:r>
-        <w:t>Skrevet som en «singleton» for å optimalisere ytelse ved å flytte det samme objektet rundt i spillvinduet i stede</w:t>
-      </w:r>
-      <w:r>
-        <w:t xml:space="preserve">t for å opprette et nytt objekt hver gang </w:t>
-      </w:r>
-      <w:r>
-        <w:t xml:space="preserve">«eplet» </w:t>
-      </w:r>
-      <w:r>
-        <w:t>blir «spist».</w:t>
+        <w:t xml:space="preserve">«Eplet» slangen skal «spise». Skrevet som en «singleton» for å optimalisere ytelse ved å flytte det samme objektet rundt i </w:t>
+      </w:r>
+      <w:proofErr w:type="spellStart"/>
+      <w:r>
+        <w:t>spillvinduet</w:t>
+      </w:r>
+      <w:proofErr w:type="spellEnd"/>
+      <w:r>
+        <w:t xml:space="preserve"> i stedet for å opprette et nytt objekt hver gang «eplet» blir «spist».</w:t>
       </w:r>
     </w:p>
     <w:p>
@@ -2634,16 +2909,15 @@
         <w:jc w:val="both"/>
       </w:pPr>
       <w:r>
-        <w:t>Inneholder all data</w:t>
-      </w:r>
-      <w:r>
-        <w:t xml:space="preserve"> for spillet: i </w:t>
-      </w:r>
-      <w:r>
-        <w:t>denne oppgaven</w:t>
-      </w:r>
-      <w:r>
-        <w:t xml:space="preserve"> (før eventuell utvidelse) Snake og Loot.</w:t>
+        <w:t xml:space="preserve">Inneholder all data for spillet: i denne oppgaven (før eventuell utvidelse) Snake og </w:t>
+      </w:r>
+      <w:proofErr w:type="spellStart"/>
+      <w:r>
+        <w:t>Loot</w:t>
+      </w:r>
+      <w:proofErr w:type="spellEnd"/>
+      <w:r>
+        <w:t>.</w:t>
       </w:r>
     </w:p>
     <w:p>
@@ -2651,37 +2925,26 @@
         <w:pStyle w:val="Overskrift5"/>
         <w:jc w:val="both"/>
       </w:pPr>
+      <w:proofErr w:type="spellStart"/>
       <w:r>
         <w:t>View</w:t>
       </w:r>
+      <w:proofErr w:type="spellEnd"/>
     </w:p>
     <w:p>
       <w:pPr>
         <w:jc w:val="both"/>
       </w:pPr>
       <w:r>
-        <w:t xml:space="preserve">En </w:t>
-      </w:r>
-      <w:r>
-        <w:t xml:space="preserve">abstrakt </w:t>
-      </w:r>
-      <w:r>
-        <w:t xml:space="preserve">base for forskjellige typer visninger </w:t>
-      </w:r>
-      <w:r>
-        <w:t xml:space="preserve">programmet </w:t>
-      </w:r>
-      <w:r>
-        <w:t>kan ha.</w:t>
-      </w:r>
-      <w:r>
-        <w:t xml:space="preserve"> Før eventuell utvidelse er dette fullstendig meningsløst, men vi har valgt å løse det på denne måten for å gjøre programmet mer </w:t>
-      </w:r>
-      <w:r>
-        <w:t>utvidbart, samt lettere å vedlikeholde.</w:t>
-      </w:r>
-      <w:r>
-        <w:t xml:space="preserve"> For å implementere flere visninger, må det skrives nye klasser som arver fra View.</w:t>
+        <w:t xml:space="preserve">En abstrakt base for forskjellige typer visninger programmet kan ha. Før eventuell utvidelse er dette fullstendig meningsløst, men vi har valgt å løse det på denne måten for å gjøre programmet mer utvidbart, samt lettere å vedlikeholde. For å implementere flere visninger, må det skrives nye klasser som arver fra </w:t>
+      </w:r>
+      <w:proofErr w:type="spellStart"/>
+      <w:r>
+        <w:t>View</w:t>
+      </w:r>
+      <w:proofErr w:type="spellEnd"/>
+      <w:r>
+        <w:t>.</w:t>
       </w:r>
     </w:p>
     <w:p>
@@ -2689,19 +2952,26 @@
         <w:pStyle w:val="Overskrift5"/>
         <w:jc w:val="both"/>
       </w:pPr>
+      <w:proofErr w:type="spellStart"/>
       <w:r>
         <w:t>ConsoleView</w:t>
       </w:r>
+      <w:proofErr w:type="spellEnd"/>
     </w:p>
     <w:p>
       <w:pPr>
         <w:jc w:val="both"/>
       </w:pPr>
       <w:r>
-        <w:t>Arver fra View, og tar</w:t>
-      </w:r>
-      <w:r>
-        <w:t xml:space="preserve"> seg av den konsollspesifikke tegningen.</w:t>
+        <w:t xml:space="preserve">Arver fra </w:t>
+      </w:r>
+      <w:proofErr w:type="spellStart"/>
+      <w:r>
+        <w:t>View</w:t>
+      </w:r>
+      <w:proofErr w:type="spellEnd"/>
+      <w:r>
+        <w:t>, og tar seg av den konsollspesifikke tegningen.</w:t>
       </w:r>
     </w:p>
     <w:p>
@@ -2710,7 +2980,15 @@
         <w:jc w:val="both"/>
       </w:pPr>
       <w:r>
-        <w:t>Verktøy (utilities)</w:t>
+        <w:t>Verktøy (</w:t>
+      </w:r>
+      <w:proofErr w:type="spellStart"/>
+      <w:r>
+        <w:t>utilities</w:t>
+      </w:r>
+      <w:proofErr w:type="spellEnd"/>
+      <w:r>
+        <w:t>)</w:t>
       </w:r>
     </w:p>
     <w:p>
@@ -2718,34 +2996,102 @@
         <w:pStyle w:val="Overskrift5"/>
         <w:jc w:val="both"/>
       </w:pPr>
+      <w:proofErr w:type="spellStart"/>
       <w:r>
         <w:t>InputHandler</w:t>
       </w:r>
+      <w:proofErr w:type="spellEnd"/>
     </w:p>
     <w:p>
       <w:pPr>
         <w:jc w:val="both"/>
       </w:pPr>
       <w:r>
-        <w:t xml:space="preserve">Tar i mot </w:t>
-      </w:r>
-      <w:r>
-        <w:t xml:space="preserve">og abstraherer </w:t>
-      </w:r>
-      <w:r>
-        <w:t xml:space="preserve">faktisk input, og gir Input-klassen </w:t>
-      </w:r>
-      <w:r>
-        <w:t xml:space="preserve">de abstraherte </w:t>
-      </w:r>
-      <w:r>
-        <w:t>instruksjonene</w:t>
-      </w:r>
+        <w:t>Tar i mot og abstraherer faktisk input, og gir Input-klassen de abstraherte instruksjonene.</w:t>
+      </w:r>
+      <w:r>
+        <w:t xml:space="preserve"> Dette er det eneste punktet der vi har lagt på funksjonalitet i tillegg til </w:t>
+      </w:r>
+      <w:proofErr w:type="gramStart"/>
+      <w:r>
+        <w:t>å</w:t>
+      </w:r>
+      <w:proofErr w:type="gramEnd"/>
+      <w:r>
+        <w:t xml:space="preserve"> </w:t>
+      </w:r>
+      <w:proofErr w:type="spellStart"/>
+      <w:r>
+        <w:t>refaktorere</w:t>
+      </w:r>
+      <w:proofErr w:type="spellEnd"/>
+      <w:r>
+        <w:t>, som kun består i å la brukeren kontrollere slangen med</w:t>
+      </w:r>
+      <w:r>
+        <w:t xml:space="preserve"> WASD</w:t>
+      </w:r>
+      <w:r>
+        <w:t xml:space="preserve"> og </w:t>
+      </w:r>
+      <w:proofErr w:type="spellStart"/>
+      <w:r>
+        <w:t>NumPad</w:t>
+      </w:r>
+      <w:proofErr w:type="spellEnd"/>
+      <w:r>
+        <w:t xml:space="preserve"> 1 og 9, eller 3 og 7</w:t>
+      </w:r>
+      <w:r>
+        <w:t xml:space="preserve">, </w:t>
+      </w:r>
+      <w:r>
+        <w:t>i tillegg til piltastene</w:t>
+      </w:r>
+      <w:r>
+        <w:t xml:space="preserve">; </w:t>
+      </w:r>
+      <w:r>
+        <w:t>å avslutte spille</w:t>
+      </w:r>
+      <w:r>
+        <w:t xml:space="preserve">t med End i tillegg til Escape; </w:t>
+      </w:r>
+      <w:r>
+        <w:t>og å pause/gjenoppta spillet med Pause</w:t>
+      </w:r>
+      <w:r>
+        <w:t xml:space="preserve"> i tillegg til Space</w:t>
+      </w:r>
+      <w:r>
+        <w:t xml:space="preserve">. </w:t>
+      </w:r>
+      <w:r>
+        <w:t xml:space="preserve">For å utvide programmet til andre plattformer, må det skrives nye metoder tilsvarende </w:t>
+      </w:r>
+      <w:proofErr w:type="spellStart"/>
+      <w:r>
+        <w:t>CheckConsoleInput</w:t>
+      </w:r>
+      <w:proofErr w:type="spellEnd"/>
+      <w:r>
+        <w:t>(</w:t>
+      </w:r>
+      <w:proofErr w:type="gramStart"/>
+      <w:r>
+        <w:t>) :</w:t>
+      </w:r>
+      <w:proofErr w:type="gramEnd"/>
+      <w:r>
+        <w:t xml:space="preserve"> </w:t>
+      </w:r>
+      <w:proofErr w:type="spellStart"/>
+      <w:r>
+        <w:t>bool</w:t>
+      </w:r>
+      <w:proofErr w:type="spellEnd"/>
       <w:r>
         <w:t>.</w:t>
-      </w:r>
-      <w:r>
-        <w:t xml:space="preserve"> For å utvide programmet til andre plattformer, må det skrives nye metoder tilsvarende CheckConsoleInput() : bool.</w:t>
       </w:r>
     </w:p>
     <w:p>
@@ -2764,8 +3110,13 @@
       <w:r>
         <w:t xml:space="preserve">Kontrollerer slangen basert på de abstraherte instruksjonene fra </w:t>
       </w:r>
-      <w:r>
-        <w:t>InputHandler.</w:t>
+      <w:proofErr w:type="spellStart"/>
+      <w:r>
+        <w:t>InputHandler</w:t>
+      </w:r>
+      <w:proofErr w:type="spellEnd"/>
+      <w:r>
+        <w:t>.</w:t>
       </w:r>
     </w:p>
     <w:p>
@@ -2782,15 +3133,796 @@
         <w:jc w:val="both"/>
       </w:pPr>
       <w:r>
-        <w:t>Todimensjonalt punkt for å definere posisj</w:t>
-      </w:r>
-      <w:r>
-        <w:t>onen til alle tegnbare objekter, og å definere spillvinduets størrelse.</w:t>
-      </w:r>
+        <w:t xml:space="preserve">Todimensjonalt punkt for å definere posisjonen til alle tegnbare objekter, og å definere </w:t>
+      </w:r>
+      <w:proofErr w:type="spellStart"/>
+      <w:r>
+        <w:t>spillvinduets</w:t>
+      </w:r>
+      <w:proofErr w:type="spellEnd"/>
+      <w:r>
+        <w:t xml:space="preserve"> størrelse.</w:t>
+      </w:r>
+    </w:p>
+    <w:p>
+      <w:pPr>
+        <w:pStyle w:val="Overskrift3"/>
+      </w:pPr>
+      <w:bookmarkStart w:id="7" w:name="_Toc340434062"/>
+      <w:r>
+        <w:t>Klasse-, metode-, og variabelnavn</w:t>
+      </w:r>
+      <w:bookmarkEnd w:id="7"/>
+    </w:p>
+    <w:p>
+      <w:pPr>
+        <w:jc w:val="both"/>
+      </w:pPr>
+      <w:r>
+        <w:t xml:space="preserve">Vi har fulgt konvensjoner for klassenavn, som alle indikerer nøyaktig hva klassen er eller gjør, med unntak av Program-klassen; her har vi beholdt standard navn, og ser ikke dette som problematisk for kodens lesbarhet, da dette jo </w:t>
+      </w:r>
+      <w:r>
+        <w:rPr>
+          <w:i/>
+        </w:rPr>
+        <w:t xml:space="preserve">er </w:t>
+      </w:r>
+      <w:r>
+        <w:t xml:space="preserve">standard navn på klassen som inneholder main-metoden. Eksempler er Point (som representerer et todimensjonalt punkt), </w:t>
+      </w:r>
+      <w:proofErr w:type="spellStart"/>
+      <w:r>
+        <w:t>DrawableGameObject</w:t>
+      </w:r>
+      <w:proofErr w:type="spellEnd"/>
+      <w:r>
+        <w:t xml:space="preserve"> (som representerer et abstrahert tegnbart objekt som er en del av spillet), og Snake (som representerer slangen i form av en liste av </w:t>
+      </w:r>
+      <w:proofErr w:type="spellStart"/>
+      <w:r>
+        <w:t>DrawableGameObjects</w:t>
+      </w:r>
+      <w:proofErr w:type="spellEnd"/>
+      <w:r>
+        <w:t xml:space="preserve">). </w:t>
+      </w:r>
+    </w:p>
+    <w:p>
+      <w:pPr>
+        <w:jc w:val="both"/>
+      </w:pPr>
+      <w:r>
+        <w:lastRenderedPageBreak/>
+        <w:t xml:space="preserve">Vi har fulgt konvensjoner for metodenavn, som alle indikerer hva metoden returnerer, eller gjør hvis </w:t>
+      </w:r>
+      <w:proofErr w:type="spellStart"/>
+      <w:r>
+        <w:t>void</w:t>
+      </w:r>
+      <w:proofErr w:type="spellEnd"/>
+      <w:r>
+        <w:t xml:space="preserve">. Et eksempel er </w:t>
+      </w:r>
+      <w:proofErr w:type="spellStart"/>
+      <w:r>
+        <w:t>Loot</w:t>
+      </w:r>
+      <w:proofErr w:type="gramStart"/>
+      <w:r>
+        <w:t>.MoveLootToRandomAcceptablePositi</w:t>
+      </w:r>
+      <w:proofErr w:type="gramEnd"/>
+      <w:r>
+        <w:t>on</w:t>
+      </w:r>
+      <w:proofErr w:type="spellEnd"/>
+      <w:r>
+        <w:t xml:space="preserve">() : </w:t>
+      </w:r>
+      <w:proofErr w:type="spellStart"/>
+      <w:r>
+        <w:t>void</w:t>
+      </w:r>
+      <w:proofErr w:type="spellEnd"/>
+      <w:r>
+        <w:t xml:space="preserve"> som flytter </w:t>
+      </w:r>
+      <w:proofErr w:type="spellStart"/>
+      <w:r>
+        <w:t>Loot</w:t>
+      </w:r>
+      <w:proofErr w:type="spellEnd"/>
+      <w:r>
+        <w:t xml:space="preserve">-instansen til et annet godkjent punkt (ikke oppå slangen eller utenfor </w:t>
+      </w:r>
+      <w:proofErr w:type="spellStart"/>
+      <w:r>
+        <w:t>spillvinduet</w:t>
+      </w:r>
+      <w:proofErr w:type="spellEnd"/>
+      <w:r>
+        <w:t>).</w:t>
+      </w:r>
+    </w:p>
+    <w:p>
+      <w:pPr>
+        <w:jc w:val="both"/>
+      </w:pPr>
+      <w:r>
+        <w:t xml:space="preserve">Vi har fulgt konvensjoner for variabelnavn (både </w:t>
+      </w:r>
+      <w:proofErr w:type="spellStart"/>
+      <w:r>
+        <w:t>fields</w:t>
+      </w:r>
+      <w:proofErr w:type="spellEnd"/>
+      <w:r>
+        <w:t xml:space="preserve">, </w:t>
+      </w:r>
+      <w:proofErr w:type="spellStart"/>
+      <w:r>
+        <w:t>properties</w:t>
+      </w:r>
+      <w:proofErr w:type="spellEnd"/>
+      <w:r>
+        <w:t xml:space="preserve">, og lokale variabler inne i </w:t>
+      </w:r>
+      <w:proofErr w:type="spellStart"/>
+      <w:r>
+        <w:t>metodescope</w:t>
+      </w:r>
+      <w:proofErr w:type="spellEnd"/>
+      <w:r>
+        <w:t xml:space="preserve">), som alle indikerer hvilken verdi variabelen representerer. Eksempler er </w:t>
+      </w:r>
+      <w:proofErr w:type="spellStart"/>
+      <w:r>
+        <w:t>SnakeGame</w:t>
+      </w:r>
+      <w:proofErr w:type="gramStart"/>
+      <w:r>
+        <w:t>.Paused</w:t>
+      </w:r>
+      <w:proofErr w:type="spellEnd"/>
+      <w:proofErr w:type="gramEnd"/>
+      <w:r>
+        <w:t xml:space="preserve"> : </w:t>
+      </w:r>
+      <w:proofErr w:type="spellStart"/>
+      <w:r>
+        <w:t>Boolean</w:t>
+      </w:r>
+      <w:proofErr w:type="spellEnd"/>
+      <w:r>
+        <w:t xml:space="preserve">, som representerer hvorvidt spillet er </w:t>
+      </w:r>
+      <w:proofErr w:type="spellStart"/>
+      <w:r>
+        <w:t>pauset</w:t>
+      </w:r>
+      <w:proofErr w:type="spellEnd"/>
+      <w:r>
+        <w:t xml:space="preserve">, og </w:t>
+      </w:r>
+      <w:proofErr w:type="spellStart"/>
+      <w:r>
+        <w:t>DrawableGameObject.Position</w:t>
+      </w:r>
+      <w:proofErr w:type="spellEnd"/>
+      <w:r>
+        <w:t xml:space="preserve"> : Point, som representerer posisjonen til objektet.</w:t>
+      </w:r>
+    </w:p>
+    <w:p>
+      <w:pPr>
+        <w:pStyle w:val="Overskrift3"/>
+      </w:pPr>
+      <w:bookmarkStart w:id="8" w:name="_Toc340434063"/>
+      <w:r>
+        <w:t>Objektorientering</w:t>
+      </w:r>
+      <w:bookmarkEnd w:id="8"/>
+    </w:p>
+    <w:p>
+      <w:pPr>
+        <w:jc w:val="both"/>
+      </w:pPr>
+      <w:r>
+        <w:t xml:space="preserve">Vi </w:t>
+      </w:r>
+      <w:r>
+        <w:t>er klare over</w:t>
+      </w:r>
+      <w:r>
+        <w:t xml:space="preserve"> at </w:t>
+      </w:r>
+      <w:r>
+        <w:t>løsningen vår</w:t>
+      </w:r>
+      <w:r>
+        <w:t xml:space="preserve"> er en ekstrem overdrivelse for dette lille prosjektet, men vi har løst oppgaven på denne måten for å vise kompetanse da dette er i skolesammenheng, og ikke til fulle vil reflektere en «reell» situasjon i bedrift.</w:t>
+      </w:r>
+    </w:p>
+    <w:p>
+      <w:pPr>
+        <w:jc w:val="both"/>
+      </w:pPr>
+      <w:r>
+        <w:t>Vi har valgt å</w:t>
+      </w:r>
+      <w:r>
+        <w:t xml:space="preserve"> benyt</w:t>
+      </w:r>
+      <w:r>
+        <w:t>te en MVC-inspirert arkitektur</w:t>
+      </w:r>
+      <w:r>
+        <w:t xml:space="preserve"> </w:t>
+      </w:r>
+      <w:r>
+        <w:t xml:space="preserve">for programmet, der vi har én klasse </w:t>
+      </w:r>
+      <w:r>
+        <w:t>kun</w:t>
+      </w:r>
+      <w:r>
+        <w:t xml:space="preserve"> tar seg av tegning og én som tar seg av inputhåndtering</w:t>
+      </w:r>
+      <w:r>
+        <w:t xml:space="preserve"> (</w:t>
+      </w:r>
+      <w:proofErr w:type="spellStart"/>
+      <w:r>
+        <w:t>View</w:t>
+      </w:r>
+      <w:proofErr w:type="spellEnd"/>
+      <w:r>
+        <w:t>)</w:t>
+      </w:r>
+      <w:r>
+        <w:t>. Vi lar</w:t>
+      </w:r>
+      <w:r>
+        <w:t xml:space="preserve"> </w:t>
+      </w:r>
+      <w:proofErr w:type="spellStart"/>
+      <w:r>
+        <w:t>SnakeGame</w:t>
+      </w:r>
+      <w:proofErr w:type="spellEnd"/>
+      <w:r>
+        <w:t xml:space="preserve"> ta seg av oppdateringer</w:t>
+      </w:r>
+      <w:r>
+        <w:t xml:space="preserve"> av</w:t>
+      </w:r>
+      <w:r>
+        <w:t xml:space="preserve"> Snake-</w:t>
+      </w:r>
+      <w:r>
+        <w:t xml:space="preserve">objektets </w:t>
+      </w:r>
+      <w:r>
+        <w:t xml:space="preserve">posisjon </w:t>
+      </w:r>
+      <w:r>
+        <w:t xml:space="preserve">og å </w:t>
+      </w:r>
+      <w:r>
+        <w:t xml:space="preserve">lytte </w:t>
+      </w:r>
+      <w:r>
+        <w:t xml:space="preserve">etter kollisjon </w:t>
+      </w:r>
+      <w:r>
+        <w:t>mellom Snake-</w:t>
+      </w:r>
+      <w:r>
+        <w:t xml:space="preserve">hodet </w:t>
+      </w:r>
+      <w:r>
+        <w:t xml:space="preserve">og spillets </w:t>
+      </w:r>
+      <w:r>
+        <w:t>ytterkanter</w:t>
+      </w:r>
+      <w:r>
+        <w:t xml:space="preserve"> og slangens egne kroppsdeler </w:t>
+      </w:r>
+      <w:r>
+        <w:t xml:space="preserve">(selv om metoden for </w:t>
+      </w:r>
+      <w:r>
+        <w:t xml:space="preserve">oppdatering </w:t>
+      </w:r>
+      <w:r>
+        <w:t>ligger i Snake-klassen)</w:t>
+      </w:r>
+      <w:r>
+        <w:t xml:space="preserve">. </w:t>
+      </w:r>
+      <w:proofErr w:type="spellStart"/>
+      <w:r>
+        <w:t>SnakeGame</w:t>
+      </w:r>
+      <w:proofErr w:type="spellEnd"/>
+      <w:r>
+        <w:t xml:space="preserve"> </w:t>
+      </w:r>
+      <w:r>
+        <w:t xml:space="preserve">lytter </w:t>
+      </w:r>
+      <w:r>
+        <w:t xml:space="preserve">også </w:t>
+      </w:r>
+      <w:r>
+        <w:t>etter</w:t>
+      </w:r>
+      <w:r>
+        <w:t xml:space="preserve"> kollisjon mellom slangens hode og </w:t>
+      </w:r>
+      <w:proofErr w:type="spellStart"/>
+      <w:r>
+        <w:t>Loot</w:t>
+      </w:r>
+      <w:proofErr w:type="spellEnd"/>
+      <w:r>
+        <w:t>-</w:t>
+      </w:r>
+      <w:r>
+        <w:t>instansen</w:t>
+      </w:r>
+      <w:r>
+        <w:t xml:space="preserve">, </w:t>
+      </w:r>
+      <w:r>
+        <w:t xml:space="preserve">og oppdaterer eventuelt </w:t>
+      </w:r>
+      <w:proofErr w:type="spellStart"/>
+      <w:r>
+        <w:t>Loots</w:t>
+      </w:r>
+      <w:proofErr w:type="spellEnd"/>
+      <w:r>
+        <w:t xml:space="preserve"> posisjon</w:t>
+      </w:r>
+      <w:r>
+        <w:t>.</w:t>
+      </w:r>
+    </w:p>
+    <w:p>
+      <w:pPr>
+        <w:jc w:val="both"/>
+      </w:pPr>
+      <w:r>
+        <w:t xml:space="preserve">Vi har gjort </w:t>
+      </w:r>
+      <w:r>
+        <w:t xml:space="preserve">programmet </w:t>
+      </w:r>
+      <w:r>
+        <w:t xml:space="preserve">enkelt utvidbart til andre plattformer og/eller </w:t>
+      </w:r>
+      <w:r>
+        <w:t>visninger</w:t>
+      </w:r>
+      <w:r>
+        <w:t xml:space="preserve"> på samme plattform</w:t>
+      </w:r>
+      <w:r>
+        <w:t xml:space="preserve"> gjennom å </w:t>
+      </w:r>
+      <w:r>
+        <w:t>benytte</w:t>
+      </w:r>
+      <w:r>
+        <w:t xml:space="preserve"> konsolluavhengige </w:t>
+      </w:r>
+      <w:r>
+        <w:t xml:space="preserve">(abstrakte) </w:t>
+      </w:r>
+      <w:r>
+        <w:t>klasse</w:t>
+      </w:r>
+      <w:r>
+        <w:t>r</w:t>
+      </w:r>
+      <w:r>
+        <w:t xml:space="preserve"> </w:t>
+      </w:r>
+      <w:r>
+        <w:t>(</w:t>
+      </w:r>
+      <w:proofErr w:type="spellStart"/>
+      <w:r>
+        <w:t>View</w:t>
+      </w:r>
+      <w:proofErr w:type="spellEnd"/>
+      <w:r>
+        <w:t xml:space="preserve">, </w:t>
+      </w:r>
+      <w:proofErr w:type="spellStart"/>
+      <w:r>
+        <w:t>ConsoleSnakeGame</w:t>
+      </w:r>
+      <w:proofErr w:type="spellEnd"/>
+      <w:r>
+        <w:t>)</w:t>
+      </w:r>
+      <w:r>
+        <w:t xml:space="preserve"> og metode (</w:t>
+      </w:r>
+      <w:proofErr w:type="spellStart"/>
+      <w:r>
+        <w:t>InputHandler</w:t>
+      </w:r>
+      <w:proofErr w:type="gramStart"/>
+      <w:r>
+        <w:t>.</w:t>
+      </w:r>
+      <w:r>
+        <w:t>Input</w:t>
+      </w:r>
+      <w:proofErr w:type="spellEnd"/>
+      <w:proofErr w:type="gramEnd"/>
+      <w:r>
+        <w:t>()</w:t>
+      </w:r>
+      <w:r>
+        <w:t xml:space="preserve"> </w:t>
+      </w:r>
+      <w:r>
+        <w:t>:</w:t>
+      </w:r>
+      <w:r>
+        <w:t xml:space="preserve"> </w:t>
+      </w:r>
+      <w:proofErr w:type="spellStart"/>
+      <w:r>
+        <w:t>void</w:t>
+      </w:r>
+      <w:proofErr w:type="spellEnd"/>
+      <w:r>
+        <w:t>)</w:t>
+      </w:r>
+      <w:r>
+        <w:t>,</w:t>
+      </w:r>
+      <w:r>
+        <w:t xml:space="preserve"> som tar i mot </w:t>
+      </w:r>
+      <w:r>
+        <w:t>og prosesserer</w:t>
+      </w:r>
+      <w:r>
+        <w:t xml:space="preserve"> data</w:t>
+      </w:r>
+      <w:r>
+        <w:t xml:space="preserve"> </w:t>
+      </w:r>
+      <w:r>
+        <w:t xml:space="preserve">fra </w:t>
+      </w:r>
+      <w:r>
+        <w:t>og/</w:t>
+      </w:r>
+      <w:r>
+        <w:t xml:space="preserve">eller sender </w:t>
+      </w:r>
+      <w:r>
+        <w:t>instruksjoner til de konsollspesifikke klassene.</w:t>
+      </w:r>
+      <w:r>
+        <w:t xml:space="preserve"> På denne måten er </w:t>
+      </w:r>
+      <w:r>
+        <w:t xml:space="preserve">«alt» </w:t>
+      </w:r>
+      <w:r>
+        <w:t>en trenger å gjøre for å utvide</w:t>
+      </w:r>
+      <w:r>
+        <w:t xml:space="preserve"> programmet til andre konsoller </w:t>
+      </w:r>
+      <w:r>
+        <w:t xml:space="preserve">å skrive én </w:t>
+      </w:r>
+      <w:r>
+        <w:t>konsollspesifikk klasse</w:t>
+      </w:r>
+      <w:r>
+        <w:t xml:space="preserve"> </w:t>
+      </w:r>
+      <w:r>
+        <w:t xml:space="preserve">for </w:t>
+      </w:r>
+      <w:proofErr w:type="spellStart"/>
+      <w:r>
+        <w:t>initialisering</w:t>
+      </w:r>
+      <w:proofErr w:type="spellEnd"/>
+      <w:r>
+        <w:t xml:space="preserve"> av spillet,</w:t>
+      </w:r>
+      <w:r>
+        <w:t xml:space="preserve"> én for</w:t>
+      </w:r>
+      <w:r>
+        <w:t xml:space="preserve"> tegning av objekter</w:t>
+      </w:r>
+      <w:r>
+        <w:t xml:space="preserve"> til den nye</w:t>
+      </w:r>
+      <w:r>
+        <w:t xml:space="preserve"> visningsformen</w:t>
+      </w:r>
+      <w:r>
+        <w:t xml:space="preserve">, og </w:t>
+      </w:r>
+      <w:r>
+        <w:t xml:space="preserve">én for </w:t>
+      </w:r>
+      <w:r>
+        <w:t>håndtering av input</w:t>
+      </w:r>
+      <w:r>
+        <w:t>, samt</w:t>
+      </w:r>
+      <w:r>
+        <w:t xml:space="preserve"> å endre </w:t>
+      </w:r>
+      <w:r>
+        <w:t xml:space="preserve">eller legge til </w:t>
+      </w:r>
+      <w:r>
+        <w:t>kall fra de konsolluavhengige klassene til de nyskrevne konsollspesifikke,</w:t>
+      </w:r>
+      <w:r>
+        <w:t xml:space="preserve"> </w:t>
+      </w:r>
+      <w:r>
+        <w:t xml:space="preserve">heller enn å skrive om </w:t>
+      </w:r>
+      <w:r>
+        <w:rPr>
+          <w:i/>
+        </w:rPr>
+        <w:t>alle</w:t>
+      </w:r>
+      <w:r>
+        <w:t xml:space="preserve"> klassene som benytter egenskaper eller metoder </w:t>
+      </w:r>
+      <w:r>
+        <w:t xml:space="preserve">i klassene som tar seg av </w:t>
+      </w:r>
+      <w:proofErr w:type="spellStart"/>
+      <w:r>
+        <w:t>initialis</w:t>
+      </w:r>
+      <w:r>
+        <w:t>ering</w:t>
+      </w:r>
+      <w:proofErr w:type="spellEnd"/>
+      <w:r>
+        <w:t xml:space="preserve">, </w:t>
+      </w:r>
+      <w:r>
+        <w:t xml:space="preserve">tegning, </w:t>
+      </w:r>
+      <w:r>
+        <w:t xml:space="preserve">og </w:t>
+      </w:r>
+      <w:r>
+        <w:t>inputhåndtering</w:t>
+      </w:r>
+      <w:r>
+        <w:t>.</w:t>
+      </w:r>
+    </w:p>
+    <w:p>
+      <w:pPr>
+        <w:jc w:val="both"/>
+      </w:pPr>
+      <w:r>
+        <w:t xml:space="preserve">Vi har i all hovedsak </w:t>
+      </w:r>
+      <w:r>
+        <w:t xml:space="preserve">benyttet </w:t>
+      </w:r>
+      <w:r>
+        <w:t xml:space="preserve">designmønstre </w:t>
+      </w:r>
+      <w:r>
+        <w:t>for å gi andre som skal jobbe videre med koden «</w:t>
+      </w:r>
+      <w:proofErr w:type="spellStart"/>
+      <w:r>
+        <w:t>least</w:t>
+      </w:r>
+      <w:proofErr w:type="spellEnd"/>
+      <w:r>
+        <w:t xml:space="preserve"> </w:t>
+      </w:r>
+      <w:proofErr w:type="spellStart"/>
+      <w:r>
+        <w:t>privilege</w:t>
+      </w:r>
+      <w:proofErr w:type="spellEnd"/>
+      <w:r>
+        <w:t xml:space="preserve">»: Snake </w:t>
+      </w:r>
+      <w:r>
+        <w:t xml:space="preserve">og </w:t>
+      </w:r>
+      <w:proofErr w:type="spellStart"/>
+      <w:r>
+        <w:t>Loot</w:t>
+      </w:r>
+      <w:proofErr w:type="spellEnd"/>
+      <w:r>
+        <w:t xml:space="preserve"> er begge Singletons;</w:t>
+      </w:r>
+      <w:r>
+        <w:t xml:space="preserve"> og</w:t>
+      </w:r>
+      <w:r>
+        <w:t xml:space="preserve"> </w:t>
+      </w:r>
+      <w:r>
+        <w:t xml:space="preserve">vi har benyttet </w:t>
+      </w:r>
+      <w:proofErr w:type="spellStart"/>
+      <w:r>
+        <w:t>access</w:t>
+      </w:r>
+      <w:proofErr w:type="spellEnd"/>
+      <w:r>
+        <w:t xml:space="preserve"> </w:t>
+      </w:r>
+      <w:proofErr w:type="spellStart"/>
+      <w:r>
+        <w:t>modifiers</w:t>
+      </w:r>
+      <w:proofErr w:type="spellEnd"/>
+      <w:r>
+        <w:t xml:space="preserve"> for å gjøre all kode utilgjengelig der det ikke er helt nødvendig</w:t>
+      </w:r>
+      <w:r>
+        <w:t xml:space="preserve"> å få tak i den.</w:t>
+      </w:r>
+      <w:r>
+        <w:t xml:space="preserve"> Vi har også unngått å benytte nøkkelordet «var» for implisitte variabeldeklarasjoner</w:t>
+      </w:r>
+      <w:r>
+        <w:t xml:space="preserve"> der det ikke har</w:t>
+      </w:r>
+      <w:r>
+        <w:t xml:space="preserve"> hatt noen nytte, for </w:t>
+      </w:r>
+      <w:proofErr w:type="gramStart"/>
+      <w:r>
+        <w:t>å</w:t>
+      </w:r>
+      <w:proofErr w:type="gramEnd"/>
+      <w:r>
+        <w:t xml:space="preserve"> i hvert fall forsøke å tvinge de som eventuelt skal jobbe videre med</w:t>
+      </w:r>
+      <w:r>
+        <w:t xml:space="preserve"> koden til å behold</w:t>
+      </w:r>
+      <w:r>
+        <w:t xml:space="preserve">e </w:t>
+      </w:r>
+      <w:r>
+        <w:t>typene</w:t>
+      </w:r>
+      <w:r>
+        <w:t xml:space="preserve"> (viser til samtale under forelesning mandag 5. november).</w:t>
+      </w:r>
+    </w:p>
+    <w:p>
+      <w:pPr>
+        <w:jc w:val="both"/>
+      </w:pPr>
+      <w:r>
+        <w:t xml:space="preserve">Videre har vi aktivt benyttet designmønstrene </w:t>
+      </w:r>
+      <w:bookmarkStart w:id="9" w:name="_GoBack"/>
+      <w:bookmarkEnd w:id="9"/>
+    </w:p>
+    <w:p>
+      <w:pPr>
+        <w:pStyle w:val="Overskrift3"/>
+      </w:pPr>
+      <w:bookmarkStart w:id="10" w:name="_Toc340434064"/>
+      <w:r>
+        <w:t>Arv</w:t>
+      </w:r>
+      <w:bookmarkEnd w:id="10"/>
+    </w:p>
+    <w:p>
+      <w:pPr>
+        <w:jc w:val="both"/>
+      </w:pPr>
+      <w:r>
+        <w:t xml:space="preserve">Alle de konsollspesifikke klassene arver (naturlig nok) fra de konsolluavhengige. I tillegg til denne arven, har vi generalisert alle objekter som skal tegnes i den abstrakte klassen </w:t>
+      </w:r>
+      <w:proofErr w:type="spellStart"/>
+      <w:r>
+        <w:t>DrawableGameObject</w:t>
+      </w:r>
+      <w:proofErr w:type="spellEnd"/>
+      <w:r>
+        <w:t xml:space="preserve">, som holder alle felles egenskaper for </w:t>
+      </w:r>
+      <w:proofErr w:type="spellStart"/>
+      <w:r>
+        <w:t>SnakeHead</w:t>
+      </w:r>
+      <w:proofErr w:type="spellEnd"/>
+      <w:r>
+        <w:t xml:space="preserve">, </w:t>
+      </w:r>
+      <w:proofErr w:type="spellStart"/>
+      <w:r>
+        <w:t>SnakeBody</w:t>
+      </w:r>
+      <w:proofErr w:type="spellEnd"/>
+      <w:r>
+        <w:t xml:space="preserve">, </w:t>
+      </w:r>
+      <w:proofErr w:type="spellStart"/>
+      <w:r>
+        <w:t>Loot</w:t>
+      </w:r>
+      <w:proofErr w:type="spellEnd"/>
+      <w:r>
+        <w:t xml:space="preserve">, og den Console-spesifikke klassen </w:t>
+      </w:r>
+      <w:proofErr w:type="spellStart"/>
+      <w:r>
+        <w:t>ConsoleBlank</w:t>
+      </w:r>
+      <w:proofErr w:type="spellEnd"/>
+      <w:r>
+        <w:t xml:space="preserve"> (som i konsollen overskriver det bakerste tegnet – dette er ikke et problem en vil møte på i andre omgivelser). Dette gjør at vi kan benytte designmønsteret polymorfisme i Snake-klassen: slangen består av en liste med </w:t>
+      </w:r>
+      <w:proofErr w:type="spellStart"/>
+      <w:r>
+        <w:t>DrawableGameObjects</w:t>
+      </w:r>
+      <w:proofErr w:type="spellEnd"/>
+      <w:r>
+        <w:t xml:space="preserve">, som i praksis er </w:t>
+      </w:r>
+      <w:proofErr w:type="spellStart"/>
+      <w:r>
+        <w:t>SnakeHead</w:t>
+      </w:r>
+      <w:proofErr w:type="spellEnd"/>
+      <w:r>
+        <w:t xml:space="preserve"> og </w:t>
+      </w:r>
+      <w:proofErr w:type="spellStart"/>
+      <w:r>
+        <w:t>SnakeBody</w:t>
+      </w:r>
+      <w:proofErr w:type="spellEnd"/>
+      <w:r>
+        <w:t xml:space="preserve"> med hver sin posisjon, tekstur, og farge.</w:t>
+      </w:r>
+    </w:p>
+    <w:p>
+      <w:pPr>
+        <w:jc w:val="both"/>
+      </w:pPr>
     </w:p>
     <w:p>
       <w:pPr>
         <w:pStyle w:val="Overskrift4"/>
+        <w:rPr>
+          <w:i w:val="0"/>
+        </w:rPr>
       </w:pPr>
     </w:p>
     <w:p>
@@ -2805,7 +3937,7 @@
       <w:r>
         <w:br w:type="page"/>
       </w:r>
-      <w:bookmarkStart w:id="7" w:name="_Toc340246250"/>
+      <w:bookmarkStart w:id="11" w:name="_Toc340434065"/>
       <w:r>
         <w:lastRenderedPageBreak/>
         <w:t>Deloppgave 2</w:t>
@@ -2817,39 +3949,52 @@
         <w:t xml:space="preserve"> </w:t>
       </w:r>
       <w:r>
-        <w:t>2: Cookie Bakery</w:t>
-      </w:r>
-      <w:bookmarkEnd w:id="7"/>
+        <w:t xml:space="preserve">2: </w:t>
+      </w:r>
+      <w:proofErr w:type="spellStart"/>
+      <w:r>
+        <w:t>Cookie</w:t>
+      </w:r>
+      <w:proofErr w:type="spellEnd"/>
+      <w:r>
+        <w:t xml:space="preserve"> </w:t>
+      </w:r>
+      <w:proofErr w:type="spellStart"/>
+      <w:r>
+        <w:t>Bakery</w:t>
+      </w:r>
+      <w:bookmarkEnd w:id="11"/>
+      <w:proofErr w:type="spellEnd"/>
     </w:p>
     <w:p>
       <w:pPr>
         <w:pStyle w:val="Overskrift2"/>
       </w:pPr>
-      <w:bookmarkStart w:id="8" w:name="_Toc340246251"/>
+      <w:bookmarkStart w:id="12" w:name="_Toc340434066"/>
       <w:r>
         <w:t>GUI</w:t>
       </w:r>
-      <w:bookmarkEnd w:id="8"/>
+      <w:bookmarkEnd w:id="12"/>
     </w:p>
     <w:p>
       <w:pPr>
         <w:pStyle w:val="Overskrift2"/>
       </w:pPr>
-      <w:bookmarkStart w:id="9" w:name="_Toc340246252"/>
+      <w:bookmarkStart w:id="13" w:name="_Toc340434067"/>
       <w:r>
         <w:t>UI</w:t>
       </w:r>
-      <w:bookmarkEnd w:id="9"/>
+      <w:bookmarkEnd w:id="13"/>
     </w:p>
     <w:p>
       <w:pPr>
         <w:pStyle w:val="Overskrift2"/>
       </w:pPr>
-      <w:bookmarkStart w:id="10" w:name="_Toc340246253"/>
+      <w:bookmarkStart w:id="14" w:name="_Toc340434068"/>
       <w:r>
         <w:t>Designvalg</w:t>
       </w:r>
-      <w:bookmarkEnd w:id="10"/>
+      <w:bookmarkEnd w:id="14"/>
     </w:p>
     <w:p>
       <w:pPr>
@@ -4131,6 +5276,25 @@
       <w:ind w:left="440"/>
     </w:pPr>
   </w:style>
+  <w:style w:type="paragraph" w:styleId="Brdtekst">
+    <w:name w:val="Body Text"/>
+    <w:basedOn w:val="Normal"/>
+    <w:link w:val="BrdtekstTegn"/>
+    <w:rsid w:val="00B83DC4"/>
+    <w:pPr>
+      <w:spacing w:after="120"/>
+    </w:pPr>
+  </w:style>
+  <w:style w:type="character" w:customStyle="1" w:styleId="BrdtekstTegn">
+    <w:name w:val="Brødtekst Tegn"/>
+    <w:basedOn w:val="Standardskriftforavsnitt"/>
+    <w:link w:val="Brdtekst"/>
+    <w:rsid w:val="00B83DC4"/>
+    <w:rPr>
+      <w:sz w:val="22"/>
+      <w:szCs w:val="22"/>
+    </w:rPr>
+  </w:style>
 </w:styles>
 </file>
 
@@ -4913,6 +6077,25 @@
     <w:pPr>
       <w:ind w:left="440"/>
     </w:pPr>
+  </w:style>
+  <w:style w:type="paragraph" w:styleId="Brdtekst">
+    <w:name w:val="Body Text"/>
+    <w:basedOn w:val="Normal"/>
+    <w:link w:val="BrdtekstTegn"/>
+    <w:rsid w:val="00B83DC4"/>
+    <w:pPr>
+      <w:spacing w:after="120"/>
+    </w:pPr>
+  </w:style>
+  <w:style w:type="character" w:customStyle="1" w:styleId="BrdtekstTegn">
+    <w:name w:val="Brødtekst Tegn"/>
+    <w:basedOn w:val="Standardskriftforavsnitt"/>
+    <w:link w:val="Brdtekst"/>
+    <w:rsid w:val="00B83DC4"/>
+    <w:rPr>
+      <w:sz w:val="22"/>
+      <w:szCs w:val="22"/>
+    </w:rPr>
   </w:style>
 </w:styles>
 </file>
@@ -5207,7 +6390,7 @@
 </file>
 
 <file path=customXml/itemProps1.xml><?xml version="1.0" encoding="utf-8"?>
-<ds:datastoreItem xmlns:ds="http://schemas.openxmlformats.org/officeDocument/2006/customXml" ds:itemID="{A55644AD-AACF-45A3-B420-19BAFA46D79E}">
+<ds:datastoreItem xmlns:ds="http://schemas.openxmlformats.org/officeDocument/2006/customXml" ds:itemID="{707D2DA9-E8DC-4CE9-A73C-0FCF3FDA5981}">
   <ds:schemaRefs>
     <ds:schemaRef ds:uri="http://schemas.openxmlformats.org/officeDocument/2006/bibliography"/>
   </ds:schemaRefs>

</xml_diff>

<commit_message>
Updated documentation and removed a few doumentational comments from Bakery, added a line of print to Program
</commit_message>
<xml_diff>
--- a/UltimateSnake/Documentation.docx
+++ b/UltimateSnake/Documentation.docx
@@ -1434,7 +1434,7 @@
       <w:r>
         <w:br w:type="page"/>
       </w:r>
-      <w:bookmarkStart w:id="0" w:name="_Toc340434055"/>
+      <w:bookmarkStart w:id="0" w:name="_Toc340438777"/>
       <w:r>
         <w:lastRenderedPageBreak/>
         <w:t>Innholdsfortegnelse</w:t>
@@ -1458,7 +1458,7 @@
       <w:r>
         <w:fldChar w:fldCharType="separate"/>
       </w:r>
-      <w:hyperlink w:anchor="_Toc340434055" w:history="1">
+      <w:hyperlink w:anchor="_Toc340438777" w:history="1">
         <w:r>
           <w:rPr>
             <w:rStyle w:val="Hyperkobling"/>
@@ -1485,7 +1485,7 @@
             <w:noProof/>
             <w:webHidden/>
           </w:rPr>
-          <w:instrText xml:space="preserve"> PAGEREF _Toc340434055 \h </w:instrText>
+          <w:instrText xml:space="preserve"> PAGEREF _Toc340438777 \h </w:instrText>
         </w:r>
         <w:r>
           <w:rPr>
@@ -1524,7 +1524,7 @@
           <w:noProof/>
         </w:rPr>
       </w:pPr>
-      <w:hyperlink w:anchor="_Toc340434056" w:history="1">
+      <w:hyperlink w:anchor="_Toc340438778" w:history="1">
         <w:r>
           <w:rPr>
             <w:rStyle w:val="Hyperkobling"/>
@@ -1551,7 +1551,7 @@
             <w:noProof/>
             <w:webHidden/>
           </w:rPr>
-          <w:instrText xml:space="preserve"> PAGEREF _Toc340434056 \h </w:instrText>
+          <w:instrText xml:space="preserve"> PAGEREF _Toc340438778 \h </w:instrText>
         </w:r>
         <w:r>
           <w:rPr>
@@ -1590,7 +1590,7 @@
           <w:noProof/>
         </w:rPr>
       </w:pPr>
-      <w:hyperlink w:anchor="_Toc340434057" w:history="1">
+      <w:hyperlink w:anchor="_Toc340438779" w:history="1">
         <w:r>
           <w:rPr>
             <w:rStyle w:val="Hyperkobling"/>
@@ -1617,7 +1617,73 @@
             <w:noProof/>
             <w:webHidden/>
           </w:rPr>
-          <w:instrText xml:space="preserve"> PAGEREF _Toc340434057 \h </w:instrText>
+          <w:instrText xml:space="preserve"> PAGEREF _Toc340438779 \h </w:instrText>
+        </w:r>
+        <w:r>
+          <w:rPr>
+            <w:noProof/>
+            <w:webHidden/>
+          </w:rPr>
+        </w:r>
+        <w:r>
+          <w:rPr>
+            <w:noProof/>
+            <w:webHidden/>
+          </w:rPr>
+          <w:fldChar w:fldCharType="separate"/>
+        </w:r>
+        <w:r>
+          <w:rPr>
+            <w:noProof/>
+            <w:webHidden/>
+          </w:rPr>
+          <w:t>3</w:t>
+        </w:r>
+        <w:r>
+          <w:rPr>
+            <w:noProof/>
+            <w:webHidden/>
+          </w:rPr>
+          <w:fldChar w:fldCharType="end"/>
+        </w:r>
+      </w:hyperlink>
+    </w:p>
+    <w:p>
+      <w:pPr>
+        <w:pStyle w:val="INNH1"/>
+        <w:rPr>
+          <w:rFonts w:asciiTheme="minorHAnsi" w:eastAsiaTheme="minorEastAsia" w:hAnsiTheme="minorHAnsi" w:cstheme="minorBidi"/>
+          <w:noProof/>
+        </w:rPr>
+      </w:pPr>
+      <w:hyperlink w:anchor="_Toc340438780" w:history="1">
+        <w:r>
+          <w:rPr>
+            <w:rStyle w:val="Hyperkobling"/>
+            <w:noProof/>
+          </w:rPr>
+          <w:t>Oppgave 1 c): Dokumentasjon av og begrunnelse for løsningen</w:t>
+        </w:r>
+        <w:r>
+          <w:rPr>
+            <w:noProof/>
+            <w:webHidden/>
+          </w:rPr>
+          <w:tab/>
+        </w:r>
+        <w:r>
+          <w:rPr>
+            <w:noProof/>
+            <w:webHidden/>
+          </w:rPr>
+          <w:fldChar w:fldCharType="begin"/>
+        </w:r>
+        <w:r>
+          <w:rPr>
+            <w:noProof/>
+            <w:webHidden/>
+          </w:rPr>
+          <w:instrText xml:space="preserve"> PAGEREF _Toc340438780 \h </w:instrText>
         </w:r>
         <w:r>
           <w:rPr>
@@ -1659,7 +1725,7 @@
           <w:noProof/>
         </w:rPr>
       </w:pPr>
-      <w:hyperlink w:anchor="_Toc340434058" w:history="1">
+      <w:hyperlink w:anchor="_Toc340438781" w:history="1">
         <w:r>
           <w:rPr>
             <w:rStyle w:val="Hyperkobling"/>
@@ -1686,7 +1752,7 @@
             <w:noProof/>
             <w:webHidden/>
           </w:rPr>
-          <w:instrText xml:space="preserve"> PAGEREF _Toc340434058 \h </w:instrText>
+          <w:instrText xml:space="preserve"> PAGEREF _Toc340438781 \h </w:instrText>
         </w:r>
         <w:r>
           <w:rPr>
@@ -1728,7 +1794,7 @@
           <w:noProof/>
         </w:rPr>
       </w:pPr>
-      <w:hyperlink w:anchor="_Toc340434059" w:history="1">
+      <w:hyperlink w:anchor="_Toc340438782" w:history="1">
         <w:r>
           <w:rPr>
             <w:rStyle w:val="Hyperkobling"/>
@@ -1755,7 +1821,7 @@
             <w:noProof/>
             <w:webHidden/>
           </w:rPr>
-          <w:instrText xml:space="preserve"> PAGEREF _Toc340434059 \h </w:instrText>
+          <w:instrText xml:space="preserve"> PAGEREF _Toc340438782 \h </w:instrText>
         </w:r>
         <w:r>
           <w:rPr>
@@ -1797,7 +1863,7 @@
           <w:noProof/>
         </w:rPr>
       </w:pPr>
-      <w:hyperlink w:anchor="_Toc340434060" w:history="1">
+      <w:hyperlink w:anchor="_Toc340438783" w:history="1">
         <w:r>
           <w:rPr>
             <w:rStyle w:val="Hyperkobling"/>
@@ -1824,7 +1890,7 @@
             <w:noProof/>
             <w:webHidden/>
           </w:rPr>
-          <w:instrText xml:space="preserve"> PAGEREF _Toc340434060 \h </w:instrText>
+          <w:instrText xml:space="preserve"> PAGEREF _Toc340438783 \h </w:instrText>
         </w:r>
         <w:r>
           <w:rPr>
@@ -1866,7 +1932,7 @@
           <w:noProof/>
         </w:rPr>
       </w:pPr>
-      <w:hyperlink w:anchor="_Toc340434061" w:history="1">
+      <w:hyperlink w:anchor="_Toc340438784" w:history="1">
         <w:r>
           <w:rPr>
             <w:rStyle w:val="Hyperkobling"/>
@@ -1893,7 +1959,7 @@
             <w:noProof/>
             <w:webHidden/>
           </w:rPr>
-          <w:instrText xml:space="preserve"> PAGEREF _Toc340434061 \h </w:instrText>
+          <w:instrText xml:space="preserve"> PAGEREF _Toc340438784 \h </w:instrText>
         </w:r>
         <w:r>
           <w:rPr>
@@ -1935,7 +2001,7 @@
           <w:noProof/>
         </w:rPr>
       </w:pPr>
-      <w:hyperlink w:anchor="_Toc340434062" w:history="1">
+      <w:hyperlink w:anchor="_Toc340438785" w:history="1">
         <w:r>
           <w:rPr>
             <w:rStyle w:val="Hyperkobling"/>
@@ -1962,7 +2028,7 @@
             <w:noProof/>
             <w:webHidden/>
           </w:rPr>
-          <w:instrText xml:space="preserve"> PAGEREF _Toc340434062 \h </w:instrText>
+          <w:instrText xml:space="preserve"> PAGEREF _Toc340438785 \h </w:instrText>
         </w:r>
         <w:r>
           <w:rPr>
@@ -2004,7 +2070,7 @@
           <w:noProof/>
         </w:rPr>
       </w:pPr>
-      <w:hyperlink w:anchor="_Toc340434063" w:history="1">
+      <w:hyperlink w:anchor="_Toc340438786" w:history="1">
         <w:r>
           <w:rPr>
             <w:rStyle w:val="Hyperkobling"/>
@@ -2031,7 +2097,7 @@
             <w:noProof/>
             <w:webHidden/>
           </w:rPr>
-          <w:instrText xml:space="preserve"> PAGEREF _Toc340434063 \h </w:instrText>
+          <w:instrText xml:space="preserve"> PAGEREF _Toc340438786 \h </w:instrText>
         </w:r>
         <w:r>
           <w:rPr>
@@ -2073,7 +2139,7 @@
           <w:noProof/>
         </w:rPr>
       </w:pPr>
-      <w:hyperlink w:anchor="_Toc340434064" w:history="1">
+      <w:hyperlink w:anchor="_Toc340438787" w:history="1">
         <w:r>
           <w:rPr>
             <w:rStyle w:val="Hyperkobling"/>
@@ -2100,73 +2166,7 @@
             <w:noProof/>
             <w:webHidden/>
           </w:rPr>
-          <w:instrText xml:space="preserve"> PAGEREF _Toc340434064 \h </w:instrText>
-        </w:r>
-        <w:r>
-          <w:rPr>
-            <w:noProof/>
-            <w:webHidden/>
-          </w:rPr>
-        </w:r>
-        <w:r>
-          <w:rPr>
-            <w:noProof/>
-            <w:webHidden/>
-          </w:rPr>
-          <w:fldChar w:fldCharType="separate"/>
-        </w:r>
-        <w:r>
-          <w:rPr>
-            <w:noProof/>
-            <w:webHidden/>
-          </w:rPr>
-          <w:t>5</w:t>
-        </w:r>
-        <w:r>
-          <w:rPr>
-            <w:noProof/>
-            <w:webHidden/>
-          </w:rPr>
-          <w:fldChar w:fldCharType="end"/>
-        </w:r>
-      </w:hyperlink>
-    </w:p>
-    <w:p>
-      <w:pPr>
-        <w:pStyle w:val="INNH1"/>
-        <w:rPr>
-          <w:rFonts w:asciiTheme="minorHAnsi" w:eastAsiaTheme="minorEastAsia" w:hAnsiTheme="minorHAnsi" w:cstheme="minorBidi"/>
-          <w:noProof/>
-        </w:rPr>
-      </w:pPr>
-      <w:hyperlink w:anchor="_Toc340434065" w:history="1">
-        <w:r>
-          <w:rPr>
-            <w:rStyle w:val="Hyperkobling"/>
-            <w:noProof/>
-          </w:rPr>
-          <w:t>Deloppgave 2 av 2: Cookie Bakery</w:t>
-        </w:r>
-        <w:r>
-          <w:rPr>
-            <w:noProof/>
-            <w:webHidden/>
-          </w:rPr>
-          <w:tab/>
-        </w:r>
-        <w:r>
-          <w:rPr>
-            <w:noProof/>
-            <w:webHidden/>
-          </w:rPr>
-          <w:fldChar w:fldCharType="begin"/>
-        </w:r>
-        <w:r>
-          <w:rPr>
-            <w:noProof/>
-            <w:webHidden/>
-          </w:rPr>
-          <w:instrText xml:space="preserve"> PAGEREF _Toc340434065 \h </w:instrText>
+          <w:instrText xml:space="preserve"> PAGEREF _Toc340438787 \h </w:instrText>
         </w:r>
         <w:r>
           <w:rPr>
@@ -2208,13 +2208,13 @@
           <w:noProof/>
         </w:rPr>
       </w:pPr>
-      <w:hyperlink w:anchor="_Toc340434066" w:history="1">
+      <w:hyperlink w:anchor="_Toc340438788" w:history="1">
         <w:r>
           <w:rPr>
             <w:rStyle w:val="Hyperkobling"/>
             <w:noProof/>
           </w:rPr>
-          <w:t>GUI</w:t>
+          <w:t>Kjente «bugs»</w:t>
         </w:r>
         <w:r>
           <w:rPr>
@@ -2235,7 +2235,7 @@
             <w:noProof/>
             <w:webHidden/>
           </w:rPr>
-          <w:instrText xml:space="preserve"> PAGEREF _Toc340434066 \h </w:instrText>
+          <w:instrText xml:space="preserve"> PAGEREF _Toc340438788 \h </w:instrText>
         </w:r>
         <w:r>
           <w:rPr>
@@ -2256,6 +2256,72 @@
             <w:webHidden/>
           </w:rPr>
           <w:t>6</w:t>
+        </w:r>
+        <w:r>
+          <w:rPr>
+            <w:noProof/>
+            <w:webHidden/>
+          </w:rPr>
+          <w:fldChar w:fldCharType="end"/>
+        </w:r>
+      </w:hyperlink>
+    </w:p>
+    <w:p>
+      <w:pPr>
+        <w:pStyle w:val="INNH1"/>
+        <w:rPr>
+          <w:rFonts w:asciiTheme="minorHAnsi" w:eastAsiaTheme="minorEastAsia" w:hAnsiTheme="minorHAnsi" w:cstheme="minorBidi"/>
+          <w:noProof/>
+        </w:rPr>
+      </w:pPr>
+      <w:hyperlink w:anchor="_Toc340438789" w:history="1">
+        <w:r>
+          <w:rPr>
+            <w:rStyle w:val="Hyperkobling"/>
+            <w:noProof/>
+          </w:rPr>
+          <w:t>Oppgave 2</w:t>
+        </w:r>
+        <w:r>
+          <w:rPr>
+            <w:noProof/>
+            <w:webHidden/>
+          </w:rPr>
+          <w:tab/>
+        </w:r>
+        <w:r>
+          <w:rPr>
+            <w:noProof/>
+            <w:webHidden/>
+          </w:rPr>
+          <w:fldChar w:fldCharType="begin"/>
+        </w:r>
+        <w:r>
+          <w:rPr>
+            <w:noProof/>
+            <w:webHidden/>
+          </w:rPr>
+          <w:instrText xml:space="preserve"> PAGEREF _Toc340438789 \h </w:instrText>
+        </w:r>
+        <w:r>
+          <w:rPr>
+            <w:noProof/>
+            <w:webHidden/>
+          </w:rPr>
+        </w:r>
+        <w:r>
+          <w:rPr>
+            <w:noProof/>
+            <w:webHidden/>
+          </w:rPr>
+          <w:fldChar w:fldCharType="separate"/>
+        </w:r>
+        <w:r>
+          <w:rPr>
+            <w:noProof/>
+            <w:webHidden/>
+          </w:rPr>
+          <w:t>7</w:t>
         </w:r>
         <w:r>
           <w:rPr>
@@ -2277,13 +2343,13 @@
           <w:noProof/>
         </w:rPr>
       </w:pPr>
-      <w:hyperlink w:anchor="_Toc340434067" w:history="1">
+      <w:hyperlink w:anchor="_Toc340438790" w:history="1">
         <w:r>
           <w:rPr>
             <w:rStyle w:val="Hyperkobling"/>
             <w:noProof/>
           </w:rPr>
-          <w:t>UI</w:t>
+          <w:t>GUI</w:t>
         </w:r>
         <w:r>
           <w:rPr>
@@ -2304,7 +2370,7 @@
             <w:noProof/>
             <w:webHidden/>
           </w:rPr>
-          <w:instrText xml:space="preserve"> PAGEREF _Toc340434067 \h </w:instrText>
+          <w:instrText xml:space="preserve"> PAGEREF _Toc340438790 \h </w:instrText>
         </w:r>
         <w:r>
           <w:rPr>
@@ -2324,7 +2390,7 @@
             <w:noProof/>
             <w:webHidden/>
           </w:rPr>
-          <w:t>6</w:t>
+          <w:t>7</w:t>
         </w:r>
         <w:r>
           <w:rPr>
@@ -2346,12 +2412,81 @@
           <w:noProof/>
         </w:rPr>
       </w:pPr>
-      <w:hyperlink w:anchor="_Toc340434068" w:history="1">
+      <w:hyperlink w:anchor="_Toc340438791" w:history="1">
         <w:r>
           <w:rPr>
             <w:rStyle w:val="Hyperkobling"/>
             <w:noProof/>
           </w:rPr>
+          <w:t>UI</w:t>
+        </w:r>
+        <w:r>
+          <w:rPr>
+            <w:noProof/>
+            <w:webHidden/>
+          </w:rPr>
+          <w:tab/>
+        </w:r>
+        <w:r>
+          <w:rPr>
+            <w:noProof/>
+            <w:webHidden/>
+          </w:rPr>
+          <w:fldChar w:fldCharType="begin"/>
+        </w:r>
+        <w:r>
+          <w:rPr>
+            <w:noProof/>
+            <w:webHidden/>
+          </w:rPr>
+          <w:instrText xml:space="preserve"> PAGEREF _Toc340438791 \h </w:instrText>
+        </w:r>
+        <w:r>
+          <w:rPr>
+            <w:noProof/>
+            <w:webHidden/>
+          </w:rPr>
+        </w:r>
+        <w:r>
+          <w:rPr>
+            <w:noProof/>
+            <w:webHidden/>
+          </w:rPr>
+          <w:fldChar w:fldCharType="separate"/>
+        </w:r>
+        <w:r>
+          <w:rPr>
+            <w:noProof/>
+            <w:webHidden/>
+          </w:rPr>
+          <w:t>7</w:t>
+        </w:r>
+        <w:r>
+          <w:rPr>
+            <w:noProof/>
+            <w:webHidden/>
+          </w:rPr>
+          <w:fldChar w:fldCharType="end"/>
+        </w:r>
+      </w:hyperlink>
+    </w:p>
+    <w:p>
+      <w:pPr>
+        <w:pStyle w:val="INNH2"/>
+        <w:tabs>
+          <w:tab w:val="right" w:leader="dot" w:pos="8680"/>
+        </w:tabs>
+        <w:rPr>
+          <w:rFonts w:asciiTheme="minorHAnsi" w:eastAsiaTheme="minorEastAsia" w:hAnsiTheme="minorHAnsi" w:cstheme="minorBidi"/>
+          <w:noProof/>
+        </w:rPr>
+      </w:pPr>
+      <w:hyperlink w:anchor="_Toc340438792" w:history="1">
+        <w:r>
+          <w:rPr>
+            <w:rStyle w:val="Hyperkobling"/>
+            <w:noProof/>
+          </w:rPr>
           <w:t>Designvalg</w:t>
         </w:r>
         <w:r>
@@ -2373,7 +2508,7 @@
             <w:noProof/>
             <w:webHidden/>
           </w:rPr>
-          <w:instrText xml:space="preserve"> PAGEREF _Toc340434068 \h </w:instrText>
+          <w:instrText xml:space="preserve"> PAGEREF _Toc340438792 \h </w:instrText>
         </w:r>
         <w:r>
           <w:rPr>
@@ -2393,7 +2528,280 @@
             <w:noProof/>
             <w:webHidden/>
           </w:rPr>
-          <w:t>6</w:t>
+          <w:t>7</w:t>
+        </w:r>
+        <w:r>
+          <w:rPr>
+            <w:noProof/>
+            <w:webHidden/>
+          </w:rPr>
+          <w:fldChar w:fldCharType="end"/>
+        </w:r>
+      </w:hyperlink>
+    </w:p>
+    <w:p>
+      <w:pPr>
+        <w:pStyle w:val="INNH3"/>
+        <w:tabs>
+          <w:tab w:val="right" w:leader="dot" w:pos="8680"/>
+        </w:tabs>
+        <w:rPr>
+          <w:rFonts w:asciiTheme="minorHAnsi" w:eastAsiaTheme="minorEastAsia" w:hAnsiTheme="minorHAnsi" w:cstheme="minorBidi"/>
+          <w:noProof/>
+        </w:rPr>
+      </w:pPr>
+      <w:hyperlink w:anchor="_Toc340438793" w:history="1">
+        <w:r>
+          <w:rPr>
+            <w:rStyle w:val="Hyperkobling"/>
+            <w:noProof/>
+          </w:rPr>
+          <w:t>Beskrivelse av klasser</w:t>
+        </w:r>
+        <w:r>
+          <w:rPr>
+            <w:noProof/>
+            <w:webHidden/>
+          </w:rPr>
+          <w:tab/>
+        </w:r>
+        <w:r>
+          <w:rPr>
+            <w:noProof/>
+            <w:webHidden/>
+          </w:rPr>
+          <w:fldChar w:fldCharType="begin"/>
+        </w:r>
+        <w:r>
+          <w:rPr>
+            <w:noProof/>
+            <w:webHidden/>
+          </w:rPr>
+          <w:instrText xml:space="preserve"> PAGEREF _Toc340438793 \h </w:instrText>
+        </w:r>
+        <w:r>
+          <w:rPr>
+            <w:noProof/>
+            <w:webHidden/>
+          </w:rPr>
+        </w:r>
+        <w:r>
+          <w:rPr>
+            <w:noProof/>
+            <w:webHidden/>
+          </w:rPr>
+          <w:fldChar w:fldCharType="separate"/>
+        </w:r>
+        <w:r>
+          <w:rPr>
+            <w:noProof/>
+            <w:webHidden/>
+          </w:rPr>
+          <w:t>7</w:t>
+        </w:r>
+        <w:r>
+          <w:rPr>
+            <w:noProof/>
+            <w:webHidden/>
+          </w:rPr>
+          <w:fldChar w:fldCharType="end"/>
+        </w:r>
+      </w:hyperlink>
+    </w:p>
+    <w:p>
+      <w:pPr>
+        <w:pStyle w:val="INNH3"/>
+        <w:tabs>
+          <w:tab w:val="right" w:leader="dot" w:pos="8680"/>
+        </w:tabs>
+        <w:rPr>
+          <w:rFonts w:asciiTheme="minorHAnsi" w:eastAsiaTheme="minorEastAsia" w:hAnsiTheme="minorHAnsi" w:cstheme="minorBidi"/>
+          <w:noProof/>
+        </w:rPr>
+      </w:pPr>
+      <w:hyperlink w:anchor="_Toc340438794" w:history="1">
+        <w:r>
+          <w:rPr>
+            <w:rStyle w:val="Hyperkobling"/>
+            <w:noProof/>
+          </w:rPr>
+          <w:t>Objektorientering</w:t>
+        </w:r>
+        <w:r>
+          <w:rPr>
+            <w:noProof/>
+            <w:webHidden/>
+          </w:rPr>
+          <w:tab/>
+        </w:r>
+        <w:r>
+          <w:rPr>
+            <w:noProof/>
+            <w:webHidden/>
+          </w:rPr>
+          <w:fldChar w:fldCharType="begin"/>
+        </w:r>
+        <w:r>
+          <w:rPr>
+            <w:noProof/>
+            <w:webHidden/>
+          </w:rPr>
+          <w:instrText xml:space="preserve"> PAGEREF _Toc340438794 \h </w:instrText>
+        </w:r>
+        <w:r>
+          <w:rPr>
+            <w:noProof/>
+            <w:webHidden/>
+          </w:rPr>
+        </w:r>
+        <w:r>
+          <w:rPr>
+            <w:noProof/>
+            <w:webHidden/>
+          </w:rPr>
+          <w:fldChar w:fldCharType="separate"/>
+        </w:r>
+        <w:r>
+          <w:rPr>
+            <w:noProof/>
+            <w:webHidden/>
+          </w:rPr>
+          <w:t>8</w:t>
+        </w:r>
+        <w:r>
+          <w:rPr>
+            <w:noProof/>
+            <w:webHidden/>
+          </w:rPr>
+          <w:fldChar w:fldCharType="end"/>
+        </w:r>
+      </w:hyperlink>
+    </w:p>
+    <w:p>
+      <w:pPr>
+        <w:pStyle w:val="INNH3"/>
+        <w:tabs>
+          <w:tab w:val="right" w:leader="dot" w:pos="8680"/>
+        </w:tabs>
+        <w:rPr>
+          <w:rFonts w:asciiTheme="minorHAnsi" w:eastAsiaTheme="minorEastAsia" w:hAnsiTheme="minorHAnsi" w:cstheme="minorBidi"/>
+          <w:noProof/>
+        </w:rPr>
+      </w:pPr>
+      <w:hyperlink w:anchor="_Toc340438795" w:history="1">
+        <w:r>
+          <w:rPr>
+            <w:rStyle w:val="Hyperkobling"/>
+            <w:noProof/>
+          </w:rPr>
+          <w:t>Låsing</w:t>
+        </w:r>
+        <w:r>
+          <w:rPr>
+            <w:noProof/>
+            <w:webHidden/>
+          </w:rPr>
+          <w:tab/>
+        </w:r>
+        <w:r>
+          <w:rPr>
+            <w:noProof/>
+            <w:webHidden/>
+          </w:rPr>
+          <w:fldChar w:fldCharType="begin"/>
+        </w:r>
+        <w:r>
+          <w:rPr>
+            <w:noProof/>
+            <w:webHidden/>
+          </w:rPr>
+          <w:instrText xml:space="preserve"> PAGEREF _Toc340438795 \h </w:instrText>
+        </w:r>
+        <w:r>
+          <w:rPr>
+            <w:noProof/>
+            <w:webHidden/>
+          </w:rPr>
+        </w:r>
+        <w:r>
+          <w:rPr>
+            <w:noProof/>
+            <w:webHidden/>
+          </w:rPr>
+          <w:fldChar w:fldCharType="separate"/>
+        </w:r>
+        <w:r>
+          <w:rPr>
+            <w:noProof/>
+            <w:webHidden/>
+          </w:rPr>
+          <w:t>8</w:t>
+        </w:r>
+        <w:r>
+          <w:rPr>
+            <w:noProof/>
+            <w:webHidden/>
+          </w:rPr>
+          <w:fldChar w:fldCharType="end"/>
+        </w:r>
+      </w:hyperlink>
+    </w:p>
+    <w:p>
+      <w:pPr>
+        <w:pStyle w:val="INNH1"/>
+        <w:rPr>
+          <w:rFonts w:asciiTheme="minorHAnsi" w:eastAsiaTheme="minorEastAsia" w:hAnsiTheme="minorHAnsi" w:cstheme="minorBidi"/>
+          <w:noProof/>
+        </w:rPr>
+      </w:pPr>
+      <w:hyperlink w:anchor="_Toc340438796" w:history="1">
+        <w:r>
+          <w:rPr>
+            <w:rStyle w:val="Hyperkobling"/>
+            <w:noProof/>
+          </w:rPr>
+          <w:t>Problemer som har oppstått</w:t>
+        </w:r>
+        <w:r>
+          <w:rPr>
+            <w:noProof/>
+            <w:webHidden/>
+          </w:rPr>
+          <w:tab/>
+        </w:r>
+        <w:r>
+          <w:rPr>
+            <w:noProof/>
+            <w:webHidden/>
+          </w:rPr>
+          <w:fldChar w:fldCharType="begin"/>
+        </w:r>
+        <w:r>
+          <w:rPr>
+            <w:noProof/>
+            <w:webHidden/>
+          </w:rPr>
+          <w:instrText xml:space="preserve"> PAGEREF _Toc340438796 \h </w:instrText>
+        </w:r>
+        <w:r>
+          <w:rPr>
+            <w:noProof/>
+            <w:webHidden/>
+          </w:rPr>
+        </w:r>
+        <w:r>
+          <w:rPr>
+            <w:noProof/>
+            <w:webHidden/>
+          </w:rPr>
+          <w:fldChar w:fldCharType="separate"/>
+        </w:r>
+        <w:r>
+          <w:rPr>
+            <w:noProof/>
+            <w:webHidden/>
+          </w:rPr>
+          <w:t>9</w:t>
         </w:r>
         <w:r>
           <w:rPr>
@@ -2446,7 +2854,7 @@
       <w:pPr>
         <w:pStyle w:val="Overskrift1"/>
       </w:pPr>
-      <w:bookmarkStart w:id="1" w:name="_Toc340434056"/>
+      <w:bookmarkStart w:id="1" w:name="_Toc340438778"/>
       <w:r>
         <w:t>Oppgave 1 a): UML</w:t>
       </w:r>
@@ -2456,12 +2864,14 @@
       <w:r>
         <w:t>Bilder ligger vedlagt.</w:t>
       </w:r>
+      <w:bookmarkStart w:id="2" w:name="_GoBack"/>
+      <w:bookmarkEnd w:id="2"/>
     </w:p>
     <w:p>
       <w:pPr>
         <w:pStyle w:val="Overskrift1"/>
       </w:pPr>
-      <w:bookmarkStart w:id="2" w:name="_Toc340434057"/>
+      <w:bookmarkStart w:id="3" w:name="_Toc340438779"/>
       <w:r>
         <w:t>Op</w:t>
       </w:r>
@@ -2471,7 +2881,7 @@
       <w:r>
         <w:t>Implementasjon i Visual C#</w:t>
       </w:r>
-      <w:bookmarkEnd w:id="2"/>
+      <w:bookmarkEnd w:id="3"/>
     </w:p>
     <w:p>
       <w:r>
@@ -2480,39 +2890,23 @@
     </w:p>
     <w:p>
       <w:pPr>
-        <w:pStyle w:val="Overskriftforinnholdsfortegnelse"/>
-      </w:pPr>
-      <w:r>
-        <w:t xml:space="preserve">Oppgave 1 </w:t>
-      </w:r>
-      <w:r>
-        <w:t>c</w:t>
-      </w:r>
-      <w:r>
-        <w:t>)</w:t>
-      </w:r>
-      <w:r>
-        <w:t>:</w:t>
-      </w:r>
-      <w:r>
-        <w:t xml:space="preserve"> dokumentasjon av </w:t>
-      </w:r>
-      <w:r>
-        <w:t xml:space="preserve">og begrunnelse for </w:t>
-      </w:r>
-      <w:r>
-        <w:t>løsningen</w:t>
-      </w:r>
+        <w:pStyle w:val="Overskrift1"/>
+      </w:pPr>
+      <w:bookmarkStart w:id="4" w:name="_Toc340438780"/>
+      <w:r>
+        <w:t>Oppgave 1 c): Dokumentasjon av og begrunnelse for løsningen</w:t>
+      </w:r>
+      <w:bookmarkEnd w:id="4"/>
     </w:p>
     <w:p>
       <w:pPr>
         <w:pStyle w:val="Overskrift2"/>
       </w:pPr>
-      <w:bookmarkStart w:id="3" w:name="_Toc340434058"/>
+      <w:bookmarkStart w:id="5" w:name="_Toc340438781"/>
       <w:r>
         <w:t>GUI</w:t>
       </w:r>
-      <w:bookmarkEnd w:id="3"/>
+      <w:bookmarkEnd w:id="5"/>
     </w:p>
     <w:p>
       <w:pPr>
@@ -2546,11 +2940,11 @@
       <w:pPr>
         <w:pStyle w:val="Overskrift2"/>
       </w:pPr>
-      <w:bookmarkStart w:id="4" w:name="_Toc340434059"/>
+      <w:bookmarkStart w:id="6" w:name="_Toc340438782"/>
       <w:r>
         <w:t>UI</w:t>
       </w:r>
-      <w:bookmarkEnd w:id="4"/>
+      <w:bookmarkEnd w:id="6"/>
     </w:p>
     <w:p>
       <w:pPr>
@@ -2589,28 +2983,89 @@
         <w:t xml:space="preserve"> Snake-spillet.</w:t>
       </w:r>
       <w:r>
-        <w:t xml:space="preserve"> Brukeren kan også trykke Space for å pause spillet.</w:t>
+        <w:t xml:space="preserve"> Brukeren kan også trykke Space </w:t>
+      </w:r>
+      <w:r>
+        <w:t>eller Pause</w:t>
+      </w:r>
+      <w:r>
+        <w:t xml:space="preserve"> </w:t>
+      </w:r>
+      <w:r>
+        <w:t xml:space="preserve">for </w:t>
+      </w:r>
+      <w:proofErr w:type="gramStart"/>
+      <w:r>
+        <w:t>å</w:t>
+      </w:r>
+      <w:proofErr w:type="gramEnd"/>
+      <w:r>
+        <w:t xml:space="preserve"> pause spillet</w:t>
+      </w:r>
+      <w:r>
+        <w:t>, og Escape eller End for å lukke spillet</w:t>
+      </w:r>
+      <w:r>
+        <w:t>.</w:t>
+      </w:r>
+      <w:r>
+        <w:t xml:space="preserve"> Dette er, som også spesifisert i beskrivelsen av InputHandler-klassen, den eneste </w:t>
+      </w:r>
+      <w:r>
+        <w:t xml:space="preserve">funksjonaliteten vi har lagt på (som dermed ikke </w:t>
+      </w:r>
+      <w:r>
+        <w:t>er å regne</w:t>
+      </w:r>
+      <w:r>
+        <w:t xml:space="preserve"> som</w:t>
+      </w:r>
+      <w:r>
+        <w:t xml:space="preserve"> </w:t>
+      </w:r>
+      <w:r>
+        <w:t xml:space="preserve">refaktorering </w:t>
+      </w:r>
+      <w:r>
+        <w:t>av koden).</w:t>
       </w:r>
     </w:p>
     <w:p>
       <w:pPr>
         <w:pStyle w:val="Overskrift2"/>
       </w:pPr>
-      <w:bookmarkStart w:id="5" w:name="_Toc340434060"/>
+      <w:bookmarkStart w:id="7" w:name="_Toc340438783"/>
       <w:r>
         <w:t>Designvalg på kodenivå</w:t>
       </w:r>
-      <w:bookmarkEnd w:id="5"/>
+      <w:bookmarkEnd w:id="7"/>
+    </w:p>
+    <w:p>
+      <w:r>
+        <w:t>Her vil vi beskrive og begrunne eksistensen til</w:t>
+      </w:r>
+      <w:r>
+        <w:t xml:space="preserve"> de forskjellige klassene; begrunne klasse-, meto</w:t>
+      </w:r>
+      <w:r>
+        <w:t xml:space="preserve">de-, og variabelnavn; og forklare valgene </w:t>
+      </w:r>
+      <w:r>
+        <w:t xml:space="preserve">vi har tatt </w:t>
+      </w:r>
+      <w:r>
+        <w:t>rundt objektorientering og arv.</w:t>
+      </w:r>
     </w:p>
     <w:p>
       <w:pPr>
         <w:pStyle w:val="Overskrift3"/>
       </w:pPr>
-      <w:bookmarkStart w:id="6" w:name="_Toc340434061"/>
+      <w:bookmarkStart w:id="8" w:name="_Toc340438784"/>
       <w:r>
         <w:t>Beskrivelse av og begrunnelse for eksistensen til klasser</w:t>
       </w:r>
-      <w:bookmarkEnd w:id="6"/>
+      <w:bookmarkEnd w:id="8"/>
     </w:p>
     <w:p>
       <w:pPr>
@@ -2770,6 +3225,7 @@
       </w:pPr>
       <w:proofErr w:type="spellStart"/>
       <w:r>
+        <w:lastRenderedPageBreak/>
         <w:t>SnakeHead</w:t>
       </w:r>
       <w:proofErr w:type="spellEnd"/>
@@ -2805,7 +3261,6 @@
       </w:pPr>
       <w:proofErr w:type="spellStart"/>
       <w:r>
-        <w:lastRenderedPageBreak/>
         <w:t>SnakeBodyPart</w:t>
       </w:r>
       <w:proofErr w:type="spellEnd"/>
@@ -2996,11 +3451,9 @@
         <w:pStyle w:val="Overskrift5"/>
         <w:jc w:val="both"/>
       </w:pPr>
-      <w:proofErr w:type="spellStart"/>
       <w:r>
         <w:t>InputHandler</w:t>
       </w:r>
-      <w:proofErr w:type="spellEnd"/>
     </w:p>
     <w:p>
       <w:pPr>
@@ -3108,15 +3561,7 @@
         <w:jc w:val="both"/>
       </w:pPr>
       <w:r>
-        <w:t xml:space="preserve">Kontrollerer slangen basert på de abstraherte instruksjonene fra </w:t>
-      </w:r>
-      <w:proofErr w:type="spellStart"/>
-      <w:r>
-        <w:t>InputHandler</w:t>
-      </w:r>
-      <w:proofErr w:type="spellEnd"/>
-      <w:r>
-        <w:t>.</w:t>
+        <w:t>Kontrollerer slangen basert på de abstraherte instruksjonene fra InputHandler.</w:t>
       </w:r>
     </w:p>
     <w:p>
@@ -3148,18 +3593,22 @@
       <w:pPr>
         <w:pStyle w:val="Overskrift3"/>
       </w:pPr>
-      <w:bookmarkStart w:id="7" w:name="_Toc340434062"/>
+      <w:bookmarkStart w:id="9" w:name="_Toc340438785"/>
       <w:r>
         <w:t>Klasse-, metode-, og variabelnavn</w:t>
       </w:r>
-      <w:bookmarkEnd w:id="7"/>
+      <w:bookmarkEnd w:id="9"/>
     </w:p>
     <w:p>
       <w:pPr>
         <w:jc w:val="both"/>
       </w:pPr>
       <w:r>
-        <w:t xml:space="preserve">Vi har fulgt konvensjoner for klassenavn, som alle indikerer nøyaktig hva klassen er eller gjør, med unntak av Program-klassen; her har vi beholdt standard navn, og ser ikke dette som problematisk for kodens lesbarhet, da dette jo </w:t>
+        <w:t xml:space="preserve">Vi har fulgt konvensjoner for klassenavn, som alle indikerer nøyaktig hva klassen er eller gjør, med unntak av Program-klassen; her har vi beholdt standard navn, og ser ikke dette som </w:t>
+      </w:r>
+      <w:r>
+        <w:lastRenderedPageBreak/>
+        <w:t xml:space="preserve">problematisk for kodens lesbarhet, da dette jo </w:t>
       </w:r>
       <w:r>
         <w:rPr>
@@ -3192,7 +3641,6 @@
         <w:jc w:val="both"/>
       </w:pPr>
       <w:r>
-        <w:lastRenderedPageBreak/>
         <w:t xml:space="preserve">Vi har fulgt konvensjoner for metodenavn, som alle indikerer hva metoden returnerer, eller gjør hvis </w:t>
       </w:r>
       <w:proofErr w:type="spellStart"/>
@@ -3317,11 +3765,11 @@
       <w:pPr>
         <w:pStyle w:val="Overskrift3"/>
       </w:pPr>
-      <w:bookmarkStart w:id="8" w:name="_Toc340434063"/>
+      <w:bookmarkStart w:id="10" w:name="_Toc340438786"/>
       <w:r>
         <w:t>Objektorientering</w:t>
       </w:r>
-      <w:bookmarkEnd w:id="8"/>
+      <w:bookmarkEnd w:id="10"/>
     </w:p>
     <w:p>
       <w:pPr>
@@ -3825,20 +4273,175 @@
         <w:jc w:val="both"/>
       </w:pPr>
       <w:r>
-        <w:t xml:space="preserve">Videre har vi aktivt benyttet designmønstrene </w:t>
-      </w:r>
-      <w:bookmarkStart w:id="9" w:name="_GoBack"/>
-      <w:bookmarkEnd w:id="9"/>
+        <w:t>Vi har, i tillegg til polym</w:t>
+      </w:r>
+      <w:r>
+        <w:t>orfisme</w:t>
+      </w:r>
+      <w:r>
+        <w:t xml:space="preserve"> og singleton-mønsteret,</w:t>
+      </w:r>
+      <w:r>
+        <w:t xml:space="preserve"> aktivt </w:t>
+      </w:r>
+      <w:r>
+        <w:t xml:space="preserve">benyttet designprinsippene </w:t>
+      </w:r>
+      <w:proofErr w:type="spellStart"/>
+      <w:r>
+        <w:t>Creator</w:t>
+      </w:r>
+      <w:proofErr w:type="spellEnd"/>
+      <w:r>
+        <w:t xml:space="preserve"> for å la riktige klasser oppre</w:t>
+      </w:r>
+      <w:r>
+        <w:t>tte inst</w:t>
+      </w:r>
+      <w:r>
+        <w:t>anser av andre klasser,</w:t>
+      </w:r>
+      <w:r>
+        <w:t xml:space="preserve"> og </w:t>
+      </w:r>
+      <w:r>
+        <w:t xml:space="preserve">High </w:t>
+      </w:r>
+      <w:proofErr w:type="spellStart"/>
+      <w:r>
+        <w:t>Cohesion</w:t>
+      </w:r>
+      <w:proofErr w:type="spellEnd"/>
+      <w:r>
+        <w:t xml:space="preserve"> </w:t>
+      </w:r>
+      <w:r>
+        <w:t xml:space="preserve">for å oppnå </w:t>
+      </w:r>
+      <w:proofErr w:type="spellStart"/>
+      <w:r>
+        <w:t>Low</w:t>
+      </w:r>
+      <w:proofErr w:type="spellEnd"/>
+      <w:r>
+        <w:t xml:space="preserve"> </w:t>
+      </w:r>
+      <w:proofErr w:type="spellStart"/>
+      <w:r>
+        <w:t>Coupling</w:t>
+      </w:r>
+      <w:proofErr w:type="spellEnd"/>
+      <w:r>
+        <w:t xml:space="preserve">. </w:t>
+      </w:r>
+      <w:r>
+        <w:t xml:space="preserve">Vi har også i stor grad </w:t>
+      </w:r>
+      <w:r>
+        <w:t>løst oppgaven med SOLID-prinsippene</w:t>
+      </w:r>
+      <w:r>
+        <w:t xml:space="preserve"> i tankene:</w:t>
+      </w:r>
+      <w:r>
+        <w:t xml:space="preserve"> hvert objekt kun har </w:t>
+      </w:r>
+      <w:r>
+        <w:t>ett enkelt ansvar;</w:t>
+      </w:r>
+      <w:r>
+        <w:t xml:space="preserve"> entitetene </w:t>
+      </w:r>
+      <w:r>
+        <w:t xml:space="preserve">har attributter, som gjør det mulig å endre dem uten å modifisere kildekoden; </w:t>
+      </w:r>
+      <w:r>
+        <w:t xml:space="preserve">alle objekter </w:t>
+      </w:r>
+      <w:r>
+        <w:t xml:space="preserve">som benyttes i andre entiteter kan trygt byttes ut med mer spesialiserte objekter som arver fra objektet som benyttes i </w:t>
+      </w:r>
+      <w:r>
+        <w:t xml:space="preserve">utgangspunktet gjennom </w:t>
+      </w:r>
+      <w:proofErr w:type="gramStart"/>
+      <w:r>
+        <w:t>å</w:t>
+      </w:r>
+      <w:proofErr w:type="gramEnd"/>
+      <w:r>
+        <w:t xml:space="preserve"> utelukkende la arvende objekter utvide «</w:t>
+      </w:r>
+      <w:proofErr w:type="spellStart"/>
+      <w:r>
+        <w:t>parent</w:t>
+      </w:r>
+      <w:proofErr w:type="spellEnd"/>
+      <w:r>
+        <w:t>»</w:t>
+      </w:r>
+      <w:r>
+        <w:t xml:space="preserve">-objektet; </w:t>
+      </w:r>
+      <w:r>
+        <w:t xml:space="preserve">og vi lener oss på </w:t>
+      </w:r>
+      <w:r>
+        <w:t xml:space="preserve">abstraksjon </w:t>
+      </w:r>
+      <w:r>
+        <w:t xml:space="preserve">heller </w:t>
+      </w:r>
+      <w:r>
+        <w:lastRenderedPageBreak/>
+        <w:t>enn konkretisering</w:t>
+      </w:r>
+      <w:r>
+        <w:t>, som beskrevet over.</w:t>
+      </w:r>
+      <w:r>
+        <w:t xml:space="preserve"> Vi har, fordi vi ikke har implementert noen </w:t>
+      </w:r>
+      <w:proofErr w:type="spellStart"/>
+      <w:r>
+        <w:t>interfaces</w:t>
+      </w:r>
+      <w:proofErr w:type="spellEnd"/>
+      <w:r>
+        <w:t xml:space="preserve">, ikke benyttet oss av «Interface </w:t>
+      </w:r>
+      <w:proofErr w:type="spellStart"/>
+      <w:r>
+        <w:t>segregation</w:t>
+      </w:r>
+      <w:proofErr w:type="spellEnd"/>
+      <w:r>
+        <w:t xml:space="preserve"> </w:t>
+      </w:r>
+      <w:proofErr w:type="spellStart"/>
+      <w:r>
+        <w:t>principle</w:t>
+      </w:r>
+      <w:proofErr w:type="spellEnd"/>
+      <w:r>
+        <w:t>»</w:t>
+      </w:r>
+      <w:r>
+        <w:t xml:space="preserve"> i SOLID</w:t>
+      </w:r>
+      <w:r>
+        <w:t>.</w:t>
+      </w:r>
     </w:p>
     <w:p>
       <w:pPr>
         <w:pStyle w:val="Overskrift3"/>
       </w:pPr>
-      <w:bookmarkStart w:id="10" w:name="_Toc340434064"/>
+      <w:bookmarkStart w:id="11" w:name="_Toc340438787"/>
       <w:r>
         <w:t>Arv</w:t>
       </w:r>
-      <w:bookmarkEnd w:id="10"/>
+      <w:bookmarkEnd w:id="11"/>
     </w:p>
     <w:p>
       <w:pPr>
@@ -3914,8 +4517,58 @@
     </w:p>
     <w:p>
       <w:pPr>
-        <w:jc w:val="both"/>
-      </w:pPr>
+        <w:pStyle w:val="Overskrift2"/>
+      </w:pPr>
+      <w:bookmarkStart w:id="12" w:name="_Toc340438788"/>
+      <w:r>
+        <w:t>Kjent</w:t>
+      </w:r>
+      <w:r>
+        <w:t>e</w:t>
+      </w:r>
+      <w:r>
+        <w:t xml:space="preserve"> «</w:t>
+      </w:r>
+      <w:proofErr w:type="spellStart"/>
+      <w:r>
+        <w:t>bugs</w:t>
+      </w:r>
+      <w:proofErr w:type="spellEnd"/>
+      <w:r>
+        <w:t>»</w:t>
+      </w:r>
+      <w:bookmarkEnd w:id="12"/>
+    </w:p>
+    <w:p>
+      <w:r>
+        <w:t xml:space="preserve">Vi har ikke funnet noen </w:t>
+      </w:r>
+      <w:proofErr w:type="spellStart"/>
+      <w:r>
+        <w:t>bugs</w:t>
+      </w:r>
+      <w:proofErr w:type="spellEnd"/>
+      <w:r>
+        <w:t xml:space="preserve"> </w:t>
+      </w:r>
+      <w:r>
+        <w:t xml:space="preserve">eller feil </w:t>
+      </w:r>
+      <w:r>
+        <w:t>i</w:t>
+      </w:r>
+      <w:r>
+        <w:t xml:space="preserve"> programmet</w:t>
+      </w:r>
+      <w:r>
+        <w:t xml:space="preserve"> som ikke</w:t>
+      </w:r>
+      <w:r>
+        <w:t xml:space="preserve"> ble utbedret før levering</w:t>
+      </w:r>
+      <w:r>
+        <w:t>.</w:t>
+      </w:r>
     </w:p>
     <w:p>
       <w:pPr>
@@ -3932,12 +4585,11 @@
     </w:p>
     <w:p>
       <w:pPr>
-        <w:pStyle w:val="Overskrift1"/>
+        <w:pStyle w:val="Tittel"/>
       </w:pPr>
       <w:r>
         <w:br w:type="page"/>
       </w:r>
-      <w:bookmarkStart w:id="11" w:name="_Toc340434065"/>
       <w:r>
         <w:lastRenderedPageBreak/>
         <w:t>Deloppgave 2</w:t>
@@ -3963,46 +4615,719 @@
       <w:r>
         <w:t>Bakery</w:t>
       </w:r>
-      <w:bookmarkEnd w:id="11"/>
-      <w:proofErr w:type="spellEnd"/>
+      <w:proofErr w:type="spellEnd"/>
+    </w:p>
+    <w:p>
+      <w:pPr>
+        <w:pStyle w:val="Overskrift1"/>
+      </w:pPr>
+      <w:bookmarkStart w:id="13" w:name="_Toc340438789"/>
+      <w:r>
+        <w:t>Oppgave</w:t>
+      </w:r>
+      <w:r>
+        <w:t xml:space="preserve"> 2</w:t>
+      </w:r>
+      <w:bookmarkEnd w:id="13"/>
     </w:p>
     <w:p>
       <w:pPr>
         <w:pStyle w:val="Overskrift2"/>
       </w:pPr>
-      <w:bookmarkStart w:id="12" w:name="_Toc340434066"/>
+      <w:bookmarkStart w:id="14" w:name="_Toc340438790"/>
       <w:r>
         <w:t>GUI</w:t>
       </w:r>
-      <w:bookmarkEnd w:id="12"/>
+      <w:bookmarkEnd w:id="14"/>
+    </w:p>
+    <w:p>
+      <w:pPr>
+        <w:jc w:val="center"/>
+      </w:pPr>
+      <w:r>
+        <w:rPr>
+          <w:noProof/>
+        </w:rPr>
+        <w:drawing>
+          <wp:inline distT="0" distB="0" distL="0" distR="0" wp14:anchorId="4882A39B" wp14:editId="24410EEA">
+            <wp:extent cx="5518150" cy="2734314"/>
+            <wp:effectExtent l="0" t="0" r="6350" b="8890"/>
+            <wp:docPr id="1" name="Bilde 1"/>
+            <wp:cNvGraphicFramePr>
+              <a:graphicFrameLocks xmlns:a="http://schemas.openxmlformats.org/drawingml/2006/main" noChangeAspect="1"/>
+            </wp:cNvGraphicFramePr>
+            <a:graphic xmlns:a="http://schemas.openxmlformats.org/drawingml/2006/main">
+              <a:graphicData uri="http://schemas.openxmlformats.org/drawingml/2006/picture">
+                <pic:pic xmlns:pic="http://schemas.openxmlformats.org/drawingml/2006/picture">
+                  <pic:nvPicPr>
+                    <pic:cNvPr id="0" name=""/>
+                    <pic:cNvPicPr/>
+                  </pic:nvPicPr>
+                  <pic:blipFill>
+                    <a:blip r:embed="rId10"/>
+                    <a:stretch>
+                      <a:fillRect/>
+                    </a:stretch>
+                  </pic:blipFill>
+                  <pic:spPr>
+                    <a:xfrm>
+                      <a:off x="0" y="0"/>
+                      <a:ext cx="5518150" cy="2734314"/>
+                    </a:xfrm>
+                    <a:prstGeom prst="rect">
+                      <a:avLst/>
+                    </a:prstGeom>
+                  </pic:spPr>
+                </pic:pic>
+              </a:graphicData>
+            </a:graphic>
+          </wp:inline>
+        </w:drawing>
+      </w:r>
+    </w:p>
+    <w:p>
+      <w:pPr>
+        <w:pStyle w:val="Bildetekst"/>
+        <w:jc w:val="center"/>
+      </w:pPr>
+      <w:r>
+        <w:t xml:space="preserve">Figur 1: </w:t>
+      </w:r>
+      <w:proofErr w:type="spellStart"/>
+      <w:r>
+        <w:t>Screenshot</w:t>
+      </w:r>
+      <w:proofErr w:type="spellEnd"/>
+      <w:r>
+        <w:t xml:space="preserve"> av konsollvinduet under kjøring av programmet</w:t>
+      </w:r>
+    </w:p>
+    <w:p>
+      <w:pPr>
+        <w:jc w:val="both"/>
+      </w:pPr>
+      <w:r>
+        <w:t xml:space="preserve">Vi har, som vist i figur 1, </w:t>
+      </w:r>
+      <w:r>
+        <w:t xml:space="preserve">valgt å gå delvis bort fra det angitte designet av output ved å skille mellom «baking» og «grabbing» med farger, og å returnere utskrift også når «kunder» forsøker </w:t>
+      </w:r>
+      <w:proofErr w:type="gramStart"/>
+      <w:r>
+        <w:t>å</w:t>
+      </w:r>
+      <w:proofErr w:type="gramEnd"/>
+      <w:r>
+        <w:t xml:space="preserve"> grabbe en </w:t>
+      </w:r>
+      <w:proofErr w:type="spellStart"/>
+      <w:r>
+        <w:t>Cookie</w:t>
+      </w:r>
+      <w:proofErr w:type="spellEnd"/>
+      <w:r>
+        <w:t xml:space="preserve">, men </w:t>
+      </w:r>
+      <w:r>
+        <w:t>ikke får den</w:t>
+      </w:r>
+      <w:r>
+        <w:t xml:space="preserve"> fordi det ikke er noen </w:t>
+      </w:r>
+      <w:proofErr w:type="spellStart"/>
+      <w:r>
+        <w:t>cookies</w:t>
+      </w:r>
+      <w:proofErr w:type="spellEnd"/>
+      <w:r>
+        <w:t xml:space="preserve"> «up for </w:t>
+      </w:r>
+      <w:proofErr w:type="spellStart"/>
+      <w:r>
+        <w:t>grabs</w:t>
+      </w:r>
+      <w:proofErr w:type="spellEnd"/>
+      <w:r>
+        <w:t>»</w:t>
+      </w:r>
+      <w:r>
+        <w:t>.</w:t>
+      </w:r>
+      <w:r>
+        <w:t xml:space="preserve"> Ut over dette </w:t>
+      </w:r>
     </w:p>
     <w:p>
       <w:pPr>
         <w:pStyle w:val="Overskrift2"/>
       </w:pPr>
-      <w:bookmarkStart w:id="13" w:name="_Toc340434067"/>
+      <w:bookmarkStart w:id="15" w:name="_Toc340438791"/>
       <w:r>
         <w:t>UI</w:t>
       </w:r>
-      <w:bookmarkEnd w:id="13"/>
+      <w:bookmarkEnd w:id="15"/>
+    </w:p>
+    <w:p>
+      <w:r>
+        <w:t>Dette programmet tilbyr ingen form for brukerinteraksjon</w:t>
+      </w:r>
+      <w:r>
+        <w:t>.</w:t>
+      </w:r>
     </w:p>
     <w:p>
       <w:pPr>
         <w:pStyle w:val="Overskrift2"/>
       </w:pPr>
-      <w:bookmarkStart w:id="14" w:name="_Toc340434068"/>
+      <w:bookmarkStart w:id="16" w:name="_Toc340438792"/>
       <w:r>
         <w:t>Designvalg</w:t>
       </w:r>
-      <w:bookmarkEnd w:id="14"/>
+      <w:bookmarkEnd w:id="16"/>
+    </w:p>
+    <w:p>
+      <w:pPr>
+        <w:pStyle w:val="Overskrift3"/>
+      </w:pPr>
+      <w:bookmarkStart w:id="17" w:name="_Toc340438793"/>
+      <w:r>
+        <w:t>Beskrivelse av klasser</w:t>
+      </w:r>
+      <w:bookmarkEnd w:id="17"/>
     </w:p>
     <w:p>
       <w:pPr>
         <w:pStyle w:val="Overskrift4"/>
       </w:pPr>
+      <w:r>
+        <w:t>Person</w:t>
+      </w:r>
+    </w:p>
+    <w:p>
+      <w:r>
+        <w:t>En enkel representasjon av en person, med navn som eneste egenskap.</w:t>
+      </w:r>
+    </w:p>
+    <w:p>
+      <w:pPr>
+        <w:pStyle w:val="Overskrift4"/>
+      </w:pPr>
+      <w:proofErr w:type="spellStart"/>
+      <w:r>
+        <w:t>Cookie</w:t>
+      </w:r>
+      <w:proofErr w:type="spellEnd"/>
+    </w:p>
+    <w:p>
+      <w:r>
+        <w:t xml:space="preserve">Privat innerklasse i </w:t>
+      </w:r>
+      <w:proofErr w:type="spellStart"/>
+      <w:r>
+        <w:t>Bakery</w:t>
+      </w:r>
+      <w:proofErr w:type="spellEnd"/>
+      <w:r>
+        <w:t>. Eksisterer kun for å øke kodens lesbarhet.</w:t>
+      </w:r>
+    </w:p>
+    <w:p>
+      <w:pPr>
+        <w:pStyle w:val="Overskrift4"/>
+      </w:pPr>
+      <w:proofErr w:type="spellStart"/>
+      <w:r>
+        <w:t>Bakery</w:t>
+      </w:r>
+      <w:proofErr w:type="spellEnd"/>
+    </w:p>
+    <w:p>
+      <w:pPr>
+        <w:jc w:val="both"/>
+      </w:pPr>
+      <w:r>
+        <w:t xml:space="preserve">En helt statisk klasse bestående av et heltall som indikerer antall </w:t>
+      </w:r>
+      <w:proofErr w:type="spellStart"/>
+      <w:r>
+        <w:t>Cookies</w:t>
+      </w:r>
+      <w:proofErr w:type="spellEnd"/>
+      <w:r>
+        <w:t xml:space="preserve"> som skal bakes i løpet av en dag; en liste over bakte </w:t>
+      </w:r>
+      <w:proofErr w:type="spellStart"/>
+      <w:r>
+        <w:t>Cookies</w:t>
+      </w:r>
+      <w:proofErr w:type="spellEnd"/>
+      <w:r>
+        <w:t xml:space="preserve">; og et heltall som indikerer antall </w:t>
+      </w:r>
+      <w:proofErr w:type="spellStart"/>
+      <w:r>
+        <w:t>Cookies</w:t>
+      </w:r>
+      <w:proofErr w:type="spellEnd"/>
+      <w:r>
+        <w:t xml:space="preserve"> som er blitt solgt i løpet av dagen. Klassen inneholder også </w:t>
+      </w:r>
+      <w:r>
+        <w:t>d</w:t>
+      </w:r>
+      <w:r>
+        <w:t>en privat</w:t>
+      </w:r>
+      <w:r>
+        <w:t>e</w:t>
+      </w:r>
+      <w:r>
+        <w:t xml:space="preserve"> innerklasse</w:t>
+      </w:r>
+      <w:r>
+        <w:t>n</w:t>
+      </w:r>
+      <w:r>
+        <w:t xml:space="preserve"> </w:t>
+      </w:r>
+      <w:proofErr w:type="spellStart"/>
+      <w:r>
+        <w:t>Cookie</w:t>
+      </w:r>
+      <w:proofErr w:type="spellEnd"/>
+      <w:r>
+        <w:t xml:space="preserve">. </w:t>
+      </w:r>
+      <w:r>
+        <w:t xml:space="preserve">Håndterer salg av </w:t>
+      </w:r>
+      <w:proofErr w:type="spellStart"/>
+      <w:r>
+        <w:t>Cookies</w:t>
+      </w:r>
+      <w:proofErr w:type="spellEnd"/>
+      <w:r>
+        <w:t xml:space="preserve">, og sørger for at problemer rundt flere tråder ikke oppstår gjennom </w:t>
+      </w:r>
+      <w:proofErr w:type="gramStart"/>
+      <w:r>
+        <w:t>å</w:t>
+      </w:r>
+      <w:proofErr w:type="gramEnd"/>
+      <w:r>
+        <w:t xml:space="preserve"> </w:t>
+      </w:r>
+      <w:r>
+        <w:t>«</w:t>
+      </w:r>
+      <w:r>
+        <w:t>låse</w:t>
+      </w:r>
+      <w:r>
+        <w:t>»</w:t>
+      </w:r>
+      <w:r>
+        <w:t xml:space="preserve"> lista hver gang denne skal </w:t>
+      </w:r>
+      <w:r>
+        <w:t>oppdateres</w:t>
+      </w:r>
+      <w:r>
+        <w:t>.</w:t>
+      </w:r>
+    </w:p>
+    <w:p>
+      <w:pPr>
+        <w:pStyle w:val="Overskrift4"/>
+      </w:pPr>
+      <w:r>
+        <w:t>Program</w:t>
+      </w:r>
+    </w:p>
+    <w:p>
+      <w:pPr>
+        <w:jc w:val="both"/>
+      </w:pPr>
+      <w:r>
+        <w:t xml:space="preserve">Definerer ventetid mellom hver </w:t>
+      </w:r>
+      <w:proofErr w:type="spellStart"/>
+      <w:r>
+        <w:t>Cookie</w:t>
+      </w:r>
+      <w:proofErr w:type="spellEnd"/>
+      <w:r>
+        <w:t xml:space="preserve"> som blir bakt, og tiden hver person må vente før de kan forsøke </w:t>
+      </w:r>
+      <w:proofErr w:type="gramStart"/>
+      <w:r>
+        <w:t>å</w:t>
+      </w:r>
+      <w:proofErr w:type="gramEnd"/>
+      <w:r>
+        <w:t xml:space="preserve"> «grabbe» neste </w:t>
+      </w:r>
+      <w:proofErr w:type="spellStart"/>
+      <w:r>
+        <w:t>Cookie</w:t>
+      </w:r>
+      <w:proofErr w:type="spellEnd"/>
+      <w:r>
+        <w:t xml:space="preserve">. Starter tre tråder som hver representerer én person, én tråd </w:t>
+      </w:r>
+      <w:r>
+        <w:lastRenderedPageBreak/>
+        <w:t xml:space="preserve">som representerer bakeriet, og tar seg av å holde </w:t>
+      </w:r>
+      <w:proofErr w:type="spellStart"/>
+      <w:r>
+        <w:t>hovedtråden</w:t>
+      </w:r>
+      <w:proofErr w:type="spellEnd"/>
+      <w:r>
+        <w:t xml:space="preserve"> opptatt under kjøring så det skal være mulig å la konsollen «leve» </w:t>
+      </w:r>
+      <w:r>
+        <w:t>selv etter</w:t>
+      </w:r>
+      <w:r>
+        <w:t xml:space="preserve"> at programmet er ferdig med å eksekvere</w:t>
+      </w:r>
+      <w:r>
+        <w:t>,</w:t>
+      </w:r>
+      <w:r>
+        <w:t xml:space="preserve"> gjennom å lytte etter tastetrykk</w:t>
+      </w:r>
+      <w:r>
+        <w:t>.</w:t>
+      </w:r>
+    </w:p>
+    <w:p>
+      <w:pPr>
+        <w:pStyle w:val="Overskrift3"/>
+      </w:pPr>
+      <w:bookmarkStart w:id="18" w:name="_Toc340438794"/>
+      <w:r>
+        <w:t>Objektorientering</w:t>
+      </w:r>
+      <w:bookmarkEnd w:id="18"/>
+    </w:p>
+    <w:p>
+      <w:pPr>
+        <w:jc w:val="both"/>
+      </w:pPr>
+      <w:r>
+        <w:t xml:space="preserve">Vi har valgt å holde koden enklest mulig i denne oppgaven, fordi dens formål er å vise kompetanse </w:t>
+      </w:r>
+      <w:r>
+        <w:t xml:space="preserve">til </w:t>
+      </w:r>
+      <w:r>
+        <w:t>å låse objekter.</w:t>
+      </w:r>
+    </w:p>
+    <w:p>
+      <w:pPr>
+        <w:pStyle w:val="Overskrift3"/>
+      </w:pPr>
+      <w:bookmarkStart w:id="19" w:name="_Toc340438795"/>
+      <w:r>
+        <w:t>Låsing</w:t>
+      </w:r>
+      <w:bookmarkEnd w:id="19"/>
+    </w:p>
+    <w:p>
+      <w:pPr>
+        <w:pStyle w:val="Overskrift4"/>
+      </w:pPr>
+      <w:proofErr w:type="spellStart"/>
+      <w:r>
+        <w:t>SellCookieTo</w:t>
+      </w:r>
+      <w:proofErr w:type="spellEnd"/>
+      <w:r>
+        <w:t xml:space="preserve">(Person </w:t>
+      </w:r>
+      <w:proofErr w:type="spellStart"/>
+      <w:proofErr w:type="gramStart"/>
+      <w:r>
+        <w:t>customer</w:t>
+      </w:r>
+      <w:proofErr w:type="spellEnd"/>
+      <w:r>
+        <w:t>) :</w:t>
+      </w:r>
+      <w:proofErr w:type="gramEnd"/>
+      <w:r>
+        <w:t xml:space="preserve"> </w:t>
+      </w:r>
+      <w:proofErr w:type="spellStart"/>
+      <w:r>
+        <w:t>void</w:t>
+      </w:r>
+      <w:proofErr w:type="spellEnd"/>
+    </w:p>
+    <w:p>
+      <w:pPr>
+        <w:jc w:val="both"/>
+      </w:pPr>
+      <w:r>
+        <w:t xml:space="preserve">Denne metoden må </w:t>
+      </w:r>
+      <w:r>
+        <w:t>med nødvendighet låse lista før den gjør endringer til attributtene</w:t>
+      </w:r>
+      <w:r>
+        <w:t xml:space="preserve"> </w:t>
+      </w:r>
+      <w:r>
+        <w:t xml:space="preserve">for å hindre at den samme </w:t>
+      </w:r>
+      <w:proofErr w:type="spellStart"/>
+      <w:r>
+        <w:t>Cookie</w:t>
+      </w:r>
+      <w:proofErr w:type="spellEnd"/>
+      <w:r>
+        <w:t xml:space="preserve">-en blir </w:t>
+      </w:r>
+      <w:r>
+        <w:t>«</w:t>
+      </w:r>
+      <w:r>
+        <w:t>solgt flere ganger</w:t>
+      </w:r>
+      <w:r>
+        <w:t xml:space="preserve">», altså at flere tråder gjennomfører sjekken for om det er flere </w:t>
+      </w:r>
+      <w:proofErr w:type="spellStart"/>
+      <w:r>
+        <w:t>Cookies</w:t>
+      </w:r>
+      <w:proofErr w:type="spellEnd"/>
+      <w:r>
+        <w:t xml:space="preserve"> i lista enn det har blitt solgt før den første som gjennomførte denne rekker å oppdatere variabelen som representerer antall solgte </w:t>
+      </w:r>
+      <w:proofErr w:type="spellStart"/>
+      <w:r>
+        <w:t>Cookies</w:t>
+      </w:r>
+      <w:proofErr w:type="spellEnd"/>
+      <w:r>
+        <w:t>.</w:t>
+      </w:r>
+    </w:p>
+    <w:p>
+      <w:pPr>
+        <w:jc w:val="both"/>
+      </w:pPr>
+      <w:r>
+        <w:t xml:space="preserve">En alternativ løsning til liste over ferdige </w:t>
+      </w:r>
+      <w:proofErr w:type="spellStart"/>
+      <w:r>
+        <w:t>Cookies</w:t>
+      </w:r>
+      <w:proofErr w:type="spellEnd"/>
+      <w:r>
+        <w:t xml:space="preserve"> (som </w:t>
+      </w:r>
+      <w:r>
+        <w:t>vil kreve</w:t>
+      </w:r>
+      <w:r>
+        <w:t xml:space="preserve"> </w:t>
+      </w:r>
+      <w:r>
+        <w:t xml:space="preserve">mye </w:t>
+      </w:r>
+      <w:r>
+        <w:t xml:space="preserve">RAM med </w:t>
+      </w:r>
+      <w:r>
+        <w:rPr>
+          <w:i/>
+        </w:rPr>
+        <w:t xml:space="preserve">mange </w:t>
+      </w:r>
+      <w:proofErr w:type="spellStart"/>
+      <w:r>
+        <w:t>cookies</w:t>
+      </w:r>
+      <w:proofErr w:type="spellEnd"/>
+      <w:r>
+        <w:t xml:space="preserve"> i lista</w:t>
+      </w:r>
+      <w:r>
+        <w:t>)</w:t>
+      </w:r>
+      <w:r>
+        <w:t xml:space="preserve"> kan være å benytte en </w:t>
+      </w:r>
+      <w:proofErr w:type="spellStart"/>
+      <w:r>
+        <w:t>Stack</w:t>
+      </w:r>
+      <w:proofErr w:type="spellEnd"/>
+      <w:r>
+        <w:t xml:space="preserve"> eller Queue, og Push-e og Pop-e objektene og heller holde styr på hvor mange </w:t>
+      </w:r>
+      <w:proofErr w:type="spellStart"/>
+      <w:r>
+        <w:t>Cookies</w:t>
+      </w:r>
+      <w:proofErr w:type="spellEnd"/>
+      <w:r>
+        <w:t xml:space="preserve"> som har blitt bakt i sin egen heltallsvariabel.</w:t>
+      </w:r>
+      <w:r>
+        <w:t xml:space="preserve"> </w:t>
+      </w:r>
+    </w:p>
+    <w:p>
+      <w:pPr>
+        <w:pStyle w:val="Overskrift4"/>
+      </w:pPr>
+      <w:proofErr w:type="spellStart"/>
+      <w:r>
+        <w:t>BakeCookie</w:t>
+      </w:r>
+      <w:proofErr w:type="spellEnd"/>
+    </w:p>
+    <w:p>
+      <w:pPr>
+        <w:jc w:val="both"/>
+      </w:pPr>
+      <w:r>
+        <w:t xml:space="preserve">Vi har valgt å låse lista </w:t>
+      </w:r>
+      <w:r>
+        <w:t xml:space="preserve">også her, fordi </w:t>
+      </w:r>
+      <w:r>
+        <w:t xml:space="preserve">det i mellomrommet mellom at en </w:t>
+      </w:r>
+      <w:proofErr w:type="spellStart"/>
+      <w:r>
+        <w:t>Cookie</w:t>
+      </w:r>
+      <w:proofErr w:type="spellEnd"/>
+      <w:r>
+        <w:t xml:space="preserve"> blir lagt inn i lista og dette blir gjort kjent gjennom utskrift til konsollen kan </w:t>
+      </w:r>
+      <w:r>
+        <w:t xml:space="preserve">hende at </w:t>
+      </w:r>
+      <w:proofErr w:type="spellStart"/>
+      <w:r>
+        <w:t>Cookie</w:t>
+      </w:r>
+      <w:proofErr w:type="spellEnd"/>
+      <w:r>
+        <w:t xml:space="preserve">-en som akkurat ble laget allerede har blitt «grabbet», noe som vil føre til at utskriften vil indikere at </w:t>
+      </w:r>
+      <w:proofErr w:type="spellStart"/>
+      <w:r>
+        <w:t>Cookie</w:t>
+      </w:r>
+      <w:proofErr w:type="spellEnd"/>
+      <w:r>
+        <w:t xml:space="preserve">-en ble solgt før den ble bakt. Dette vil (logisk sett) ikke være tilfelle, men ettersom å låse lista for å legge inn en ny </w:t>
+      </w:r>
+      <w:proofErr w:type="spellStart"/>
+      <w:r>
+        <w:t>Cookie</w:t>
+      </w:r>
+      <w:proofErr w:type="spellEnd"/>
+      <w:r>
+        <w:t xml:space="preserve"> og skrive ut resultatet </w:t>
+      </w:r>
+      <w:r>
+        <w:t xml:space="preserve">har tilnærmet ingenting å si for programmets ytelse så lenge det er tidsbegrensninger på hvor ofte kundene kan «grabbe» </w:t>
+      </w:r>
+      <w:proofErr w:type="spellStart"/>
+      <w:r>
+        <w:t>Cookies</w:t>
+      </w:r>
+      <w:proofErr w:type="spellEnd"/>
+      <w:r>
+        <w:t>, h</w:t>
+      </w:r>
+      <w:r>
+        <w:t>ar vi valgt å gjennomføre dette for å forhindre forvirring.</w:t>
+      </w:r>
+      <w:r>
+        <w:t xml:space="preserve"> Uten tidsbegrensningene vil det ta omtrent tre (3) ganger lenger tid å kjøre gjennom programmet (testet med 5000 </w:t>
+      </w:r>
+      <w:proofErr w:type="spellStart"/>
+      <w:r>
+        <w:t>Cookies</w:t>
+      </w:r>
+      <w:proofErr w:type="spellEnd"/>
+      <w:r>
+        <w:t xml:space="preserve">). </w:t>
+      </w:r>
+    </w:p>
+    <w:p>
+      <w:pPr>
+        <w:spacing w:after="0" w:line="240" w:lineRule="auto"/>
+      </w:pPr>
+      <w:r>
+        <w:br w:type="page"/>
+      </w:r>
+    </w:p>
+    <w:p>
+      <w:pPr>
+        <w:pStyle w:val="Tittel"/>
+      </w:pPr>
+      <w:r>
+        <w:lastRenderedPageBreak/>
+        <w:t>Generelt</w:t>
+      </w:r>
+    </w:p>
+    <w:p>
+      <w:pPr>
+        <w:pStyle w:val="Overskrift1"/>
+      </w:pPr>
+      <w:bookmarkStart w:id="20" w:name="_Toc340438796"/>
+      <w:r>
+        <w:t>Problemer som har oppstått</w:t>
+      </w:r>
+      <w:bookmarkEnd w:id="20"/>
+    </w:p>
+    <w:p>
+      <w:pPr>
+        <w:jc w:val="both"/>
+      </w:pPr>
+      <w:r>
+        <w:t>Vi har, som diskutert, hatt problemer med at ett av tre gruppemedlemmer ikke har møtt «</w:t>
+      </w:r>
+      <w:proofErr w:type="spellStart"/>
+      <w:r>
+        <w:t>commitment</w:t>
+      </w:r>
+      <w:proofErr w:type="spellEnd"/>
+      <w:r>
+        <w:t xml:space="preserve">»-ene sine i prosjektet, som har ført til at mye tid har blitt kastet bort. Vi burde selvsagt tatt tak i dette tidligere enn vi gjorde, men vi hadde heller ikke lyst til å kaste ham ut av gruppa. </w:t>
+      </w:r>
+      <w:r>
+        <w:t>Vi håper på forståelse for dette</w:t>
+      </w:r>
+      <w:r>
+        <w:t>, og at det vil bli mulig å gjøre opp for eventuelle mangler i kode og/eller dokumentasjon</w:t>
+      </w:r>
+      <w:r>
+        <w:t xml:space="preserve"> på den muntlige presentasjonen av prosjektet.</w:t>
+      </w:r>
+    </w:p>
+    <w:p>
+      <w:pPr>
+        <w:jc w:val="both"/>
+      </w:pPr>
     </w:p>
     <w:sectPr>
-      <w:footerReference w:type="default" r:id="rId10"/>
+      <w:footerReference w:type="default" r:id="rId11"/>
       <w:pgSz w:w="11900" w:h="16840"/>
       <w:pgMar w:top="1135" w:right="1410" w:bottom="426" w:left="1800" w:header="708" w:footer="708" w:gutter="0"/>
       <w:cols w:space="708"/>
@@ -4081,6 +5406,118 @@
 <file path=word/numbering.xml><?xml version="1.0" encoding="utf-8"?>
 <w:numbering xmlns:wpc="http://schemas.microsoft.com/office/word/2010/wordprocessingCanvas" xmlns:mc="http://schemas.openxmlformats.org/markup-compatibility/2006" xmlns:o="urn:schemas-microsoft-com:office:office" xmlns:r="http://schemas.openxmlformats.org/officeDocument/2006/relationships" xmlns:m="http://schemas.openxmlformats.org/officeDocument/2006/math" xmlns:v="urn:schemas-microsoft-com:vml" xmlns:wp14="http://schemas.microsoft.com/office/word/2010/wordprocessingDrawing" xmlns:wp="http://schemas.openxmlformats.org/drawingml/2006/wordprocessingDrawing" xmlns:w10="urn:schemas-microsoft-com:office:word" xmlns:w="http://schemas.openxmlformats.org/wordprocessingml/2006/main" xmlns:w14="http://schemas.microsoft.com/office/word/2010/wordml" xmlns:wpg="http://schemas.microsoft.com/office/word/2010/wordprocessingGroup" xmlns:wpi="http://schemas.microsoft.com/office/word/2010/wordprocessingInk" xmlns:wne="http://schemas.microsoft.com/office/word/2006/wordml" xmlns:wps="http://schemas.microsoft.com/office/word/2010/wordprocessingShape" mc:Ignorable="w14 wp14">
   <w:abstractNum w:abstractNumId="0">
+    <w:nsid w:val="1DC421B4"/>
+    <w:multiLevelType w:val="hybridMultilevel"/>
+    <w:tmpl w:val="2D4E80D4"/>
+    <w:lvl w:ilvl="0" w:tplc="04140001">
+      <w:numFmt w:val="bullet"/>
+      <w:lvlText w:val=""/>
+      <w:lvlJc w:val="left"/>
+      <w:pPr>
+        <w:ind w:left="720" w:hanging="360"/>
+      </w:pPr>
+      <w:rPr>
+        <w:rFonts w:ascii="Symbol" w:eastAsia="Times New Roman" w:hAnsi="Symbol" w:cs="Times New Roman" w:hint="default"/>
+      </w:rPr>
+    </w:lvl>
+    <w:lvl w:ilvl="1" w:tplc="04140003" w:tentative="1">
+      <w:start w:val="1"/>
+      <w:numFmt w:val="bullet"/>
+      <w:lvlText w:val="o"/>
+      <w:lvlJc w:val="left"/>
+      <w:pPr>
+        <w:ind w:left="1440" w:hanging="360"/>
+      </w:pPr>
+      <w:rPr>
+        <w:rFonts w:ascii="Courier New" w:hAnsi="Courier New" w:cs="Courier New" w:hint="default"/>
+      </w:rPr>
+    </w:lvl>
+    <w:lvl w:ilvl="2" w:tplc="04140005" w:tentative="1">
+      <w:start w:val="1"/>
+      <w:numFmt w:val="bullet"/>
+      <w:lvlText w:val=""/>
+      <w:lvlJc w:val="left"/>
+      <w:pPr>
+        <w:ind w:left="2160" w:hanging="360"/>
+      </w:pPr>
+      <w:rPr>
+        <w:rFonts w:ascii="Wingdings" w:hAnsi="Wingdings" w:hint="default"/>
+      </w:rPr>
+    </w:lvl>
+    <w:lvl w:ilvl="3" w:tplc="04140001" w:tentative="1">
+      <w:start w:val="1"/>
+      <w:numFmt w:val="bullet"/>
+      <w:lvlText w:val=""/>
+      <w:lvlJc w:val="left"/>
+      <w:pPr>
+        <w:ind w:left="2880" w:hanging="360"/>
+      </w:pPr>
+      <w:rPr>
+        <w:rFonts w:ascii="Symbol" w:hAnsi="Symbol" w:hint="default"/>
+      </w:rPr>
+    </w:lvl>
+    <w:lvl w:ilvl="4" w:tplc="04140003" w:tentative="1">
+      <w:start w:val="1"/>
+      <w:numFmt w:val="bullet"/>
+      <w:lvlText w:val="o"/>
+      <w:lvlJc w:val="left"/>
+      <w:pPr>
+        <w:ind w:left="3600" w:hanging="360"/>
+      </w:pPr>
+      <w:rPr>
+        <w:rFonts w:ascii="Courier New" w:hAnsi="Courier New" w:cs="Courier New" w:hint="default"/>
+      </w:rPr>
+    </w:lvl>
+    <w:lvl w:ilvl="5" w:tplc="04140005" w:tentative="1">
+      <w:start w:val="1"/>
+      <w:numFmt w:val="bullet"/>
+      <w:lvlText w:val=""/>
+      <w:lvlJc w:val="left"/>
+      <w:pPr>
+        <w:ind w:left="4320" w:hanging="360"/>
+      </w:pPr>
+      <w:rPr>
+        <w:rFonts w:ascii="Wingdings" w:hAnsi="Wingdings" w:hint="default"/>
+      </w:rPr>
+    </w:lvl>
+    <w:lvl w:ilvl="6" w:tplc="04140001" w:tentative="1">
+      <w:start w:val="1"/>
+      <w:numFmt w:val="bullet"/>
+      <w:lvlText w:val=""/>
+      <w:lvlJc w:val="left"/>
+      <w:pPr>
+        <w:ind w:left="5040" w:hanging="360"/>
+      </w:pPr>
+      <w:rPr>
+        <w:rFonts w:ascii="Symbol" w:hAnsi="Symbol" w:hint="default"/>
+      </w:rPr>
+    </w:lvl>
+    <w:lvl w:ilvl="7" w:tplc="04140003" w:tentative="1">
+      <w:start w:val="1"/>
+      <w:numFmt w:val="bullet"/>
+      <w:lvlText w:val="o"/>
+      <w:lvlJc w:val="left"/>
+      <w:pPr>
+        <w:ind w:left="5760" w:hanging="360"/>
+      </w:pPr>
+      <w:rPr>
+        <w:rFonts w:ascii="Courier New" w:hAnsi="Courier New" w:cs="Courier New" w:hint="default"/>
+      </w:rPr>
+    </w:lvl>
+    <w:lvl w:ilvl="8" w:tplc="04140005" w:tentative="1">
+      <w:start w:val="1"/>
+      <w:numFmt w:val="bullet"/>
+      <w:lvlText w:val=""/>
+      <w:lvlJc w:val="left"/>
+      <w:pPr>
+        <w:ind w:left="6480" w:hanging="360"/>
+      </w:pPr>
+      <w:rPr>
+        <w:rFonts w:ascii="Wingdings" w:hAnsi="Wingdings" w:hint="default"/>
+      </w:rPr>
+    </w:lvl>
+  </w:abstractNum>
+  <w:abstractNum w:abstractNumId="1">
     <w:nsid w:val="2C557D11"/>
     <w:multiLevelType w:val="hybridMultilevel"/>
     <w:tmpl w:val="3698D660"/>
@@ -4193,7 +5630,7 @@
       </w:rPr>
     </w:lvl>
   </w:abstractNum>
-  <w:abstractNum w:abstractNumId="1">
+  <w:abstractNum w:abstractNumId="2">
     <w:nsid w:val="2D183D13"/>
     <w:multiLevelType w:val="hybridMultilevel"/>
     <w:tmpl w:val="84B2385E"/>
@@ -4306,7 +5743,7 @@
       </w:rPr>
     </w:lvl>
   </w:abstractNum>
-  <w:abstractNum w:abstractNumId="2">
+  <w:abstractNum w:abstractNumId="3">
     <w:nsid w:val="51F01A9F"/>
     <w:multiLevelType w:val="hybridMultilevel"/>
     <w:tmpl w:val="E4566874"/>
@@ -4392,7 +5829,7 @@
       </w:pPr>
     </w:lvl>
   </w:abstractNum>
-  <w:abstractNum w:abstractNumId="3">
+  <w:abstractNum w:abstractNumId="4">
     <w:nsid w:val="63D41670"/>
     <w:multiLevelType w:val="hybridMultilevel"/>
     <w:tmpl w:val="2DDA77E2"/>
@@ -4482,16 +5919,19 @@
     </w:lvl>
   </w:abstractNum>
   <w:num w:numId="1">
-    <w:abstractNumId w:val="0"/>
+    <w:abstractNumId w:val="1"/>
   </w:num>
   <w:num w:numId="2">
+    <w:abstractNumId w:val="4"/>
+  </w:num>
+  <w:num w:numId="3">
+    <w:abstractNumId w:val="2"/>
+  </w:num>
+  <w:num w:numId="4">
     <w:abstractNumId w:val="3"/>
   </w:num>
-  <w:num w:numId="3">
-    <w:abstractNumId w:val="1"/>
-  </w:num>
-  <w:num w:numId="4">
-    <w:abstractNumId w:val="2"/>
+  <w:num w:numId="5">
+    <w:abstractNumId w:val="0"/>
   </w:num>
 </w:numbering>
 </file>
@@ -5295,6 +6735,31 @@
       <w:szCs w:val="22"/>
     </w:rPr>
   </w:style>
+  <w:style w:type="paragraph" w:styleId="Bobletekst">
+    <w:name w:val="Balloon Text"/>
+    <w:basedOn w:val="Normal"/>
+    <w:link w:val="BobletekstTegn"/>
+    <w:rsid w:val="00763ED2"/>
+    <w:pPr>
+      <w:spacing w:after="0" w:line="240" w:lineRule="auto"/>
+    </w:pPr>
+    <w:rPr>
+      <w:rFonts w:ascii="Tahoma" w:hAnsi="Tahoma" w:cs="Tahoma"/>
+      <w:sz w:val="16"/>
+      <w:szCs w:val="16"/>
+    </w:rPr>
+  </w:style>
+  <w:style w:type="character" w:customStyle="1" w:styleId="BobletekstTegn">
+    <w:name w:val="Bobletekst Tegn"/>
+    <w:basedOn w:val="Standardskriftforavsnitt"/>
+    <w:link w:val="Bobletekst"/>
+    <w:rsid w:val="00763ED2"/>
+    <w:rPr>
+      <w:rFonts w:ascii="Tahoma" w:hAnsi="Tahoma" w:cs="Tahoma"/>
+      <w:sz w:val="16"/>
+      <w:szCs w:val="16"/>
+    </w:rPr>
+  </w:style>
 </w:styles>
 </file>
 
@@ -6095,6 +7560,31 @@
     <w:rPr>
       <w:sz w:val="22"/>
       <w:szCs w:val="22"/>
+    </w:rPr>
+  </w:style>
+  <w:style w:type="paragraph" w:styleId="Bobletekst">
+    <w:name w:val="Balloon Text"/>
+    <w:basedOn w:val="Normal"/>
+    <w:link w:val="BobletekstTegn"/>
+    <w:rsid w:val="00763ED2"/>
+    <w:pPr>
+      <w:spacing w:after="0" w:line="240" w:lineRule="auto"/>
+    </w:pPr>
+    <w:rPr>
+      <w:rFonts w:ascii="Tahoma" w:hAnsi="Tahoma" w:cs="Tahoma"/>
+      <w:sz w:val="16"/>
+      <w:szCs w:val="16"/>
+    </w:rPr>
+  </w:style>
+  <w:style w:type="character" w:customStyle="1" w:styleId="BobletekstTegn">
+    <w:name w:val="Bobletekst Tegn"/>
+    <w:basedOn w:val="Standardskriftforavsnitt"/>
+    <w:link w:val="Bobletekst"/>
+    <w:rsid w:val="00763ED2"/>
+    <w:rPr>
+      <w:rFonts w:ascii="Tahoma" w:hAnsi="Tahoma" w:cs="Tahoma"/>
+      <w:sz w:val="16"/>
+      <w:szCs w:val="16"/>
     </w:rPr>
   </w:style>
 </w:styles>
@@ -6390,7 +7880,7 @@
 </file>
 
 <file path=customXml/itemProps1.xml><?xml version="1.0" encoding="utf-8"?>
-<ds:datastoreItem xmlns:ds="http://schemas.openxmlformats.org/officeDocument/2006/customXml" ds:itemID="{707D2DA9-E8DC-4CE9-A73C-0FCF3FDA5981}">
+<ds:datastoreItem xmlns:ds="http://schemas.openxmlformats.org/officeDocument/2006/customXml" ds:itemID="{872DF2C0-A110-4BA2-B939-8C6E381D0296}">
   <ds:schemaRefs>
     <ds:schemaRef ds:uri="http://schemas.openxmlformats.org/officeDocument/2006/bibliography"/>
   </ds:schemaRefs>

</xml_diff>

<commit_message>
Updated documentation, added initial snake UML
</commit_message>
<xml_diff>
--- a/UltimateSnake/Documentation.docx
+++ b/UltimateSnake/Documentation.docx
@@ -821,7 +821,7 @@
                 <w:noProof/>
                 <w:color w:val="262626"/>
               </w:rPr>
-              <w:t>2</w:t>
+              <w:t>9</w:t>
             </w:r>
             <w:r>
               <w:rPr>
@@ -904,7 +904,7 @@
                 <w:noProof/>
                 <w:color w:val="262626"/>
               </w:rPr>
-              <w:t>71</w:t>
+              <w:t>2136</w:t>
             </w:r>
             <w:r>
               <w:rPr>
@@ -1280,17 +1280,8 @@
                 <w:rFonts w:ascii="Arial" w:hAnsi="Arial"/>
                 <w:color w:val="262626"/>
               </w:rPr>
-              <w:t xml:space="preserve">Simen </w:t>
+              <w:t>Simen Bekkhus</w:t>
             </w:r>
-            <w:proofErr w:type="spellStart"/>
-            <w:r>
-              <w:rPr>
-                <w:rFonts w:ascii="Arial" w:hAnsi="Arial"/>
-                <w:color w:val="262626"/>
-              </w:rPr>
-              <w:t>Bekkhus</w:t>
-            </w:r>
-            <w:proofErr w:type="spellEnd"/>
           </w:p>
         </w:tc>
         <w:tc>
@@ -1380,23 +1371,13 @@
               </w:rPr>
               <w:t xml:space="preserve">Studentens signatur er også en bekreftelse av at hun/han har gjort seg kjent med, og fulgt, </w:t>
             </w:r>
-            <w:proofErr w:type="spellStart"/>
             <w:r>
               <w:rPr>
                 <w:rFonts w:ascii="Arial" w:hAnsi="Arial"/>
                 <w:b/>
                 <w:color w:val="262626"/>
               </w:rPr>
-              <w:t>NITHs</w:t>
-            </w:r>
-            <w:proofErr w:type="spellEnd"/>
-            <w:r>
-              <w:rPr>
-                <w:rFonts w:ascii="Arial" w:hAnsi="Arial"/>
-                <w:b/>
-                <w:color w:val="262626"/>
-              </w:rPr>
-              <w:t xml:space="preserve"> retningslinjer for intellektuell redelighet (tilgjengelig på intranett).</w:t>
+              <w:t>NITHs retningslinjer for intellektuell redelighet (tilgjengelig på intranett).</w:t>
             </w:r>
           </w:p>
           <w:p>
@@ -2842,13 +2823,8 @@
         <w:t>2</w:t>
       </w:r>
       <w:r>
-        <w:t xml:space="preserve">: </w:t>
-      </w:r>
-      <w:proofErr w:type="spellStart"/>
-      <w:r>
-        <w:t>SnakeMess</w:t>
-      </w:r>
-      <w:proofErr w:type="spellEnd"/>
+        <w:t>: SnakeMess</w:t>
+      </w:r>
     </w:p>
     <w:p>
       <w:pPr>
@@ -2864,47 +2840,75 @@
       <w:r>
         <w:t>Bilder ligger vedlagt.</w:t>
       </w:r>
-      <w:bookmarkStart w:id="2" w:name="_GoBack"/>
+    </w:p>
+    <w:p>
+      <w:pPr>
+        <w:pStyle w:val="Overskrift1"/>
+      </w:pPr>
+      <w:bookmarkStart w:id="2" w:name="_Toc340438779"/>
+      <w:r>
+        <w:t>Op</w:t>
+      </w:r>
+      <w:r>
+        <w:t xml:space="preserve">pgave 1 b): </w:t>
+      </w:r>
+      <w:r>
+        <w:t>Implementasjon i Visual C#</w:t>
+      </w:r>
       <w:bookmarkEnd w:id="2"/>
     </w:p>
     <w:p>
+      <w:r>
+        <w:t>Kode ligger vedlagt.</w:t>
+      </w:r>
+    </w:p>
+    <w:p>
       <w:pPr>
         <w:pStyle w:val="Overskrift1"/>
       </w:pPr>
-      <w:bookmarkStart w:id="3" w:name="_Toc340438779"/>
-      <w:r>
-        <w:t>Op</w:t>
-      </w:r>
-      <w:r>
-        <w:t xml:space="preserve">pgave 1 b): </w:t>
-      </w:r>
-      <w:r>
-        <w:t>Implementasjon i Visual C#</w:t>
+      <w:bookmarkStart w:id="3" w:name="_Toc340438780"/>
+      <w:r>
+        <w:t>Oppgave 1 c): Dokumentasjon av og begrunnelse for løsningen</w:t>
       </w:r>
       <w:bookmarkEnd w:id="3"/>
     </w:p>
     <w:p>
-      <w:r>
-        <w:t>Kode ligger vedlagt.</w:t>
-      </w:r>
-    </w:p>
-    <w:p>
-      <w:pPr>
-        <w:pStyle w:val="Overskrift1"/>
-      </w:pPr>
-      <w:bookmarkStart w:id="4" w:name="_Toc340438780"/>
-      <w:r>
-        <w:t>Oppgave 1 c): Dokumentasjon av og begrunnelse for løsningen</w:t>
+      <w:pPr>
+        <w:pStyle w:val="Overskrift2"/>
+      </w:pPr>
+      <w:bookmarkStart w:id="4" w:name="_Toc340438781"/>
+      <w:r>
+        <w:t>GUI</w:t>
       </w:r>
       <w:bookmarkEnd w:id="4"/>
     </w:p>
     <w:p>
       <w:pPr>
+        <w:jc w:val="both"/>
+      </w:pPr>
+      <w:r>
+        <w:t xml:space="preserve">Alt av GUI var gitt i </w:t>
+      </w:r>
+      <w:r>
+        <w:t>del</w:t>
+      </w:r>
+      <w:r>
+        <w:t>oppgaven. Vi har gjort vårt ytterste for å gjenskape alt av visuelt inn</w:t>
+      </w:r>
+      <w:r>
+        <w:t>h</w:t>
+      </w:r>
+      <w:r>
+        <w:t>old (inkludert at det blir generert et linjeskift hvis man «dør» helt nederst i høyre hjørne, selv om dette nok er å regne som en bug).</w:t>
+      </w:r>
+    </w:p>
+    <w:p>
+      <w:pPr>
         <w:pStyle w:val="Overskrift2"/>
       </w:pPr>
-      <w:bookmarkStart w:id="5" w:name="_Toc340438781"/>
-      <w:r>
-        <w:t>GUI</w:t>
+      <w:bookmarkStart w:id="5" w:name="_Toc340438782"/>
+      <w:r>
+        <w:t>UI</w:t>
       </w:r>
       <w:bookmarkEnd w:id="5"/>
     </w:p>
@@ -2913,200 +2917,128 @@
         <w:jc w:val="both"/>
       </w:pPr>
       <w:r>
-        <w:t xml:space="preserve">Alt av GUI var gitt i </w:t>
-      </w:r>
-      <w:r>
-        <w:t>del</w:t>
-      </w:r>
-      <w:r>
-        <w:t>oppgaven. Vi har gjort vårt ytterste for å gjenskape alt av visuelt inn</w:t>
-      </w:r>
-      <w:r>
-        <w:t>h</w:t>
-      </w:r>
-      <w:r>
-        <w:t xml:space="preserve">old (inkludert at det blir generert et linjeskift hvis man «dør» helt nederst i høyre hjørne, selv om dette nok er å regne som en </w:t>
-      </w:r>
-      <w:proofErr w:type="spellStart"/>
-      <w:r>
-        <w:t>bug</w:t>
-      </w:r>
-      <w:proofErr w:type="spellEnd"/>
-      <w:r>
-        <w:t>).</w:t>
+        <w:t>Brukeren kan ben</w:t>
+      </w:r>
+      <w:r>
+        <w:t>ytte pilta</w:t>
+      </w:r>
+      <w:r>
+        <w:t xml:space="preserve">stene, som definert i oppgaven; WASD; </w:t>
+      </w:r>
+      <w:r>
+        <w:t xml:space="preserve">eller NumPad 1 og 9 eller 3 og 7 for å navigere, tilsvarende det </w:t>
+      </w:r>
+      <w:r>
+        <w:t>«</w:t>
+      </w:r>
+      <w:r>
+        <w:t>originale</w:t>
+      </w:r>
+      <w:r>
+        <w:t>»</w:t>
+      </w:r>
+      <w:r>
+        <w:t xml:space="preserve"> Snake-spillet.</w:t>
+      </w:r>
+      <w:r>
+        <w:t xml:space="preserve"> Brukeren kan også trykke Space </w:t>
+      </w:r>
+      <w:r>
+        <w:t>eller Pause</w:t>
+      </w:r>
+      <w:r>
+        <w:t xml:space="preserve"> </w:t>
+      </w:r>
+      <w:r>
+        <w:t>for å pause spillet</w:t>
+      </w:r>
+      <w:r>
+        <w:t>, og Escape eller End for å lukke spillet</w:t>
+      </w:r>
+      <w:r>
+        <w:t>.</w:t>
+      </w:r>
+      <w:r>
+        <w:t xml:space="preserve"> Dette er, som også spesifisert i beskrivelsen av InputHandler-klassen, den eneste </w:t>
+      </w:r>
+      <w:r>
+        <w:t xml:space="preserve">funksjonaliteten vi har lagt på (som dermed ikke </w:t>
+      </w:r>
+      <w:r>
+        <w:t>er å regne</w:t>
+      </w:r>
+      <w:r>
+        <w:t xml:space="preserve"> som</w:t>
+      </w:r>
+      <w:r>
+        <w:t xml:space="preserve"> </w:t>
+      </w:r>
+      <w:r>
+        <w:t xml:space="preserve">refaktorering </w:t>
+      </w:r>
+      <w:r>
+        <w:t>av koden).</w:t>
       </w:r>
     </w:p>
     <w:p>
       <w:pPr>
         <w:pStyle w:val="Overskrift2"/>
       </w:pPr>
-      <w:bookmarkStart w:id="6" w:name="_Toc340438782"/>
-      <w:r>
-        <w:t>UI</w:t>
+      <w:bookmarkStart w:id="6" w:name="_Toc340438783"/>
+      <w:r>
+        <w:t>Designvalg på kodenivå</w:t>
       </w:r>
       <w:bookmarkEnd w:id="6"/>
     </w:p>
     <w:p>
+      <w:r>
+        <w:t>Her vil vi beskrive og begrunne eksistensen til</w:t>
+      </w:r>
+      <w:r>
+        <w:t xml:space="preserve"> de forskjellige klassene; begrunne klasse-, meto</w:t>
+      </w:r>
+      <w:r>
+        <w:t xml:space="preserve">de-, og variabelnavn; og forklare valgene </w:t>
+      </w:r>
+      <w:r>
+        <w:t xml:space="preserve">vi har tatt </w:t>
+      </w:r>
+      <w:r>
+        <w:t>rundt objektorientering og arv.</w:t>
+      </w:r>
+    </w:p>
+    <w:p>
+      <w:pPr>
+        <w:pStyle w:val="Overskrift3"/>
+      </w:pPr>
+      <w:bookmarkStart w:id="7" w:name="_Toc340438784"/>
+      <w:r>
+        <w:t>Beskrivelse av og begrunnelse for eksistensen til klasser</w:t>
+      </w:r>
+      <w:bookmarkEnd w:id="7"/>
+    </w:p>
+    <w:p>
+      <w:pPr>
+        <w:pStyle w:val="Overskrift4"/>
+      </w:pPr>
+      <w:r>
+        <w:t>Generelt</w:t>
+      </w:r>
+    </w:p>
+    <w:p>
+      <w:pPr>
+        <w:pStyle w:val="Overskrift5"/>
+      </w:pPr>
+      <w:r>
+        <w:t>SnakeGame</w:t>
+      </w:r>
+    </w:p>
+    <w:p>
       <w:pPr>
         <w:jc w:val="both"/>
       </w:pPr>
       <w:r>
-        <w:t>Brukeren kan ben</w:t>
-      </w:r>
-      <w:r>
-        <w:t>ytte pilta</w:t>
-      </w:r>
-      <w:r>
-        <w:t xml:space="preserve">stene, som definert i oppgaven; WASD; </w:t>
-      </w:r>
-      <w:r>
-        <w:t xml:space="preserve">eller </w:t>
-      </w:r>
-      <w:proofErr w:type="spellStart"/>
-      <w:r>
-        <w:t>NumPad</w:t>
-      </w:r>
-      <w:proofErr w:type="spellEnd"/>
-      <w:r>
-        <w:t xml:space="preserve"> 1 og 9 eller 3 og 7 for å navigere, tilsvarende det </w:t>
-      </w:r>
-      <w:r>
-        <w:t>«</w:t>
-      </w:r>
-      <w:r>
-        <w:t>originale</w:t>
-      </w:r>
-      <w:r>
-        <w:t>»</w:t>
-      </w:r>
-      <w:r>
-        <w:t xml:space="preserve"> Snake-spillet.</w:t>
-      </w:r>
-      <w:r>
-        <w:t xml:space="preserve"> Brukeren kan også trykke Space </w:t>
-      </w:r>
-      <w:r>
-        <w:t>eller Pause</w:t>
-      </w:r>
-      <w:r>
-        <w:t xml:space="preserve"> </w:t>
-      </w:r>
-      <w:r>
-        <w:t xml:space="preserve">for </w:t>
-      </w:r>
-      <w:proofErr w:type="gramStart"/>
-      <w:r>
-        <w:t>å</w:t>
-      </w:r>
-      <w:proofErr w:type="gramEnd"/>
-      <w:r>
-        <w:t xml:space="preserve"> pause spillet</w:t>
-      </w:r>
-      <w:r>
-        <w:t>, og Escape eller End for å lukke spillet</w:t>
-      </w:r>
-      <w:r>
-        <w:t>.</w:t>
-      </w:r>
-      <w:r>
-        <w:t xml:space="preserve"> Dette er, som også spesifisert i beskrivelsen av InputHandler-klassen, den eneste </w:t>
-      </w:r>
-      <w:r>
-        <w:t xml:space="preserve">funksjonaliteten vi har lagt på (som dermed ikke </w:t>
-      </w:r>
-      <w:r>
-        <w:t>er å regne</w:t>
-      </w:r>
-      <w:r>
-        <w:t xml:space="preserve"> som</w:t>
-      </w:r>
-      <w:r>
-        <w:t xml:space="preserve"> </w:t>
-      </w:r>
-      <w:r>
-        <w:t xml:space="preserve">refaktorering </w:t>
-      </w:r>
-      <w:r>
-        <w:t>av koden).</w:t>
-      </w:r>
-    </w:p>
-    <w:p>
-      <w:pPr>
-        <w:pStyle w:val="Overskrift2"/>
-      </w:pPr>
-      <w:bookmarkStart w:id="7" w:name="_Toc340438783"/>
-      <w:r>
-        <w:t>Designvalg på kodenivå</w:t>
-      </w:r>
-      <w:bookmarkEnd w:id="7"/>
-    </w:p>
-    <w:p>
-      <w:r>
-        <w:t>Her vil vi beskrive og begrunne eksistensen til</w:t>
-      </w:r>
-      <w:r>
-        <w:t xml:space="preserve"> de forskjellige klassene; begrunne klasse-, meto</w:t>
-      </w:r>
-      <w:r>
-        <w:t xml:space="preserve">de-, og variabelnavn; og forklare valgene </w:t>
-      </w:r>
-      <w:r>
-        <w:t xml:space="preserve">vi har tatt </w:t>
-      </w:r>
-      <w:r>
-        <w:t>rundt objektorientering og arv.</w:t>
-      </w:r>
-    </w:p>
-    <w:p>
-      <w:pPr>
-        <w:pStyle w:val="Overskrift3"/>
-      </w:pPr>
-      <w:bookmarkStart w:id="8" w:name="_Toc340438784"/>
-      <w:r>
-        <w:t>Beskrivelse av og begrunnelse for eksistensen til klasser</w:t>
-      </w:r>
-      <w:bookmarkEnd w:id="8"/>
-    </w:p>
-    <w:p>
-      <w:pPr>
-        <w:pStyle w:val="Overskrift4"/>
-      </w:pPr>
-      <w:r>
-        <w:t>Generelt</w:t>
-      </w:r>
-    </w:p>
-    <w:p>
-      <w:pPr>
-        <w:pStyle w:val="Overskrift5"/>
-      </w:pPr>
-      <w:proofErr w:type="spellStart"/>
-      <w:r>
-        <w:t>SnakeGame</w:t>
-      </w:r>
-      <w:proofErr w:type="spellEnd"/>
-    </w:p>
-    <w:p>
-      <w:pPr>
-        <w:jc w:val="both"/>
-      </w:pPr>
-      <w:r>
-        <w:t xml:space="preserve">En abstrakt base for selve spillet. Definerer vindusstørrelse og </w:t>
-      </w:r>
-      <w:proofErr w:type="spellStart"/>
-      <w:r>
-        <w:t>framerate</w:t>
-      </w:r>
-      <w:proofErr w:type="spellEnd"/>
-      <w:r>
-        <w:t xml:space="preserve">. For å utvide programmet, må det skrives nye klasser som arver fra </w:t>
-      </w:r>
-      <w:proofErr w:type="spellStart"/>
-      <w:r>
-        <w:t>SnakeGame</w:t>
-      </w:r>
-      <w:proofErr w:type="spellEnd"/>
-      <w:r>
-        <w:t>.</w:t>
+        <w:t>En abstrakt base for selve spillet. Definerer vindusstørrelse og framerate. For å utvide programmet, må det skrives nye klasser som arver fra SnakeGame.</w:t>
       </w:r>
     </w:p>
     <w:p>
@@ -3114,7 +3046,6 @@
         <w:pStyle w:val="Overskrift5"/>
         <w:jc w:val="both"/>
       </w:pPr>
-      <w:proofErr w:type="spellStart"/>
       <w:r>
         <w:t>ConsoleS</w:t>
       </w:r>
@@ -3124,22 +3055,13 @@
       <w:r>
         <w:t>akeGame</w:t>
       </w:r>
-      <w:proofErr w:type="spellEnd"/>
     </w:p>
     <w:p>
       <w:pPr>
         <w:jc w:val="both"/>
       </w:pPr>
       <w:r>
-        <w:t xml:space="preserve">Arver fra </w:t>
-      </w:r>
-      <w:proofErr w:type="spellStart"/>
-      <w:r>
-        <w:t>SnakeGame</w:t>
-      </w:r>
-      <w:proofErr w:type="spellEnd"/>
-      <w:r>
-        <w:t>, og tar seg av å sette opp spillet spesifikt for konsollen.</w:t>
+        <w:t>Arver fra SnakeGame, og tar seg av å sette opp spillet spesifikt for konsollen.</w:t>
       </w:r>
     </w:p>
     <w:p>
@@ -3173,11 +3095,9 @@
         <w:pStyle w:val="Overskrift5"/>
         <w:jc w:val="both"/>
       </w:pPr>
-      <w:proofErr w:type="spellStart"/>
       <w:r>
         <w:t>DrawableGameObject</w:t>
       </w:r>
-      <w:proofErr w:type="spellEnd"/>
     </w:p>
     <w:p>
       <w:pPr>
@@ -3207,15 +3127,7 @@
         <w:jc w:val="both"/>
       </w:pPr>
       <w:r>
-        <w:t xml:space="preserve">Selve slangen i form av en liste av alle kroppsdeler. Oppdaterer posisjonen til hver enkelt kroppsdel for </w:t>
-      </w:r>
-      <w:proofErr w:type="gramStart"/>
-      <w:r>
-        <w:t>å</w:t>
-      </w:r>
-      <w:proofErr w:type="gramEnd"/>
-      <w:r>
-        <w:t xml:space="preserve"> «flytte» slangen.</w:t>
+        <w:t>Selve slangen i form av en liste av alle kroppsdeler. Oppdaterer posisjonen til hver enkelt kroppsdel for å «flytte» slangen.</w:t>
       </w:r>
     </w:p>
     <w:p>
@@ -3223,35 +3135,17 @@
         <w:pStyle w:val="Overskrift5"/>
         <w:jc w:val="both"/>
       </w:pPr>
-      <w:proofErr w:type="spellStart"/>
       <w:r>
         <w:lastRenderedPageBreak/>
         <w:t>SnakeHead</w:t>
       </w:r>
-      <w:proofErr w:type="spellEnd"/>
     </w:p>
     <w:p>
       <w:pPr>
         <w:jc w:val="both"/>
       </w:pPr>
       <w:r>
-        <w:t xml:space="preserve">Slangens hode. Har sin egen klasse i stedet for å være den samme klassen som </w:t>
-      </w:r>
-      <w:proofErr w:type="spellStart"/>
-      <w:r>
-        <w:t>SnakeBodyPart</w:t>
-      </w:r>
-      <w:proofErr w:type="spellEnd"/>
-      <w:r>
-        <w:t xml:space="preserve"> for å slippe å gjøre konsollspesifikke kall fra andre steder enn </w:t>
-      </w:r>
-      <w:proofErr w:type="spellStart"/>
-      <w:r>
-        <w:t>ConsoleView</w:t>
-      </w:r>
-      <w:proofErr w:type="spellEnd"/>
-      <w:r>
-        <w:t>.</w:t>
+        <w:t>Slangens hode. Har sin egen klasse i stedet for å være den samme klassen som SnakeBodyPart for å slippe å gjøre konsollspesifikke kall fra andre steder enn ConsoleView.</w:t>
       </w:r>
     </w:p>
     <w:p>
@@ -3259,11 +3153,9 @@
         <w:pStyle w:val="Overskrift5"/>
         <w:jc w:val="both"/>
       </w:pPr>
-      <w:proofErr w:type="spellStart"/>
       <w:r>
         <w:t>SnakeBodyPart</w:t>
       </w:r>
-      <w:proofErr w:type="spellEnd"/>
     </w:p>
     <w:p>
       <w:pPr>
@@ -3276,23 +3168,7 @@
         <w:t xml:space="preserve"> </w:t>
       </w:r>
       <w:r>
-        <w:t xml:space="preserve">Har sin egen klasse i stedet for å være en del av </w:t>
-      </w:r>
-      <w:proofErr w:type="spellStart"/>
-      <w:r>
-        <w:t>SnakeHead</w:t>
-      </w:r>
-      <w:proofErr w:type="spellEnd"/>
-      <w:r>
-        <w:t xml:space="preserve"> for å slippe å gjøre konsollspesifikke kall fra andre steder enn </w:t>
-      </w:r>
-      <w:proofErr w:type="spellStart"/>
-      <w:r>
-        <w:t>ConsoleView</w:t>
-      </w:r>
-      <w:proofErr w:type="spellEnd"/>
-      <w:r>
-        <w:t>.</w:t>
+        <w:t>Har sin egen klasse i stedet for å være en del av SnakeHead for å slippe å gjøre konsollspesifikke kall fra andre steder enn ConsoleView.</w:t>
       </w:r>
     </w:p>
     <w:p>
@@ -3300,11 +3176,9 @@
         <w:pStyle w:val="Overskrift5"/>
         <w:jc w:val="both"/>
       </w:pPr>
-      <w:proofErr w:type="spellStart"/>
       <w:r>
         <w:t>ConsoleBlank</w:t>
       </w:r>
-      <w:proofErr w:type="spellEnd"/>
     </w:p>
     <w:p>
       <w:pPr>
@@ -3319,26 +3193,16 @@
         <w:pStyle w:val="Overskrift5"/>
         <w:jc w:val="both"/>
       </w:pPr>
-      <w:proofErr w:type="spellStart"/>
       <w:r>
         <w:t>Loot</w:t>
       </w:r>
-      <w:proofErr w:type="spellEnd"/>
     </w:p>
     <w:p>
       <w:pPr>
         <w:jc w:val="both"/>
       </w:pPr>
       <w:r>
-        <w:t xml:space="preserve">«Eplet» slangen skal «spise». Skrevet som en «singleton» for å optimalisere ytelse ved å flytte det samme objektet rundt i </w:t>
-      </w:r>
-      <w:proofErr w:type="spellStart"/>
-      <w:r>
-        <w:t>spillvinduet</w:t>
-      </w:r>
-      <w:proofErr w:type="spellEnd"/>
-      <w:r>
-        <w:t xml:space="preserve"> i stedet for å opprette et nytt objekt hver gang «eplet» blir «spist».</w:t>
+        <w:t>«Eplet» slangen skal «spise». Skrevet som en «singleton» for å optimalisere ytelse ved å flytte det samme objektet rundt i spillvinduet i stedet for å opprette et nytt objekt hver gang «eplet» blir «spist».</w:t>
       </w:r>
     </w:p>
     <w:p>
@@ -3364,15 +3228,7 @@
         <w:jc w:val="both"/>
       </w:pPr>
       <w:r>
-        <w:t xml:space="preserve">Inneholder all data for spillet: i denne oppgaven (før eventuell utvidelse) Snake og </w:t>
-      </w:r>
-      <w:proofErr w:type="spellStart"/>
-      <w:r>
-        <w:t>Loot</w:t>
-      </w:r>
-      <w:proofErr w:type="spellEnd"/>
-      <w:r>
-        <w:t>.</w:t>
+        <w:t>Inneholder all data for spillet: i denne oppgaven (før eventuell utvidelse) Snake og Loot.</w:t>
       </w:r>
     </w:p>
     <w:p>
@@ -3380,26 +3236,16 @@
         <w:pStyle w:val="Overskrift5"/>
         <w:jc w:val="both"/>
       </w:pPr>
-      <w:proofErr w:type="spellStart"/>
       <w:r>
         <w:t>View</w:t>
       </w:r>
-      <w:proofErr w:type="spellEnd"/>
     </w:p>
     <w:p>
       <w:pPr>
         <w:jc w:val="both"/>
       </w:pPr>
       <w:r>
-        <w:t xml:space="preserve">En abstrakt base for forskjellige typer visninger programmet kan ha. Før eventuell utvidelse er dette fullstendig meningsløst, men vi har valgt å løse det på denne måten for å gjøre programmet mer utvidbart, samt lettere å vedlikeholde. For å implementere flere visninger, må det skrives nye klasser som arver fra </w:t>
-      </w:r>
-      <w:proofErr w:type="spellStart"/>
-      <w:r>
-        <w:t>View</w:t>
-      </w:r>
-      <w:proofErr w:type="spellEnd"/>
-      <w:r>
-        <w:t>.</w:t>
+        <w:t>En abstrakt base for forskjellige typer visninger programmet kan ha. Før eventuell utvidelse er dette fullstendig meningsløst, men vi har valgt å løse det på denne måten for å gjøre programmet mer utvidbart, samt lettere å vedlikeholde. For å implementere flere visninger, må det skrives nye klasser som arver fra View.</w:t>
       </w:r>
     </w:p>
     <w:p>
@@ -3407,26 +3253,16 @@
         <w:pStyle w:val="Overskrift5"/>
         <w:jc w:val="both"/>
       </w:pPr>
-      <w:proofErr w:type="spellStart"/>
       <w:r>
         <w:t>ConsoleView</w:t>
       </w:r>
-      <w:proofErr w:type="spellEnd"/>
     </w:p>
     <w:p>
       <w:pPr>
         <w:jc w:val="both"/>
       </w:pPr>
       <w:r>
-        <w:t xml:space="preserve">Arver fra </w:t>
-      </w:r>
-      <w:proofErr w:type="spellStart"/>
-      <w:r>
-        <w:t>View</w:t>
-      </w:r>
-      <w:proofErr w:type="spellEnd"/>
-      <w:r>
-        <w:t>, og tar seg av den konsollspesifikke tegningen.</w:t>
+        <w:t>Arver fra View, og tar seg av den konsollspesifikke tegningen.</w:t>
       </w:r>
     </w:p>
     <w:p>
@@ -3435,15 +3271,7 @@
         <w:jc w:val="both"/>
       </w:pPr>
       <w:r>
-        <w:t>Verktøy (</w:t>
-      </w:r>
-      <w:proofErr w:type="spellStart"/>
-      <w:r>
-        <w:t>utilities</w:t>
-      </w:r>
-      <w:proofErr w:type="spellEnd"/>
-      <w:r>
-        <w:t>)</w:t>
+        <w:t>Verktøy (utilities)</w:t>
       </w:r>
     </w:p>
     <w:p>
@@ -3463,23 +3291,7 @@
         <w:t>Tar i mot og abstraherer faktisk input, og gir Input-klassen de abstraherte instruksjonene.</w:t>
       </w:r>
       <w:r>
-        <w:t xml:space="preserve"> Dette er det eneste punktet der vi har lagt på funksjonalitet i tillegg til </w:t>
-      </w:r>
-      <w:proofErr w:type="gramStart"/>
-      <w:r>
-        <w:t>å</w:t>
-      </w:r>
-      <w:proofErr w:type="gramEnd"/>
-      <w:r>
-        <w:t xml:space="preserve"> </w:t>
-      </w:r>
-      <w:proofErr w:type="spellStart"/>
-      <w:r>
-        <w:t>refaktorere</w:t>
-      </w:r>
-      <w:proofErr w:type="spellEnd"/>
-      <w:r>
-        <w:t>, som kun består i å la brukeren kontrollere slangen med</w:t>
+        <w:t xml:space="preserve"> Dette er det eneste punktet der vi har lagt på funksjonalitet i tillegg til å refaktorere, som kun består i å la brukeren kontrollere slangen med</w:t>
       </w:r>
       <w:r>
         <w:t xml:space="preserve"> WASD</w:t>
@@ -3487,13 +3299,8 @@
       <w:r>
         <w:t xml:space="preserve"> og </w:t>
       </w:r>
-      <w:proofErr w:type="spellStart"/>
-      <w:r>
-        <w:t>NumPad</w:t>
-      </w:r>
-      <w:proofErr w:type="spellEnd"/>
-      <w:r>
-        <w:t xml:space="preserve"> 1 og 9, eller 3 og 7</w:t>
+      <w:r>
+        <w:t>NumPad 1 og 9, eller 3 og 7</w:t>
       </w:r>
       <w:r>
         <w:t xml:space="preserve">, </w:t>
@@ -3520,31 +3327,7 @@
         <w:t xml:space="preserve">. </w:t>
       </w:r>
       <w:r>
-        <w:t xml:space="preserve">For å utvide programmet til andre plattformer, må det skrives nye metoder tilsvarende </w:t>
-      </w:r>
-      <w:proofErr w:type="spellStart"/>
-      <w:r>
-        <w:t>CheckConsoleInput</w:t>
-      </w:r>
-      <w:proofErr w:type="spellEnd"/>
-      <w:r>
-        <w:t>(</w:t>
-      </w:r>
-      <w:proofErr w:type="gramStart"/>
-      <w:r>
-        <w:t>) :</w:t>
-      </w:r>
-      <w:proofErr w:type="gramEnd"/>
-      <w:r>
-        <w:t xml:space="preserve"> </w:t>
-      </w:r>
-      <w:proofErr w:type="spellStart"/>
-      <w:r>
-        <w:t>bool</w:t>
-      </w:r>
-      <w:proofErr w:type="spellEnd"/>
-      <w:r>
-        <w:t>.</w:t>
+        <w:t>For å utvide programmet til andre plattformer, må det skrives nye metoder tilsvarende CheckConsoleInput() : bool.</w:t>
       </w:r>
     </w:p>
     <w:p>
@@ -3578,26 +3361,18 @@
         <w:jc w:val="both"/>
       </w:pPr>
       <w:r>
-        <w:t xml:space="preserve">Todimensjonalt punkt for å definere posisjonen til alle tegnbare objekter, og å definere </w:t>
-      </w:r>
-      <w:proofErr w:type="spellStart"/>
-      <w:r>
-        <w:t>spillvinduets</w:t>
-      </w:r>
-      <w:proofErr w:type="spellEnd"/>
-      <w:r>
-        <w:t xml:space="preserve"> størrelse.</w:t>
+        <w:t>Todimensjonalt punkt for å definere posisjonen til alle tegnbare objekter, og å definere spillvinduets størrelse.</w:t>
       </w:r>
     </w:p>
     <w:p>
       <w:pPr>
         <w:pStyle w:val="Overskrift3"/>
       </w:pPr>
-      <w:bookmarkStart w:id="9" w:name="_Toc340438785"/>
+      <w:bookmarkStart w:id="8" w:name="_Toc340438785"/>
       <w:r>
         <w:t>Klasse-, metode-, og variabelnavn</w:t>
       </w:r>
-      <w:bookmarkEnd w:id="9"/>
+      <w:bookmarkEnd w:id="8"/>
     </w:p>
     <w:p>
       <w:pPr>
@@ -3617,23 +3392,7 @@
         <w:t xml:space="preserve">er </w:t>
       </w:r>
       <w:r>
-        <w:t xml:space="preserve">standard navn på klassen som inneholder main-metoden. Eksempler er Point (som representerer et todimensjonalt punkt), </w:t>
-      </w:r>
-      <w:proofErr w:type="spellStart"/>
-      <w:r>
-        <w:t>DrawableGameObject</w:t>
-      </w:r>
-      <w:proofErr w:type="spellEnd"/>
-      <w:r>
-        <w:t xml:space="preserve"> (som representerer et abstrahert tegnbart objekt som er en del av spillet), og Snake (som representerer slangen i form av en liste av </w:t>
-      </w:r>
-      <w:proofErr w:type="spellStart"/>
-      <w:r>
-        <w:t>DrawableGameObjects</w:t>
-      </w:r>
-      <w:proofErr w:type="spellEnd"/>
-      <w:r>
-        <w:t xml:space="preserve">). </w:t>
+        <w:t xml:space="preserve">standard navn på klassen som inneholder main-metoden. Eksempler er Point (som representerer et todimensjonalt punkt), DrawableGameObject (som representerer et abstrahert tegnbart objekt som er en del av spillet), og Snake (som representerer slangen i form av en liste av DrawableGameObjects). </w:t>
       </w:r>
     </w:p>
     <w:p>
@@ -3641,55 +3400,7 @@
         <w:jc w:val="both"/>
       </w:pPr>
       <w:r>
-        <w:t xml:space="preserve">Vi har fulgt konvensjoner for metodenavn, som alle indikerer hva metoden returnerer, eller gjør hvis </w:t>
-      </w:r>
-      <w:proofErr w:type="spellStart"/>
-      <w:r>
-        <w:t>void</w:t>
-      </w:r>
-      <w:proofErr w:type="spellEnd"/>
-      <w:r>
-        <w:t xml:space="preserve">. Et eksempel er </w:t>
-      </w:r>
-      <w:proofErr w:type="spellStart"/>
-      <w:r>
-        <w:t>Loot</w:t>
-      </w:r>
-      <w:proofErr w:type="gramStart"/>
-      <w:r>
-        <w:t>.MoveLootToRandomAcceptablePositi</w:t>
-      </w:r>
-      <w:proofErr w:type="gramEnd"/>
-      <w:r>
-        <w:t>on</w:t>
-      </w:r>
-      <w:proofErr w:type="spellEnd"/>
-      <w:r>
-        <w:t xml:space="preserve">() : </w:t>
-      </w:r>
-      <w:proofErr w:type="spellStart"/>
-      <w:r>
-        <w:t>void</w:t>
-      </w:r>
-      <w:proofErr w:type="spellEnd"/>
-      <w:r>
-        <w:t xml:space="preserve"> som flytter </w:t>
-      </w:r>
-      <w:proofErr w:type="spellStart"/>
-      <w:r>
-        <w:t>Loot</w:t>
-      </w:r>
-      <w:proofErr w:type="spellEnd"/>
-      <w:r>
-        <w:t xml:space="preserve">-instansen til et annet godkjent punkt (ikke oppå slangen eller utenfor </w:t>
-      </w:r>
-      <w:proofErr w:type="spellStart"/>
-      <w:r>
-        <w:t>spillvinduet</w:t>
-      </w:r>
-      <w:proofErr w:type="spellEnd"/>
-      <w:r>
-        <w:t>).</w:t>
+        <w:t>Vi har fulgt konvensjoner for metodenavn, som alle indikerer hva metoden returnerer, eller gjør hvis void. Et eksempel er Loot.MoveLootToRandomAcceptablePosition() : void som flytter Loot-instansen til et annet godkjent punkt (ikke oppå slangen eller utenfor spillvinduet).</w:t>
       </w:r>
     </w:p>
     <w:p>
@@ -3697,400 +3408,315 @@
         <w:jc w:val="both"/>
       </w:pPr>
       <w:r>
-        <w:t xml:space="preserve">Vi har fulgt konvensjoner for variabelnavn (både </w:t>
-      </w:r>
-      <w:proofErr w:type="spellStart"/>
-      <w:r>
-        <w:t>fields</w:t>
-      </w:r>
-      <w:proofErr w:type="spellEnd"/>
+        <w:t>Vi har fulgt konvensjoner for variabelnavn (både fields, properties, og lokale variabler inne i metodescope), som alle indikerer hvilken verdi variabelen representerer. Eksempler er SnakeGame.Paused : Boolean, som representerer hvorvidt spillet er pauset, og DrawableGameObject.Position : Point, som representerer posisjonen til objektet.</w:t>
+      </w:r>
+    </w:p>
+    <w:p>
+      <w:pPr>
+        <w:pStyle w:val="Overskrift3"/>
+      </w:pPr>
+      <w:bookmarkStart w:id="9" w:name="_Toc340438786"/>
+      <w:r>
+        <w:t>Objektorientering</w:t>
+      </w:r>
+      <w:bookmarkEnd w:id="9"/>
+    </w:p>
+    <w:p>
+      <w:pPr>
+        <w:jc w:val="both"/>
+      </w:pPr>
+      <w:r>
+        <w:t xml:space="preserve">Vi </w:t>
+      </w:r>
+      <w:r>
+        <w:t>er klare over</w:t>
+      </w:r>
+      <w:r>
+        <w:t xml:space="preserve"> at </w:t>
+      </w:r>
+      <w:r>
+        <w:t>løsningen vår</w:t>
+      </w:r>
+      <w:r>
+        <w:t xml:space="preserve"> er en ekstrem overdrivelse for dette lille prosjektet, men vi har løst oppgaven på denne måten for å vise kompetanse da dette er i skolesammenheng, og ikke til fulle vil reflektere en «reell» situasjon i bedrift.</w:t>
+      </w:r>
+    </w:p>
+    <w:p>
+      <w:pPr>
+        <w:jc w:val="both"/>
+      </w:pPr>
+      <w:r>
+        <w:t>Vi har valgt å</w:t>
+      </w:r>
+      <w:r>
+        <w:t xml:space="preserve"> gå </w:t>
+      </w:r>
+      <w:r>
+        <w:t xml:space="preserve">relativt </w:t>
+      </w:r>
+      <w:r>
+        <w:t xml:space="preserve">langt </w:t>
+      </w:r>
+      <w:r>
+        <w:t xml:space="preserve">bort fra den opprinnelige arkitekturen vi </w:t>
+      </w:r>
+      <w:r>
+        <w:t>modellerte i UML-diagrammet fra oppgave 1</w:t>
+      </w:r>
+      <w:r>
+        <w:t>, dette i stor grad fordi vi har måttet benytte nødløsninger grunnet omstendigheter beskrevet under «Problemer som har oppstått»</w:t>
+      </w:r>
+      <w:r>
+        <w:t xml:space="preserve"> nederst i dokumentet.</w:t>
+      </w:r>
+      <w:r>
+        <w:t xml:space="preserve"> Dette er også grunnen til at vi ikke kan dokumentere alle valg som velreflekterte og gjennomtenkte, da mye har skjedd «on-the-fly», noe vi </w:t>
+      </w:r>
+      <w:r>
+        <w:t>selvsagt må ta på egen kappe.</w:t>
+      </w:r>
+      <w:r>
+        <w:t xml:space="preserve"> Vi synes likevel at valgene vi har tatt har vært gode,</w:t>
+      </w:r>
+      <w:r>
+        <w:t xml:space="preserve"> og den grunnleggende arkitekturen fra den opprinnelige planen består, selv om vi har gått bort fra en ren MVC-implementasjon. Vi</w:t>
+      </w:r>
+      <w:bookmarkStart w:id="10" w:name="_GoBack"/>
+      <w:bookmarkEnd w:id="10"/>
+      <w:r>
+        <w:t xml:space="preserve"> vil benytte deler av den muntlige presentasjonen til å presentere eventuelle forbedringer vi ville gjort, og håper på forståelse her.</w:t>
+      </w:r>
+    </w:p>
+    <w:p>
+      <w:pPr>
+        <w:jc w:val="both"/>
+      </w:pPr>
+      <w:r>
+        <w:t xml:space="preserve">Vi har valgt å </w:t>
+      </w:r>
+      <w:r>
+        <w:t>benyt</w:t>
+      </w:r>
+      <w:r>
+        <w:t>te en MVC-inspirert arkitektur</w:t>
+      </w:r>
+      <w:r>
+        <w:t xml:space="preserve"> </w:t>
+      </w:r>
+      <w:r>
+        <w:t xml:space="preserve">for programmet, der vi har én klasse </w:t>
+      </w:r>
+      <w:r>
+        <w:t>kun</w:t>
+      </w:r>
+      <w:r>
+        <w:t xml:space="preserve"> tar seg av tegning og én som tar seg av inputhåndtering</w:t>
+      </w:r>
+      <w:r>
+        <w:t xml:space="preserve"> (View)</w:t>
+      </w:r>
+      <w:r>
+        <w:t>. Vi lar</w:t>
+      </w:r>
+      <w:r>
+        <w:t xml:space="preserve"> SnakeGame ta seg av oppdateringer</w:t>
+      </w:r>
+      <w:r>
+        <w:t xml:space="preserve"> av</w:t>
+      </w:r>
+      <w:r>
+        <w:t xml:space="preserve"> Snake-</w:t>
+      </w:r>
+      <w:r>
+        <w:t xml:space="preserve">objektets </w:t>
+      </w:r>
+      <w:r>
+        <w:t xml:space="preserve">posisjon </w:t>
+      </w:r>
+      <w:r>
+        <w:t xml:space="preserve">og å </w:t>
+      </w:r>
+      <w:r>
+        <w:t xml:space="preserve">lytte </w:t>
+      </w:r>
+      <w:r>
+        <w:t xml:space="preserve">etter kollisjon </w:t>
+      </w:r>
+      <w:r>
+        <w:t>mellom Snake-</w:t>
+      </w:r>
+      <w:r>
+        <w:t xml:space="preserve">hodet </w:t>
+      </w:r>
+      <w:r>
+        <w:t xml:space="preserve">og spillets </w:t>
+      </w:r>
+      <w:r>
+        <w:t>ytterkanter</w:t>
+      </w:r>
+      <w:r>
+        <w:t xml:space="preserve"> og slangens egne kroppsdeler </w:t>
+      </w:r>
+      <w:r>
+        <w:t xml:space="preserve">(selv om metoden for </w:t>
+      </w:r>
+      <w:r>
+        <w:t xml:space="preserve">oppdatering </w:t>
+      </w:r>
+      <w:r>
+        <w:t>ligger i Snake-klassen)</w:t>
+      </w:r>
+      <w:r>
+        <w:t xml:space="preserve">. </w:t>
+      </w:r>
+      <w:r>
+        <w:t xml:space="preserve">SnakeGame </w:t>
+      </w:r>
+      <w:r>
+        <w:t xml:space="preserve">lytter </w:t>
+      </w:r>
+      <w:r>
+        <w:t xml:space="preserve">også </w:t>
+      </w:r>
+      <w:r>
+        <w:t>etter</w:t>
+      </w:r>
+      <w:r>
+        <w:t xml:space="preserve"> kollisjon mellom slangens hode og Loot-</w:t>
+      </w:r>
+      <w:r>
+        <w:t>instansen</w:t>
+      </w:r>
       <w:r>
         <w:t xml:space="preserve">, </w:t>
       </w:r>
-      <w:proofErr w:type="spellStart"/>
-      <w:r>
-        <w:t>properties</w:t>
-      </w:r>
-      <w:proofErr w:type="spellEnd"/>
-      <w:r>
-        <w:t xml:space="preserve">, og lokale variabler inne i </w:t>
-      </w:r>
-      <w:proofErr w:type="spellStart"/>
-      <w:r>
-        <w:t>metodescope</w:t>
-      </w:r>
-      <w:proofErr w:type="spellEnd"/>
-      <w:r>
-        <w:t xml:space="preserve">), som alle indikerer hvilken verdi variabelen representerer. Eksempler er </w:t>
-      </w:r>
-      <w:proofErr w:type="spellStart"/>
-      <w:r>
-        <w:t>SnakeGame</w:t>
-      </w:r>
-      <w:proofErr w:type="gramStart"/>
-      <w:r>
-        <w:t>.Paused</w:t>
-      </w:r>
-      <w:proofErr w:type="spellEnd"/>
-      <w:proofErr w:type="gramEnd"/>
-      <w:r>
-        <w:t xml:space="preserve"> : </w:t>
-      </w:r>
-      <w:proofErr w:type="spellStart"/>
-      <w:r>
-        <w:t>Boolean</w:t>
-      </w:r>
-      <w:proofErr w:type="spellEnd"/>
-      <w:r>
-        <w:t xml:space="preserve">, som representerer hvorvidt spillet er </w:t>
-      </w:r>
-      <w:proofErr w:type="spellStart"/>
-      <w:r>
-        <w:t>pauset</w:t>
-      </w:r>
-      <w:proofErr w:type="spellEnd"/>
-      <w:r>
-        <w:t xml:space="preserve">, og </w:t>
-      </w:r>
-      <w:proofErr w:type="spellStart"/>
-      <w:r>
-        <w:t>DrawableGameObject.Position</w:t>
-      </w:r>
-      <w:proofErr w:type="spellEnd"/>
-      <w:r>
-        <w:t xml:space="preserve"> : Point, som representerer posisjonen til objektet.</w:t>
-      </w:r>
-    </w:p>
-    <w:p>
-      <w:pPr>
-        <w:pStyle w:val="Overskrift3"/>
-      </w:pPr>
-      <w:bookmarkStart w:id="10" w:name="_Toc340438786"/>
-      <w:r>
-        <w:t>Objektorientering</w:t>
-      </w:r>
-      <w:bookmarkEnd w:id="10"/>
+      <w:r>
+        <w:t xml:space="preserve">og oppdaterer eventuelt </w:t>
+      </w:r>
+      <w:r>
+        <w:t>Loots posisjon</w:t>
+      </w:r>
+      <w:r>
+        <w:t>.</w:t>
+      </w:r>
     </w:p>
     <w:p>
       <w:pPr>
         <w:jc w:val="both"/>
       </w:pPr>
       <w:r>
-        <w:t xml:space="preserve">Vi </w:t>
-      </w:r>
-      <w:r>
-        <w:t>er klare over</w:t>
-      </w:r>
-      <w:r>
-        <w:t xml:space="preserve"> at </w:t>
-      </w:r>
-      <w:r>
-        <w:t>løsningen vår</w:t>
-      </w:r>
-      <w:r>
-        <w:t xml:space="preserve"> er en ekstrem overdrivelse for dette lille prosjektet, men vi har løst oppgaven på denne måten for å vise kompetanse da dette er i skolesammenheng, og ikke til fulle vil reflektere en «reell» situasjon i bedrift.</w:t>
-      </w:r>
-    </w:p>
-    <w:p>
-      <w:pPr>
-        <w:jc w:val="both"/>
-      </w:pPr>
-      <w:r>
-        <w:t>Vi har valgt å</w:t>
-      </w:r>
-      <w:r>
-        <w:t xml:space="preserve"> benyt</w:t>
-      </w:r>
-      <w:r>
-        <w:t>te en MVC-inspirert arkitektur</w:t>
+        <w:t xml:space="preserve">Vi har gjort </w:t>
+      </w:r>
+      <w:r>
+        <w:t xml:space="preserve">programmet </w:t>
+      </w:r>
+      <w:r>
+        <w:t xml:space="preserve">enkelt utvidbart til andre plattformer og/eller </w:t>
+      </w:r>
+      <w:r>
+        <w:t>visninger</w:t>
+      </w:r>
+      <w:r>
+        <w:t xml:space="preserve"> på samme plattform</w:t>
+      </w:r>
+      <w:r>
+        <w:t xml:space="preserve"> gjennom å </w:t>
+      </w:r>
+      <w:r>
+        <w:t>benytte</w:t>
+      </w:r>
+      <w:r>
+        <w:t xml:space="preserve"> konsolluavhengige </w:t>
+      </w:r>
+      <w:r>
+        <w:t xml:space="preserve">(abstrakte) </w:t>
+      </w:r>
+      <w:r>
+        <w:t>klasse</w:t>
+      </w:r>
+      <w:r>
+        <w:t>r</w:t>
       </w:r>
       <w:r>
         <w:t xml:space="preserve"> </w:t>
       </w:r>
       <w:r>
-        <w:t xml:space="preserve">for programmet, der vi har én klasse </w:t>
-      </w:r>
-      <w:r>
-        <w:t>kun</w:t>
-      </w:r>
-      <w:r>
-        <w:t xml:space="preserve"> tar seg av tegning og én som tar seg av inputhåndtering</w:t>
-      </w:r>
-      <w:r>
-        <w:t xml:space="preserve"> (</w:t>
-      </w:r>
-      <w:proofErr w:type="spellStart"/>
-      <w:r>
-        <w:t>View</w:t>
-      </w:r>
-      <w:proofErr w:type="spellEnd"/>
-      <w:r>
-        <w:t>)</w:t>
-      </w:r>
-      <w:r>
-        <w:t>. Vi lar</w:t>
+        <w:t>(View, ConsoleSnakeGame)</w:t>
+      </w:r>
+      <w:r>
+        <w:t xml:space="preserve"> og metode (InputHandler.</w:t>
+      </w:r>
+      <w:r>
+        <w:t>Input</w:t>
+      </w:r>
+      <w:r>
+        <w:t>()</w:t>
       </w:r>
       <w:r>
         <w:t xml:space="preserve"> </w:t>
       </w:r>
-      <w:proofErr w:type="spellStart"/>
-      <w:r>
-        <w:t>SnakeGame</w:t>
-      </w:r>
-      <w:proofErr w:type="spellEnd"/>
-      <w:r>
-        <w:t xml:space="preserve"> ta seg av oppdateringer</w:t>
-      </w:r>
-      <w:r>
-        <w:t xml:space="preserve"> av</w:t>
-      </w:r>
-      <w:r>
-        <w:t xml:space="preserve"> Snake-</w:t>
-      </w:r>
-      <w:r>
-        <w:t xml:space="preserve">objektets </w:t>
-      </w:r>
-      <w:r>
-        <w:t xml:space="preserve">posisjon </w:t>
-      </w:r>
-      <w:r>
-        <w:t xml:space="preserve">og å </w:t>
-      </w:r>
-      <w:r>
-        <w:t xml:space="preserve">lytte </w:t>
-      </w:r>
-      <w:r>
-        <w:t xml:space="preserve">etter kollisjon </w:t>
-      </w:r>
-      <w:r>
-        <w:t>mellom Snake-</w:t>
-      </w:r>
-      <w:r>
-        <w:t xml:space="preserve">hodet </w:t>
-      </w:r>
-      <w:r>
-        <w:t xml:space="preserve">og spillets </w:t>
-      </w:r>
-      <w:r>
-        <w:t>ytterkanter</w:t>
-      </w:r>
-      <w:r>
-        <w:t xml:space="preserve"> og slangens egne kroppsdeler </w:t>
-      </w:r>
-      <w:r>
-        <w:t xml:space="preserve">(selv om metoden for </w:t>
-      </w:r>
-      <w:r>
-        <w:t xml:space="preserve">oppdatering </w:t>
-      </w:r>
-      <w:r>
-        <w:t>ligger i Snake-klassen)</w:t>
-      </w:r>
-      <w:r>
-        <w:t xml:space="preserve">. </w:t>
-      </w:r>
-      <w:proofErr w:type="spellStart"/>
-      <w:r>
-        <w:t>SnakeGame</w:t>
-      </w:r>
-      <w:proofErr w:type="spellEnd"/>
+      <w:r>
+        <w:t>:</w:t>
+      </w:r>
       <w:r>
         <w:t xml:space="preserve"> </w:t>
       </w:r>
       <w:r>
-        <w:t xml:space="preserve">lytter </w:t>
-      </w:r>
-      <w:r>
-        <w:t xml:space="preserve">også </w:t>
-      </w:r>
-      <w:r>
-        <w:t>etter</w:t>
-      </w:r>
-      <w:r>
-        <w:t xml:space="preserve"> kollisjon mellom slangens hode og </w:t>
-      </w:r>
-      <w:proofErr w:type="spellStart"/>
-      <w:r>
-        <w:t>Loot</w:t>
-      </w:r>
-      <w:proofErr w:type="spellEnd"/>
-      <w:r>
-        <w:t>-</w:t>
-      </w:r>
-      <w:r>
-        <w:t>instansen</w:t>
-      </w:r>
-      <w:r>
-        <w:t xml:space="preserve">, </w:t>
-      </w:r>
-      <w:r>
-        <w:t xml:space="preserve">og oppdaterer eventuelt </w:t>
-      </w:r>
-      <w:proofErr w:type="spellStart"/>
-      <w:r>
-        <w:t>Loots</w:t>
-      </w:r>
-      <w:proofErr w:type="spellEnd"/>
-      <w:r>
-        <w:t xml:space="preserve"> posisjon</w:t>
-      </w:r>
-      <w:r>
-        <w:t>.</w:t>
-      </w:r>
-    </w:p>
-    <w:p>
-      <w:pPr>
-        <w:jc w:val="both"/>
-      </w:pPr>
-      <w:r>
-        <w:t xml:space="preserve">Vi har gjort </w:t>
-      </w:r>
-      <w:r>
-        <w:t xml:space="preserve">programmet </w:t>
-      </w:r>
-      <w:r>
-        <w:t xml:space="preserve">enkelt utvidbart til andre plattformer og/eller </w:t>
-      </w:r>
-      <w:r>
-        <w:t>visninger</w:t>
-      </w:r>
-      <w:r>
-        <w:t xml:space="preserve"> på samme plattform</w:t>
-      </w:r>
-      <w:r>
-        <w:t xml:space="preserve"> gjennom å </w:t>
-      </w:r>
-      <w:r>
-        <w:t>benytte</w:t>
-      </w:r>
-      <w:r>
-        <w:t xml:space="preserve"> konsolluavhengige </w:t>
-      </w:r>
-      <w:r>
-        <w:t xml:space="preserve">(abstrakte) </w:t>
-      </w:r>
-      <w:r>
-        <w:t>klasse</w:t>
-      </w:r>
-      <w:r>
-        <w:t>r</w:t>
+        <w:t>void)</w:t>
+      </w:r>
+      <w:r>
+        <w:t>,</w:t>
+      </w:r>
+      <w:r>
+        <w:t xml:space="preserve"> som tar i mot </w:t>
+      </w:r>
+      <w:r>
+        <w:t>og prosesserer</w:t>
+      </w:r>
+      <w:r>
+        <w:t xml:space="preserve"> data</w:t>
       </w:r>
       <w:r>
         <w:t xml:space="preserve"> </w:t>
       </w:r>
       <w:r>
-        <w:t>(</w:t>
-      </w:r>
-      <w:proofErr w:type="spellStart"/>
-      <w:r>
-        <w:t>View</w:t>
-      </w:r>
-      <w:proofErr w:type="spellEnd"/>
-      <w:r>
-        <w:t xml:space="preserve">, </w:t>
-      </w:r>
-      <w:proofErr w:type="spellStart"/>
-      <w:r>
-        <w:t>ConsoleSnakeGame</w:t>
-      </w:r>
-      <w:proofErr w:type="spellEnd"/>
-      <w:r>
-        <w:t>)</w:t>
-      </w:r>
-      <w:r>
-        <w:t xml:space="preserve"> og metode (</w:t>
-      </w:r>
-      <w:proofErr w:type="spellStart"/>
-      <w:r>
-        <w:t>InputHandler</w:t>
-      </w:r>
-      <w:proofErr w:type="gramStart"/>
-      <w:r>
-        <w:t>.</w:t>
-      </w:r>
-      <w:r>
-        <w:t>Input</w:t>
-      </w:r>
-      <w:proofErr w:type="spellEnd"/>
-      <w:proofErr w:type="gramEnd"/>
-      <w:r>
-        <w:t>()</w:t>
+        <w:t xml:space="preserve">fra </w:t>
+      </w:r>
+      <w:r>
+        <w:t>og/</w:t>
+      </w:r>
+      <w:r>
+        <w:t xml:space="preserve">eller sender </w:t>
+      </w:r>
+      <w:r>
+        <w:t>instruksjoner til de konsollspesifikke klassene.</w:t>
+      </w:r>
+      <w:r>
+        <w:t xml:space="preserve"> På denne måten er </w:t>
+      </w:r>
+      <w:r>
+        <w:t xml:space="preserve">«alt» </w:t>
+      </w:r>
+      <w:r>
+        <w:t>en trenger å gjøre for å utvide</w:t>
+      </w:r>
+      <w:r>
+        <w:t xml:space="preserve"> programmet til andre konsoller </w:t>
+      </w:r>
+      <w:r>
+        <w:t xml:space="preserve">å skrive én </w:t>
+      </w:r>
+      <w:r>
+        <w:t>konsollspesifikk klasse</w:t>
       </w:r>
       <w:r>
         <w:t xml:space="preserve"> </w:t>
       </w:r>
       <w:r>
-        <w:t>:</w:t>
-      </w:r>
-      <w:r>
-        <w:t xml:space="preserve"> </w:t>
-      </w:r>
-      <w:proofErr w:type="spellStart"/>
-      <w:r>
-        <w:t>void</w:t>
-      </w:r>
-      <w:proofErr w:type="spellEnd"/>
-      <w:r>
-        <w:t>)</w:t>
-      </w:r>
-      <w:r>
-        <w:t>,</w:t>
-      </w:r>
-      <w:r>
-        <w:t xml:space="preserve"> som tar i mot </w:t>
-      </w:r>
-      <w:r>
-        <w:t>og prosesserer</w:t>
-      </w:r>
-      <w:r>
-        <w:t xml:space="preserve"> data</w:t>
-      </w:r>
-      <w:r>
-        <w:t xml:space="preserve"> </w:t>
-      </w:r>
-      <w:r>
-        <w:t xml:space="preserve">fra </w:t>
-      </w:r>
-      <w:r>
-        <w:t>og/</w:t>
-      </w:r>
-      <w:r>
-        <w:t xml:space="preserve">eller sender </w:t>
-      </w:r>
-      <w:r>
-        <w:t>instruksjoner til de konsollspesifikke klassene.</w:t>
-      </w:r>
-      <w:r>
-        <w:t xml:space="preserve"> På denne måten er </w:t>
-      </w:r>
-      <w:r>
-        <w:t xml:space="preserve">«alt» </w:t>
-      </w:r>
-      <w:r>
-        <w:t>en trenger å gjøre for å utvide</w:t>
-      </w:r>
-      <w:r>
-        <w:t xml:space="preserve"> programmet til andre konsoller </w:t>
-      </w:r>
-      <w:r>
-        <w:t xml:space="preserve">å skrive én </w:t>
-      </w:r>
-      <w:r>
-        <w:t>konsollspesifikk klasse</w:t>
-      </w:r>
-      <w:r>
-        <w:t xml:space="preserve"> </w:t>
-      </w:r>
-      <w:r>
         <w:t xml:space="preserve">for </w:t>
       </w:r>
-      <w:proofErr w:type="spellStart"/>
-      <w:r>
-        <w:t>initialisering</w:t>
-      </w:r>
-      <w:proofErr w:type="spellEnd"/>
-      <w:r>
-        <w:t xml:space="preserve"> av spillet,</w:t>
+      <w:r>
+        <w:t>initialisering av spillet,</w:t>
       </w:r>
       <w:r>
         <w:t xml:space="preserve"> én for</w:t>
@@ -4141,18 +3767,10 @@
         <w:t xml:space="preserve"> klassene som benytter egenskaper eller metoder </w:t>
       </w:r>
       <w:r>
-        <w:t xml:space="preserve">i klassene som tar seg av </w:t>
-      </w:r>
-      <w:proofErr w:type="spellStart"/>
-      <w:r>
-        <w:t>initialis</w:t>
-      </w:r>
-      <w:r>
-        <w:t>ering</w:t>
-      </w:r>
-      <w:proofErr w:type="spellEnd"/>
-      <w:r>
-        <w:t xml:space="preserve">, </w:t>
+        <w:t>i klassene som tar seg av initialis</w:t>
+      </w:r>
+      <w:r>
+        <w:t xml:space="preserve">ering, </w:t>
       </w:r>
       <w:r>
         <w:t xml:space="preserve">tegning, </w:t>
@@ -4181,59 +3799,19 @@
         <w:t xml:space="preserve">designmønstre </w:t>
       </w:r>
       <w:r>
-        <w:t>for å gi andre som skal jobbe videre med koden «</w:t>
-      </w:r>
-      <w:proofErr w:type="spellStart"/>
-      <w:r>
-        <w:t>least</w:t>
-      </w:r>
-      <w:proofErr w:type="spellEnd"/>
+        <w:t xml:space="preserve">for å gi andre som skal jobbe videre med koden «least privilege»: Snake </w:t>
+      </w:r>
+      <w:r>
+        <w:t>og Loot er begge Singletons;</w:t>
+      </w:r>
+      <w:r>
+        <w:t xml:space="preserve"> og</w:t>
+      </w:r>
       <w:r>
         <w:t xml:space="preserve"> </w:t>
       </w:r>
-      <w:proofErr w:type="spellStart"/>
-      <w:r>
-        <w:t>privilege</w:t>
-      </w:r>
-      <w:proofErr w:type="spellEnd"/>
-      <w:r>
-        <w:t xml:space="preserve">»: Snake </w:t>
-      </w:r>
-      <w:r>
-        <w:t xml:space="preserve">og </w:t>
-      </w:r>
-      <w:proofErr w:type="spellStart"/>
-      <w:r>
-        <w:t>Loot</w:t>
-      </w:r>
-      <w:proofErr w:type="spellEnd"/>
-      <w:r>
-        <w:t xml:space="preserve"> er begge Singletons;</w:t>
-      </w:r>
-      <w:r>
-        <w:t xml:space="preserve"> og</w:t>
-      </w:r>
-      <w:r>
-        <w:t xml:space="preserve"> </w:t>
-      </w:r>
-      <w:r>
-        <w:t xml:space="preserve">vi har benyttet </w:t>
-      </w:r>
-      <w:proofErr w:type="spellStart"/>
-      <w:r>
-        <w:t>access</w:t>
-      </w:r>
-      <w:proofErr w:type="spellEnd"/>
-      <w:r>
-        <w:t xml:space="preserve"> </w:t>
-      </w:r>
-      <w:proofErr w:type="spellStart"/>
-      <w:r>
-        <w:t>modifiers</w:t>
-      </w:r>
-      <w:proofErr w:type="spellEnd"/>
-      <w:r>
-        <w:t xml:space="preserve"> for å gjøre all kode utilgjengelig der det ikke er helt nødvendig</w:t>
+      <w:r>
+        <w:t>vi har benyttet access modifiers for å gjøre all kode utilgjengelig der det ikke er helt nødvendig</w:t>
       </w:r>
       <w:r>
         <w:t xml:space="preserve"> å få tak i den.</w:t>
@@ -4245,15 +3823,11 @@
         <w:t xml:space="preserve"> der det ikke har</w:t>
       </w:r>
       <w:r>
-        <w:t xml:space="preserve"> hatt noen nytte, for </w:t>
-      </w:r>
-      <w:proofErr w:type="gramStart"/>
-      <w:r>
-        <w:t>å</w:t>
-      </w:r>
-      <w:proofErr w:type="gramEnd"/>
-      <w:r>
-        <w:t xml:space="preserve"> i hvert fall forsøke å tvinge de som eventuelt skal jobbe videre med</w:t>
+        <w:t xml:space="preserve"> hatt noen nytte, </w:t>
+      </w:r>
+      <w:r>
+        <w:lastRenderedPageBreak/>
+        <w:t>for å i hvert fall forsøke å tvinge de som eventuelt skal jobbe videre med</w:t>
       </w:r>
       <w:r>
         <w:t xml:space="preserve"> koden til å behold</w:t>
@@ -4287,13 +3861,8 @@
       <w:r>
         <w:t xml:space="preserve">benyttet designprinsippene </w:t>
       </w:r>
-      <w:proofErr w:type="spellStart"/>
-      <w:r>
-        <w:t>Creator</w:t>
-      </w:r>
-      <w:proofErr w:type="spellEnd"/>
-      <w:r>
-        <w:t xml:space="preserve"> for å la riktige klasser oppre</w:t>
+      <w:r>
+        <w:t>Creator for å la riktige klasser oppre</w:t>
       </w:r>
       <w:r>
         <w:t>tte inst</w:t>
@@ -4305,34 +3874,10 @@
         <w:t xml:space="preserve"> og </w:t>
       </w:r>
       <w:r>
-        <w:t xml:space="preserve">High </w:t>
-      </w:r>
-      <w:proofErr w:type="spellStart"/>
-      <w:r>
-        <w:t>Cohesion</w:t>
-      </w:r>
-      <w:proofErr w:type="spellEnd"/>
-      <w:r>
-        <w:t xml:space="preserve"> </w:t>
-      </w:r>
-      <w:r>
-        <w:t xml:space="preserve">for å oppnå </w:t>
-      </w:r>
-      <w:proofErr w:type="spellStart"/>
-      <w:r>
-        <w:t>Low</w:t>
-      </w:r>
-      <w:proofErr w:type="spellEnd"/>
-      <w:r>
-        <w:t xml:space="preserve"> </w:t>
-      </w:r>
-      <w:proofErr w:type="spellStart"/>
-      <w:r>
-        <w:t>Coupling</w:t>
-      </w:r>
-      <w:proofErr w:type="spellEnd"/>
-      <w:r>
-        <w:t xml:space="preserve">. </w:t>
+        <w:t xml:space="preserve">High Cohesion </w:t>
+      </w:r>
+      <w:r>
+        <w:t xml:space="preserve">for å oppnå Low Coupling. </w:t>
       </w:r>
       <w:r>
         <w:t xml:space="preserve">Vi har også i stor grad </w:t>
@@ -4362,23 +3907,7 @@
         <w:t xml:space="preserve">som benyttes i andre entiteter kan trygt byttes ut med mer spesialiserte objekter som arver fra objektet som benyttes i </w:t>
       </w:r>
       <w:r>
-        <w:t xml:space="preserve">utgangspunktet gjennom </w:t>
-      </w:r>
-      <w:proofErr w:type="gramStart"/>
-      <w:r>
-        <w:t>å</w:t>
-      </w:r>
-      <w:proofErr w:type="gramEnd"/>
-      <w:r>
-        <w:t xml:space="preserve"> utelukkende la arvende objekter utvide «</w:t>
-      </w:r>
-      <w:proofErr w:type="spellStart"/>
-      <w:r>
-        <w:t>parent</w:t>
-      </w:r>
-      <w:proofErr w:type="spellEnd"/>
-      <w:r>
-        <w:t>»</w:t>
+        <w:t>utgangspunktet gjennom å utelukkende la arvende objekter utvide «parent»</w:t>
       </w:r>
       <w:r>
         <w:t xml:space="preserve">-objektet; </w:t>
@@ -4390,41 +3919,13 @@
         <w:t xml:space="preserve">abstraksjon </w:t>
       </w:r>
       <w:r>
-        <w:t xml:space="preserve">heller </w:t>
-      </w:r>
-      <w:r>
-        <w:lastRenderedPageBreak/>
-        <w:t>enn konkretisering</w:t>
+        <w:t>heller enn konkretisering</w:t>
       </w:r>
       <w:r>
         <w:t>, som beskrevet over.</w:t>
       </w:r>
       <w:r>
-        <w:t xml:space="preserve"> Vi har, fordi vi ikke har implementert noen </w:t>
-      </w:r>
-      <w:proofErr w:type="spellStart"/>
-      <w:r>
-        <w:t>interfaces</w:t>
-      </w:r>
-      <w:proofErr w:type="spellEnd"/>
-      <w:r>
-        <w:t xml:space="preserve">, ikke benyttet oss av «Interface </w:t>
-      </w:r>
-      <w:proofErr w:type="spellStart"/>
-      <w:r>
-        <w:t>segregation</w:t>
-      </w:r>
-      <w:proofErr w:type="spellEnd"/>
-      <w:r>
-        <w:t xml:space="preserve"> </w:t>
-      </w:r>
-      <w:proofErr w:type="spellStart"/>
-      <w:r>
-        <w:t>principle</w:t>
-      </w:r>
-      <w:proofErr w:type="spellEnd"/>
-      <w:r>
-        <w:t>»</w:t>
+        <w:t xml:space="preserve"> Vi har, fordi vi ikke har implementert noen interfaces, ikke benyttet oss av «Interface segregation principle»</w:t>
       </w:r>
       <w:r>
         <w:t xml:space="preserve"> i SOLID</w:t>
@@ -4448,71 +3949,7 @@
         <w:jc w:val="both"/>
       </w:pPr>
       <w:r>
-        <w:t xml:space="preserve">Alle de konsollspesifikke klassene arver (naturlig nok) fra de konsolluavhengige. I tillegg til denne arven, har vi generalisert alle objekter som skal tegnes i den abstrakte klassen </w:t>
-      </w:r>
-      <w:proofErr w:type="spellStart"/>
-      <w:r>
-        <w:t>DrawableGameObject</w:t>
-      </w:r>
-      <w:proofErr w:type="spellEnd"/>
-      <w:r>
-        <w:t xml:space="preserve">, som holder alle felles egenskaper for </w:t>
-      </w:r>
-      <w:proofErr w:type="spellStart"/>
-      <w:r>
-        <w:t>SnakeHead</w:t>
-      </w:r>
-      <w:proofErr w:type="spellEnd"/>
-      <w:r>
-        <w:t xml:space="preserve">, </w:t>
-      </w:r>
-      <w:proofErr w:type="spellStart"/>
-      <w:r>
-        <w:t>SnakeBody</w:t>
-      </w:r>
-      <w:proofErr w:type="spellEnd"/>
-      <w:r>
-        <w:t xml:space="preserve">, </w:t>
-      </w:r>
-      <w:proofErr w:type="spellStart"/>
-      <w:r>
-        <w:t>Loot</w:t>
-      </w:r>
-      <w:proofErr w:type="spellEnd"/>
-      <w:r>
-        <w:t xml:space="preserve">, og den Console-spesifikke klassen </w:t>
-      </w:r>
-      <w:proofErr w:type="spellStart"/>
-      <w:r>
-        <w:t>ConsoleBlank</w:t>
-      </w:r>
-      <w:proofErr w:type="spellEnd"/>
-      <w:r>
-        <w:t xml:space="preserve"> (som i konsollen overskriver det bakerste tegnet – dette er ikke et problem en vil møte på i andre omgivelser). Dette gjør at vi kan benytte designmønsteret polymorfisme i Snake-klassen: slangen består av en liste med </w:t>
-      </w:r>
-      <w:proofErr w:type="spellStart"/>
-      <w:r>
-        <w:t>DrawableGameObjects</w:t>
-      </w:r>
-      <w:proofErr w:type="spellEnd"/>
-      <w:r>
-        <w:t xml:space="preserve">, som i praksis er </w:t>
-      </w:r>
-      <w:proofErr w:type="spellStart"/>
-      <w:r>
-        <w:t>SnakeHead</w:t>
-      </w:r>
-      <w:proofErr w:type="spellEnd"/>
-      <w:r>
-        <w:t xml:space="preserve"> og </w:t>
-      </w:r>
-      <w:proofErr w:type="spellStart"/>
-      <w:r>
-        <w:t>SnakeBody</w:t>
-      </w:r>
-      <w:proofErr w:type="spellEnd"/>
-      <w:r>
-        <w:t xml:space="preserve"> med hver sin posisjon, tekstur, og farge.</w:t>
+        <w:t>Alle de konsollspesifikke klassene arver (naturlig nok) fra de konsolluavhengige. I tillegg til denne arven, har vi generalisert alle objekter som skal tegnes i den abstrakte klassen DrawableGameObject, som holder alle felles egenskaper for SnakeHead, SnakeBody, Loot, og den Console-spesifikke klassen ConsoleBlank (som i konsollen overskriver det bakerste tegnet – dette er ikke et problem en vil møte på i andre omgivelser). Dette gjør at vi kan benytte designmønsteret polymorfisme i Snake-klassen: slangen består av en liste med DrawableGameObjects, som i praksis er SnakeHead og SnakeBody med hver sin posisjon, tekstur, og farge.</w:t>
       </w:r>
     </w:p>
     <w:p>
@@ -4527,29 +3964,13 @@
         <w:t>e</w:t>
       </w:r>
       <w:r>
-        <w:t xml:space="preserve"> «</w:t>
-      </w:r>
-      <w:proofErr w:type="spellStart"/>
-      <w:r>
-        <w:t>bugs</w:t>
-      </w:r>
-      <w:proofErr w:type="spellEnd"/>
-      <w:r>
-        <w:t>»</w:t>
+        <w:t xml:space="preserve"> «bugs»</w:t>
       </w:r>
       <w:bookmarkEnd w:id="12"/>
     </w:p>
     <w:p>
       <w:r>
-        <w:t xml:space="preserve">Vi har ikke funnet noen </w:t>
-      </w:r>
-      <w:proofErr w:type="spellStart"/>
-      <w:r>
-        <w:t>bugs</w:t>
-      </w:r>
-      <w:proofErr w:type="spellEnd"/>
-      <w:r>
-        <w:t xml:space="preserve"> </w:t>
+        <w:t xml:space="preserve">Vi har ikke funnet noen bugs </w:t>
       </w:r>
       <w:r>
         <w:t xml:space="preserve">eller feil </w:t>
@@ -4601,21 +4022,8 @@
         <w:t xml:space="preserve"> </w:t>
       </w:r>
       <w:r>
-        <w:t xml:space="preserve">2: </w:t>
-      </w:r>
-      <w:proofErr w:type="spellStart"/>
-      <w:r>
-        <w:t>Cookie</w:t>
-      </w:r>
-      <w:proofErr w:type="spellEnd"/>
-      <w:r>
-        <w:t xml:space="preserve"> </w:t>
-      </w:r>
-      <w:proofErr w:type="spellStart"/>
-      <w:r>
-        <w:t>Bakery</w:t>
-      </w:r>
-      <w:proofErr w:type="spellEnd"/>
+        <w:t>2: Cookie Bakery</w:t>
+      </w:r>
     </w:p>
     <w:p>
       <w:pPr>
@@ -4691,15 +4099,7 @@
         <w:jc w:val="center"/>
       </w:pPr>
       <w:r>
-        <w:t xml:space="preserve">Figur 1: </w:t>
-      </w:r>
-      <w:proofErr w:type="spellStart"/>
-      <w:r>
-        <w:t>Screenshot</w:t>
-      </w:r>
-      <w:proofErr w:type="spellEnd"/>
-      <w:r>
-        <w:t xml:space="preserve"> av konsollvinduet under kjøring av programmet</w:t>
+        <w:t>Figur 1: Screenshot av konsollvinduet under kjøring av programmet</w:t>
       </w:r>
     </w:p>
     <w:p>
@@ -4710,66 +4110,173 @@
         <w:t xml:space="preserve">Vi har, som vist i figur 1, </w:t>
       </w:r>
       <w:r>
-        <w:t xml:space="preserve">valgt å gå delvis bort fra det angitte designet av output ved å skille mellom «baking» og «grabbing» med farger, og å returnere utskrift også når «kunder» forsøker </w:t>
-      </w:r>
-      <w:proofErr w:type="gramStart"/>
-      <w:r>
-        <w:t>å</w:t>
-      </w:r>
-      <w:proofErr w:type="gramEnd"/>
-      <w:r>
-        <w:t xml:space="preserve"> grabbe en </w:t>
-      </w:r>
-      <w:proofErr w:type="spellStart"/>
+        <w:t xml:space="preserve">valgt å gå delvis bort fra det angitte designet av output ved å skille mellom «baking» og «grabbing» med farger, og å returnere utskrift også når «kunder» forsøker å grabbe en Cookie, men </w:t>
+      </w:r>
+      <w:r>
+        <w:t>ikke får den</w:t>
+      </w:r>
+      <w:r>
+        <w:t xml:space="preserve"> fordi det ikke er noen cookies «up for grabs»</w:t>
+      </w:r>
+      <w:r>
+        <w:t>.</w:t>
+      </w:r>
+      <w:r>
+        <w:t xml:space="preserve"> Ut over dette </w:t>
+      </w:r>
+    </w:p>
+    <w:p>
+      <w:pPr>
+        <w:pStyle w:val="Overskrift2"/>
+      </w:pPr>
+      <w:bookmarkStart w:id="15" w:name="_Toc340438791"/>
+      <w:r>
+        <w:t>UI</w:t>
+      </w:r>
+      <w:bookmarkEnd w:id="15"/>
+    </w:p>
+    <w:p>
+      <w:r>
+        <w:t>Dette programmet tilbyr ingen form for brukerinteraksjon</w:t>
+      </w:r>
+      <w:r>
+        <w:t>.</w:t>
+      </w:r>
+    </w:p>
+    <w:p>
+      <w:pPr>
+        <w:pStyle w:val="Overskrift2"/>
+      </w:pPr>
+      <w:bookmarkStart w:id="16" w:name="_Toc340438792"/>
+      <w:r>
+        <w:t>Designvalg</w:t>
+      </w:r>
+      <w:bookmarkEnd w:id="16"/>
+    </w:p>
+    <w:p>
+      <w:pPr>
+        <w:pStyle w:val="Overskrift3"/>
+      </w:pPr>
+      <w:bookmarkStart w:id="17" w:name="_Toc340438793"/>
+      <w:r>
+        <w:t>Beskrivelse av klasser</w:t>
+      </w:r>
+      <w:bookmarkEnd w:id="17"/>
+    </w:p>
+    <w:p>
+      <w:pPr>
+        <w:pStyle w:val="Overskrift4"/>
+      </w:pPr>
+      <w:r>
+        <w:t>Person</w:t>
+      </w:r>
+    </w:p>
+    <w:p>
+      <w:r>
+        <w:t>En enkel representasjon av en person, med navn som eneste egenskap.</w:t>
+      </w:r>
+    </w:p>
+    <w:p>
+      <w:pPr>
+        <w:pStyle w:val="Overskrift4"/>
+      </w:pPr>
       <w:r>
         <w:t>Cookie</w:t>
       </w:r>
-      <w:proofErr w:type="spellEnd"/>
-      <w:r>
-        <w:t xml:space="preserve">, men </w:t>
-      </w:r>
-      <w:r>
-        <w:t>ikke får den</w:t>
-      </w:r>
-      <w:r>
-        <w:t xml:space="preserve"> fordi det ikke er noen </w:t>
-      </w:r>
-      <w:proofErr w:type="spellStart"/>
-      <w:r>
-        <w:t>cookies</w:t>
-      </w:r>
-      <w:proofErr w:type="spellEnd"/>
-      <w:r>
-        <w:t xml:space="preserve"> «up for </w:t>
-      </w:r>
-      <w:proofErr w:type="spellStart"/>
-      <w:r>
-        <w:t>grabs</w:t>
-      </w:r>
-      <w:proofErr w:type="spellEnd"/>
+    </w:p>
+    <w:p>
+      <w:r>
+        <w:t>Privat innerklasse i Bakery. Eksisterer kun for å øke kodens lesbarhet.</w:t>
+      </w:r>
+    </w:p>
+    <w:p>
+      <w:pPr>
+        <w:pStyle w:val="Overskrift4"/>
+      </w:pPr>
+      <w:r>
+        <w:t>Bakery</w:t>
+      </w:r>
+    </w:p>
+    <w:p>
+      <w:pPr>
+        <w:jc w:val="both"/>
+      </w:pPr>
+      <w:r>
+        <w:t xml:space="preserve">En helt statisk klasse bestående av et heltall som indikerer antall Cookies som skal bakes i løpet av en dag; en liste over bakte Cookies; og et heltall som indikerer antall Cookies som er blitt solgt i løpet av dagen. Klassen inneholder også </w:t>
+      </w:r>
+      <w:r>
+        <w:t>d</w:t>
+      </w:r>
+      <w:r>
+        <w:t>en privat</w:t>
+      </w:r>
+      <w:r>
+        <w:t>e</w:t>
+      </w:r>
+      <w:r>
+        <w:t xml:space="preserve"> innerklasse</w:t>
+      </w:r>
+      <w:r>
+        <w:t>n</w:t>
+      </w:r>
+      <w:r>
+        <w:t xml:space="preserve"> Cookie</w:t>
+      </w:r>
+      <w:r>
+        <w:t xml:space="preserve">. </w:t>
+      </w:r>
+      <w:r>
+        <w:t xml:space="preserve">Håndterer salg av Cookies, og sørger for at problemer rundt flere tråder ikke oppstår gjennom å </w:t>
+      </w:r>
+      <w:r>
+        <w:t>«</w:t>
+      </w:r>
+      <w:r>
+        <w:t>låse</w:t>
+      </w:r>
       <w:r>
         <w:t>»</w:t>
       </w:r>
       <w:r>
+        <w:t xml:space="preserve"> lista hver gang denne skal </w:t>
+      </w:r>
+      <w:r>
+        <w:t>oppdateres</w:t>
+      </w:r>
+      <w:r>
         <w:t>.</w:t>
       </w:r>
-      <w:r>
-        <w:t xml:space="preserve"> Ut over dette </w:t>
-      </w:r>
-    </w:p>
-    <w:p>
-      <w:pPr>
-        <w:pStyle w:val="Overskrift2"/>
-      </w:pPr>
-      <w:bookmarkStart w:id="15" w:name="_Toc340438791"/>
-      <w:r>
-        <w:t>UI</w:t>
-      </w:r>
-      <w:bookmarkEnd w:id="15"/>
-    </w:p>
-    <w:p>
-      <w:r>
-        <w:t>Dette programmet tilbyr ingen form for brukerinteraksjon</w:t>
+    </w:p>
+    <w:p>
+      <w:pPr>
+        <w:pStyle w:val="Overskrift4"/>
+      </w:pPr>
+      <w:r>
+        <w:t>Program</w:t>
+      </w:r>
+    </w:p>
+    <w:p>
+      <w:pPr>
+        <w:jc w:val="both"/>
+      </w:pPr>
+      <w:r>
+        <w:t xml:space="preserve">Definerer ventetid mellom hver Cookie som blir bakt, og tiden hver person må vente før de kan forsøke å «grabbe» neste Cookie. Starter tre tråder som hver representerer én person, én tråd </w:t>
+      </w:r>
+      <w:r>
+        <w:lastRenderedPageBreak/>
+        <w:t xml:space="preserve">som representerer bakeriet, og tar seg av å holde hovedtråden opptatt under kjøring så det skal være mulig å la konsollen «leve» </w:t>
+      </w:r>
+      <w:r>
+        <w:t>selv etter</w:t>
+      </w:r>
+      <w:r>
+        <w:t xml:space="preserve"> at programmet er ferdig med å eksekvere</w:t>
+      </w:r>
+      <w:r>
+        <w:t>,</w:t>
+      </w:r>
+      <w:r>
+        <w:t xml:space="preserve"> gjennom å lytte etter tastetrykk</w:t>
       </w:r>
       <w:r>
         <w:t>.</w:t>
@@ -4777,171 +4284,70 @@
     </w:p>
     <w:p>
       <w:pPr>
-        <w:pStyle w:val="Overskrift2"/>
-      </w:pPr>
-      <w:bookmarkStart w:id="16" w:name="_Toc340438792"/>
-      <w:r>
-        <w:t>Designvalg</w:t>
-      </w:r>
-      <w:bookmarkEnd w:id="16"/>
-    </w:p>
-    <w:p>
-      <w:pPr>
         <w:pStyle w:val="Overskrift3"/>
       </w:pPr>
-      <w:bookmarkStart w:id="17" w:name="_Toc340438793"/>
-      <w:r>
-        <w:t>Beskrivelse av klasser</w:t>
-      </w:r>
-      <w:bookmarkEnd w:id="17"/>
+      <w:bookmarkStart w:id="18" w:name="_Toc340438794"/>
+      <w:r>
+        <w:t>Objektorientering</w:t>
+      </w:r>
+      <w:bookmarkEnd w:id="18"/>
+    </w:p>
+    <w:p>
+      <w:pPr>
+        <w:jc w:val="both"/>
+      </w:pPr>
+      <w:r>
+        <w:t xml:space="preserve">Vi har valgt å holde koden enklest mulig i denne oppgaven, fordi dens formål er å vise kompetanse </w:t>
+      </w:r>
+      <w:r>
+        <w:t xml:space="preserve">til </w:t>
+      </w:r>
+      <w:r>
+        <w:t>å låse objekter.</w:t>
+      </w:r>
+    </w:p>
+    <w:p>
+      <w:pPr>
+        <w:pStyle w:val="Overskrift3"/>
+      </w:pPr>
+      <w:bookmarkStart w:id="19" w:name="_Toc340438795"/>
+      <w:r>
+        <w:t>Låsing</w:t>
+      </w:r>
+      <w:bookmarkEnd w:id="19"/>
     </w:p>
     <w:p>
       <w:pPr>
         <w:pStyle w:val="Overskrift4"/>
       </w:pPr>
       <w:r>
-        <w:t>Person</w:t>
-      </w:r>
-    </w:p>
-    <w:p>
-      <w:r>
-        <w:t>En enkel representasjon av en person, med navn som eneste egenskap.</w:t>
-      </w:r>
-    </w:p>
-    <w:p>
-      <w:pPr>
-        <w:pStyle w:val="Overskrift4"/>
-      </w:pPr>
-      <w:proofErr w:type="spellStart"/>
-      <w:r>
-        <w:t>Cookie</w:t>
-      </w:r>
-      <w:proofErr w:type="spellEnd"/>
-    </w:p>
-    <w:p>
-      <w:r>
-        <w:t xml:space="preserve">Privat innerklasse i </w:t>
-      </w:r>
-      <w:proofErr w:type="spellStart"/>
-      <w:r>
-        <w:t>Bakery</w:t>
-      </w:r>
-      <w:proofErr w:type="spellEnd"/>
-      <w:r>
-        <w:t>. Eksisterer kun for å øke kodens lesbarhet.</w:t>
-      </w:r>
-    </w:p>
-    <w:p>
-      <w:pPr>
-        <w:pStyle w:val="Overskrift4"/>
-      </w:pPr>
-      <w:proofErr w:type="spellStart"/>
-      <w:r>
-        <w:t>Bakery</w:t>
-      </w:r>
-      <w:proofErr w:type="spellEnd"/>
+        <w:t>SellCookieTo(Person customer) : void</w:t>
+      </w:r>
     </w:p>
     <w:p>
       <w:pPr>
         <w:jc w:val="both"/>
       </w:pPr>
       <w:r>
-        <w:t xml:space="preserve">En helt statisk klasse bestående av et heltall som indikerer antall </w:t>
-      </w:r>
-      <w:proofErr w:type="spellStart"/>
-      <w:r>
-        <w:t>Cookies</w:t>
-      </w:r>
-      <w:proofErr w:type="spellEnd"/>
-      <w:r>
-        <w:t xml:space="preserve"> som skal bakes i løpet av en dag; en liste over bakte </w:t>
-      </w:r>
-      <w:proofErr w:type="spellStart"/>
-      <w:r>
-        <w:t>Cookies</w:t>
-      </w:r>
-      <w:proofErr w:type="spellEnd"/>
-      <w:r>
-        <w:t xml:space="preserve">; og et heltall som indikerer antall </w:t>
-      </w:r>
-      <w:proofErr w:type="spellStart"/>
-      <w:r>
-        <w:t>Cookies</w:t>
-      </w:r>
-      <w:proofErr w:type="spellEnd"/>
-      <w:r>
-        <w:t xml:space="preserve"> som er blitt solgt i løpet av dagen. Klassen inneholder også </w:t>
-      </w:r>
-      <w:r>
-        <w:t>d</w:t>
-      </w:r>
-      <w:r>
-        <w:t>en privat</w:t>
-      </w:r>
-      <w:r>
-        <w:t>e</w:t>
-      </w:r>
-      <w:r>
-        <w:t xml:space="preserve"> innerklasse</w:t>
-      </w:r>
-      <w:r>
-        <w:t>n</w:t>
+        <w:t xml:space="preserve">Denne metoden må </w:t>
+      </w:r>
+      <w:r>
+        <w:t>med nødvendighet låse lista før den gjør endringer til attributtene</w:t>
       </w:r>
       <w:r>
         <w:t xml:space="preserve"> </w:t>
       </w:r>
-      <w:proofErr w:type="spellStart"/>
-      <w:r>
-        <w:t>Cookie</w:t>
-      </w:r>
-      <w:proofErr w:type="spellEnd"/>
-      <w:r>
-        <w:t xml:space="preserve">. </w:t>
-      </w:r>
-      <w:r>
-        <w:t xml:space="preserve">Håndterer salg av </w:t>
-      </w:r>
-      <w:proofErr w:type="spellStart"/>
-      <w:r>
-        <w:t>Cookies</w:t>
-      </w:r>
-      <w:proofErr w:type="spellEnd"/>
-      <w:r>
-        <w:t xml:space="preserve">, og sørger for at problemer rundt flere tråder ikke oppstår gjennom </w:t>
-      </w:r>
-      <w:proofErr w:type="gramStart"/>
-      <w:r>
-        <w:t>å</w:t>
-      </w:r>
-      <w:proofErr w:type="gramEnd"/>
-      <w:r>
-        <w:t xml:space="preserve"> </w:t>
+      <w:r>
+        <w:t xml:space="preserve">for å hindre at den samme Cookie-en blir </w:t>
       </w:r>
       <w:r>
         <w:t>«</w:t>
       </w:r>
       <w:r>
-        <w:t>låse</w:t>
-      </w:r>
-      <w:r>
-        <w:t>»</w:t>
-      </w:r>
-      <w:r>
-        <w:t xml:space="preserve"> lista hver gang denne skal </w:t>
-      </w:r>
-      <w:r>
-        <w:t>oppdateres</w:t>
-      </w:r>
-      <w:r>
-        <w:t>.</w:t>
-      </w:r>
-    </w:p>
-    <w:p>
-      <w:pPr>
-        <w:pStyle w:val="Overskrift4"/>
-      </w:pPr>
-      <w:r>
-        <w:t>Program</w:t>
+        <w:t>solgt flere ganger</w:t>
+      </w:r>
+      <w:r>
+        <w:t>», altså at flere tråder gjennomfører sjekken for om det er flere Cookies i lista enn det har blitt solgt før den første som gjennomførte denne rekker å oppdatere variabelen som representerer antall solgte Cookies.</w:t>
       </w:r>
     </w:p>
     <w:p>
@@ -4949,189 +4355,7 @@
         <w:jc w:val="both"/>
       </w:pPr>
       <w:r>
-        <w:t xml:space="preserve">Definerer ventetid mellom hver </w:t>
-      </w:r>
-      <w:proofErr w:type="spellStart"/>
-      <w:r>
-        <w:t>Cookie</w:t>
-      </w:r>
-      <w:proofErr w:type="spellEnd"/>
-      <w:r>
-        <w:t xml:space="preserve"> som blir bakt, og tiden hver person må vente før de kan forsøke </w:t>
-      </w:r>
-      <w:proofErr w:type="gramStart"/>
-      <w:r>
-        <w:t>å</w:t>
-      </w:r>
-      <w:proofErr w:type="gramEnd"/>
-      <w:r>
-        <w:t xml:space="preserve"> «grabbe» neste </w:t>
-      </w:r>
-      <w:proofErr w:type="spellStart"/>
-      <w:r>
-        <w:t>Cookie</w:t>
-      </w:r>
-      <w:proofErr w:type="spellEnd"/>
-      <w:r>
-        <w:t xml:space="preserve">. Starter tre tråder som hver representerer én person, én tråd </w:t>
-      </w:r>
-      <w:r>
-        <w:lastRenderedPageBreak/>
-        <w:t xml:space="preserve">som representerer bakeriet, og tar seg av å holde </w:t>
-      </w:r>
-      <w:proofErr w:type="spellStart"/>
-      <w:r>
-        <w:t>hovedtråden</w:t>
-      </w:r>
-      <w:proofErr w:type="spellEnd"/>
-      <w:r>
-        <w:t xml:space="preserve"> opptatt under kjøring så det skal være mulig å la konsollen «leve» </w:t>
-      </w:r>
-      <w:r>
-        <w:t>selv etter</w:t>
-      </w:r>
-      <w:r>
-        <w:t xml:space="preserve"> at programmet er ferdig med å eksekvere</w:t>
-      </w:r>
-      <w:r>
-        <w:t>,</w:t>
-      </w:r>
-      <w:r>
-        <w:t xml:space="preserve"> gjennom å lytte etter tastetrykk</w:t>
-      </w:r>
-      <w:r>
-        <w:t>.</w:t>
-      </w:r>
-    </w:p>
-    <w:p>
-      <w:pPr>
-        <w:pStyle w:val="Overskrift3"/>
-      </w:pPr>
-      <w:bookmarkStart w:id="18" w:name="_Toc340438794"/>
-      <w:r>
-        <w:t>Objektorientering</w:t>
-      </w:r>
-      <w:bookmarkEnd w:id="18"/>
-    </w:p>
-    <w:p>
-      <w:pPr>
-        <w:jc w:val="both"/>
-      </w:pPr>
-      <w:r>
-        <w:t xml:space="preserve">Vi har valgt å holde koden enklest mulig i denne oppgaven, fordi dens formål er å vise kompetanse </w:t>
-      </w:r>
-      <w:r>
-        <w:t xml:space="preserve">til </w:t>
-      </w:r>
-      <w:r>
-        <w:t>å låse objekter.</w:t>
-      </w:r>
-    </w:p>
-    <w:p>
-      <w:pPr>
-        <w:pStyle w:val="Overskrift3"/>
-      </w:pPr>
-      <w:bookmarkStart w:id="19" w:name="_Toc340438795"/>
-      <w:r>
-        <w:t>Låsing</w:t>
-      </w:r>
-      <w:bookmarkEnd w:id="19"/>
-    </w:p>
-    <w:p>
-      <w:pPr>
-        <w:pStyle w:val="Overskrift4"/>
-      </w:pPr>
-      <w:proofErr w:type="spellStart"/>
-      <w:r>
-        <w:t>SellCookieTo</w:t>
-      </w:r>
-      <w:proofErr w:type="spellEnd"/>
-      <w:r>
-        <w:t xml:space="preserve">(Person </w:t>
-      </w:r>
-      <w:proofErr w:type="spellStart"/>
-      <w:proofErr w:type="gramStart"/>
-      <w:r>
-        <w:t>customer</w:t>
-      </w:r>
-      <w:proofErr w:type="spellEnd"/>
-      <w:r>
-        <w:t>) :</w:t>
-      </w:r>
-      <w:proofErr w:type="gramEnd"/>
-      <w:r>
-        <w:t xml:space="preserve"> </w:t>
-      </w:r>
-      <w:proofErr w:type="spellStart"/>
-      <w:r>
-        <w:t>void</w:t>
-      </w:r>
-      <w:proofErr w:type="spellEnd"/>
-    </w:p>
-    <w:p>
-      <w:pPr>
-        <w:jc w:val="both"/>
-      </w:pPr>
-      <w:r>
-        <w:t xml:space="preserve">Denne metoden må </w:t>
-      </w:r>
-      <w:r>
-        <w:t>med nødvendighet låse lista før den gjør endringer til attributtene</w:t>
-      </w:r>
-      <w:r>
-        <w:t xml:space="preserve"> </w:t>
-      </w:r>
-      <w:r>
-        <w:t xml:space="preserve">for å hindre at den samme </w:t>
-      </w:r>
-      <w:proofErr w:type="spellStart"/>
-      <w:r>
-        <w:t>Cookie</w:t>
-      </w:r>
-      <w:proofErr w:type="spellEnd"/>
-      <w:r>
-        <w:t xml:space="preserve">-en blir </w:t>
-      </w:r>
-      <w:r>
-        <w:t>«</w:t>
-      </w:r>
-      <w:r>
-        <w:t>solgt flere ganger</w:t>
-      </w:r>
-      <w:r>
-        <w:t xml:space="preserve">», altså at flere tråder gjennomfører sjekken for om det er flere </w:t>
-      </w:r>
-      <w:proofErr w:type="spellStart"/>
-      <w:r>
-        <w:t>Cookies</w:t>
-      </w:r>
-      <w:proofErr w:type="spellEnd"/>
-      <w:r>
-        <w:t xml:space="preserve"> i lista enn det har blitt solgt før den første som gjennomførte denne rekker å oppdatere variabelen som representerer antall solgte </w:t>
-      </w:r>
-      <w:proofErr w:type="spellStart"/>
-      <w:r>
-        <w:t>Cookies</w:t>
-      </w:r>
-      <w:proofErr w:type="spellEnd"/>
-      <w:r>
-        <w:t>.</w:t>
-      </w:r>
-    </w:p>
-    <w:p>
-      <w:pPr>
-        <w:jc w:val="both"/>
-      </w:pPr>
-      <w:r>
-        <w:t xml:space="preserve">En alternativ løsning til liste over ferdige </w:t>
-      </w:r>
-      <w:proofErr w:type="spellStart"/>
-      <w:r>
-        <w:t>Cookies</w:t>
-      </w:r>
-      <w:proofErr w:type="spellEnd"/>
-      <w:r>
-        <w:t xml:space="preserve"> (som </w:t>
+        <w:t xml:space="preserve">En alternativ løsning til liste over ferdige Cookies (som </w:t>
       </w:r>
       <w:r>
         <w:t>vil kreve</w:t>
@@ -5151,11 +4375,9 @@
         </w:rPr>
         <w:t xml:space="preserve">mange </w:t>
       </w:r>
-      <w:proofErr w:type="spellStart"/>
       <w:r>
         <w:t>cookies</w:t>
       </w:r>
-      <w:proofErr w:type="spellEnd"/>
       <w:r>
         <w:t xml:space="preserve"> i lista</w:t>
       </w:r>
@@ -5163,23 +4385,7 @@
         <w:t>)</w:t>
       </w:r>
       <w:r>
-        <w:t xml:space="preserve"> kan være å benytte en </w:t>
-      </w:r>
-      <w:proofErr w:type="spellStart"/>
-      <w:r>
-        <w:t>Stack</w:t>
-      </w:r>
-      <w:proofErr w:type="spellEnd"/>
-      <w:r>
-        <w:t xml:space="preserve"> eller Queue, og Push-e og Pop-e objektene og heller holde styr på hvor mange </w:t>
-      </w:r>
-      <w:proofErr w:type="spellStart"/>
-      <w:r>
-        <w:t>Cookies</w:t>
-      </w:r>
-      <w:proofErr w:type="spellEnd"/>
-      <w:r>
-        <w:t xml:space="preserve"> som har blitt bakt i sin egen heltallsvariabel.</w:t>
+        <w:t xml:space="preserve"> kan være å benytte en Stack eller Queue, og Push-e og Pop-e objektene og heller holde styr på hvor mange Cookies som har blitt bakt i sin egen heltallsvariabel.</w:t>
       </w:r>
       <w:r>
         <w:t xml:space="preserve"> </w:t>
@@ -5189,11 +4395,9 @@
       <w:pPr>
         <w:pStyle w:val="Overskrift4"/>
       </w:pPr>
-      <w:proofErr w:type="spellStart"/>
       <w:r>
         <w:t>BakeCookie</w:t>
       </w:r>
-      <w:proofErr w:type="spellEnd"/>
     </w:p>
     <w:p>
       <w:pPr>
@@ -5206,67 +4410,19 @@
         <w:t xml:space="preserve">også her, fordi </w:t>
       </w:r>
       <w:r>
-        <w:t xml:space="preserve">det i mellomrommet mellom at en </w:t>
-      </w:r>
-      <w:proofErr w:type="spellStart"/>
-      <w:r>
-        <w:t>Cookie</w:t>
-      </w:r>
-      <w:proofErr w:type="spellEnd"/>
-      <w:r>
-        <w:t xml:space="preserve"> blir lagt inn i lista og dette blir gjort kjent gjennom utskrift til konsollen kan </w:t>
-      </w:r>
-      <w:r>
-        <w:t xml:space="preserve">hende at </w:t>
-      </w:r>
-      <w:proofErr w:type="spellStart"/>
-      <w:r>
-        <w:t>Cookie</w:t>
-      </w:r>
-      <w:proofErr w:type="spellEnd"/>
-      <w:r>
-        <w:t xml:space="preserve">-en som akkurat ble laget allerede har blitt «grabbet», noe som vil føre til at utskriften vil indikere at </w:t>
-      </w:r>
-      <w:proofErr w:type="spellStart"/>
-      <w:r>
-        <w:t>Cookie</w:t>
-      </w:r>
-      <w:proofErr w:type="spellEnd"/>
-      <w:r>
-        <w:t xml:space="preserve">-en ble solgt før den ble bakt. Dette vil (logisk sett) ikke være tilfelle, men ettersom å låse lista for å legge inn en ny </w:t>
-      </w:r>
-      <w:proofErr w:type="spellStart"/>
-      <w:r>
-        <w:t>Cookie</w:t>
-      </w:r>
-      <w:proofErr w:type="spellEnd"/>
-      <w:r>
-        <w:t xml:space="preserve"> og skrive ut resultatet </w:t>
-      </w:r>
-      <w:r>
-        <w:t xml:space="preserve">har tilnærmet ingenting å si for programmets ytelse så lenge det er tidsbegrensninger på hvor ofte kundene kan «grabbe» </w:t>
-      </w:r>
-      <w:proofErr w:type="spellStart"/>
-      <w:r>
-        <w:t>Cookies</w:t>
-      </w:r>
-      <w:proofErr w:type="spellEnd"/>
-      <w:r>
-        <w:t>, h</w:t>
+        <w:t xml:space="preserve">det i mellomrommet mellom at en Cookie blir lagt inn i lista og dette blir gjort kjent gjennom utskrift til konsollen kan </w:t>
+      </w:r>
+      <w:r>
+        <w:t xml:space="preserve">hende at Cookie-en som akkurat ble laget allerede har blitt «grabbet», noe som vil føre til at utskriften vil indikere at Cookie-en ble solgt før den ble bakt. Dette vil (logisk sett) ikke være tilfelle, men ettersom å låse lista for å legge inn en ny Cookie og skrive ut resultatet </w:t>
+      </w:r>
+      <w:r>
+        <w:t>har tilnærmet ingenting å si for programmets ytelse så lenge det er tidsbegrensninger på hvor ofte kundene kan «grabbe» Cookies, h</w:t>
       </w:r>
       <w:r>
         <w:t>ar vi valgt å gjennomføre dette for å forhindre forvirring.</w:t>
       </w:r>
       <w:r>
-        <w:t xml:space="preserve"> Uten tidsbegrensningene vil det ta omtrent tre (3) ganger lenger tid å kjøre gjennom programmet (testet med 5000 </w:t>
-      </w:r>
-      <w:proofErr w:type="spellStart"/>
-      <w:r>
-        <w:t>Cookies</w:t>
-      </w:r>
-      <w:proofErr w:type="spellEnd"/>
-      <w:r>
-        <w:t xml:space="preserve">). </w:t>
+        <w:t xml:space="preserve"> Uten tidsbegrensningene vil det ta omtrent tre (3) ganger lenger tid å kjøre gjennom programmet (testet med 5000 Cookies). </w:t>
       </w:r>
     </w:p>
     <w:p>
@@ -5301,21 +4457,42 @@
         <w:jc w:val="both"/>
       </w:pPr>
       <w:r>
-        <w:t>Vi har, som diskutert, hatt problemer med at ett av tre gruppemedlemmer ikke har møtt «</w:t>
-      </w:r>
-      <w:proofErr w:type="spellStart"/>
-      <w:r>
-        <w:t>commitment</w:t>
-      </w:r>
-      <w:proofErr w:type="spellEnd"/>
-      <w:r>
-        <w:t xml:space="preserve">»-ene sine i prosjektet, som har ført til at mye tid har blitt kastet bort. Vi burde selvsagt tatt tak i dette tidligere enn vi gjorde, men vi hadde heller ikke lyst til å kaste ham ut av gruppa. </w:t>
+        <w:t>Vi har, som diskutert, hatt problemer med at ett av tre gruppemedlemmer ikke har møtt «commitment»-ene sine i prosjektet, som har ført til at mye tid har blitt kastet bort</w:t>
+      </w:r>
+      <w:r>
+        <w:t>, som igjen har ført til at vi for eksempel ikke har hatt tid til å lage</w:t>
+      </w:r>
+      <w:r>
+        <w:t xml:space="preserve"> noe domenemodelldiagram eller sekvensdiagram fordi problemene oppsto allerede h</w:t>
+      </w:r>
+      <w:r>
+        <w:t>elt i begynnelsen av prosjektet</w:t>
+      </w:r>
+      <w:r>
+        <w:t>.</w:t>
+      </w:r>
+    </w:p>
+    <w:p>
+      <w:pPr>
+        <w:jc w:val="both"/>
+      </w:pPr>
+      <w:r>
+        <w:t xml:space="preserve">Vi burde selvsagt tatt tak i dette tidligere enn vi gjorde, men vi hadde heller ikke lyst til å kaste ham ut av gruppa. </w:t>
       </w:r>
       <w:r>
         <w:t>Vi håper på forståelse for dette</w:t>
       </w:r>
       <w:r>
-        <w:t>, og at det vil bli mulig å gjøre opp for eventuelle mangler i kode og/eller dokumentasjon</w:t>
+        <w:t xml:space="preserve">, og at det vil bli mulig å gjøre opp for </w:t>
+      </w:r>
+      <w:r>
+        <w:t xml:space="preserve">manglende diagrammer, </w:t>
+      </w:r>
+      <w:r>
+        <w:t xml:space="preserve">samt </w:t>
+      </w:r>
+      <w:r>
+        <w:t>eventuelle mangler i kode og/eller dokumentasjon</w:t>
       </w:r>
       <w:r>
         <w:t xml:space="preserve"> på den muntlige presentasjonen av prosjektet.</w:t>
@@ -7880,7 +7057,7 @@
 </file>
 
 <file path=customXml/itemProps1.xml><?xml version="1.0" encoding="utf-8"?>
-<ds:datastoreItem xmlns:ds="http://schemas.openxmlformats.org/officeDocument/2006/customXml" ds:itemID="{872DF2C0-A110-4BA2-B939-8C6E381D0296}">
+<ds:datastoreItem xmlns:ds="http://schemas.openxmlformats.org/officeDocument/2006/customXml" ds:itemID="{F213FDFF-3A12-404E-94D9-9A817CA45000}">
   <ds:schemaRefs>
     <ds:schemaRef ds:uri="http://schemas.openxmlformats.org/officeDocument/2006/bibliography"/>
   </ds:schemaRefs>

</xml_diff>